<commit_message>
feat: M 02-Code/基础/CICD/K8s/K8s.md 02-Code/简历/简历/后端简历.docx
</commit_message>
<xml_diff>
--- a/02-Code/简历/简历/后端简历.docx
+++ b/02-Code/简历/简历/后端简历.docx
@@ -141,19 +141,8 @@
                         <w:kern w:val="0"/>
                         <w:szCs w:val="21"/>
                       </w:rPr>
-                      <w:t>：</w:t>
+                      <w:t>：congmucc</w:t>
                     </w:r>
-                    <w:proofErr w:type="spellStart"/>
-                    <w:r>
-                      <w:rPr>
-                        <w:rFonts w:ascii="微软雅黑" w:hAnsi="微软雅黑" w:hint="eastAsia"/>
-                        <w:color w:val="414141"/>
-                        <w:kern w:val="0"/>
-                        <w:szCs w:val="21"/>
-                      </w:rPr>
-                      <w:t>congmucc</w:t>
-                    </w:r>
-                    <w:proofErr w:type="spellEnd"/>
                   </w:p>
                   <w:p>
                     <w:pPr>
@@ -729,7 +718,7 @@
           <w:color w:val="414141"/>
           <w:szCs w:val="21"/>
         </w:rPr>
-        <w:t>Java</w:t>
+        <w:t>基础</w:t>
       </w:r>
       <w:r>
         <w:rPr>
@@ -745,25 +734,87 @@
           <w:color w:val="414141"/>
           <w:szCs w:val="21"/>
         </w:rPr>
-        <w:t>熟练掌握</w:t>
-      </w:r>
-      <w:proofErr w:type="spellStart"/>
-      <w:r>
-        <w:rPr>
-          <w:rFonts w:ascii="微软雅黑" w:hAnsi="微软雅黑"/>
-          <w:color w:val="414141"/>
-          <w:szCs w:val="21"/>
-        </w:rPr>
-        <w:t>JavaSE</w:t>
-      </w:r>
-      <w:proofErr w:type="spellEnd"/>
-      <w:r>
-        <w:rPr>
-          <w:rFonts w:ascii="微软雅黑" w:hAnsi="微软雅黑"/>
-          <w:color w:val="414141"/>
-          <w:szCs w:val="21"/>
-        </w:rPr>
-        <w:t>基础知识，了解多线程编程，具备良好编码习惯。</w:t>
+        <w:t>熟练掌握JavaSE</w:t>
+      </w:r>
+      <w:r>
+        <w:rPr>
+          <w:rFonts w:ascii="微软雅黑" w:hAnsi="微软雅黑" w:hint="eastAsia"/>
+          <w:color w:val="414141"/>
+          <w:szCs w:val="21"/>
+        </w:rPr>
+        <w:t>、</w:t>
+      </w:r>
+      <w:r>
+        <w:rPr>
+          <w:rFonts w:ascii="微软雅黑" w:hAnsi="微软雅黑" w:hint="eastAsia"/>
+          <w:color w:val="414141"/>
+          <w:szCs w:val="21"/>
+        </w:rPr>
+        <w:t>了解</w:t>
+      </w:r>
+      <w:r>
+        <w:rPr>
+          <w:rFonts w:ascii="微软雅黑" w:hAnsi="微软雅黑" w:hint="eastAsia"/>
+          <w:color w:val="414141"/>
+          <w:szCs w:val="21"/>
+        </w:rPr>
+        <w:t>Golang</w:t>
+      </w:r>
+      <w:r>
+        <w:rPr>
+          <w:rFonts w:ascii="微软雅黑" w:hAnsi="微软雅黑" w:hint="eastAsia"/>
+          <w:color w:val="414141"/>
+          <w:szCs w:val="21"/>
+        </w:rPr>
+        <w:t>，</w:t>
+      </w:r>
+      <w:r>
+        <w:rPr>
+          <w:rFonts w:ascii="微软雅黑" w:hAnsi="微软雅黑" w:hint="eastAsia"/>
+          <w:color w:val="414141"/>
+          <w:szCs w:val="21"/>
+        </w:rPr>
+        <w:t>熟悉</w:t>
+      </w:r>
+      <w:r>
+        <w:rPr>
+          <w:rFonts w:ascii="微软雅黑" w:hAnsi="微软雅黑"/>
+          <w:color w:val="414141"/>
+          <w:szCs w:val="21"/>
+        </w:rPr>
+        <w:t>多线程编程</w:t>
+      </w:r>
+      <w:r>
+        <w:rPr>
+          <w:rFonts w:ascii="微软雅黑" w:hAnsi="微软雅黑" w:hint="eastAsia"/>
+          <w:color w:val="414141"/>
+          <w:szCs w:val="21"/>
+        </w:rPr>
+        <w:t>、设计模式、</w:t>
+      </w:r>
+      <w:r>
+        <w:rPr>
+          <w:rFonts w:ascii="微软雅黑" w:hAnsi="微软雅黑"/>
+          <w:color w:val="414141"/>
+          <w:szCs w:val="21"/>
+        </w:rPr>
+        <w:t>具备良好编码习惯</w:t>
+      </w:r>
+      <w:r>
+        <w:rPr>
+          <w:rFonts w:ascii="微软雅黑" w:hAnsi="微软雅黑" w:hint="eastAsia"/>
+          <w:color w:val="414141"/>
+          <w:szCs w:val="21"/>
+        </w:rPr>
+        <w:t>。</w:t>
+      </w:r>
+      <w:r>
+        <w:rPr>
+          <w:rFonts w:ascii="微软雅黑" w:hAnsi="微软雅黑"/>
+          <w:color w:val="414141"/>
+          <w:szCs w:val="21"/>
+        </w:rPr>
+        <w:t xml:space="preserve"> </w:t>
       </w:r>
     </w:p>
     <w:p>
@@ -810,97 +861,55 @@
           <w:color w:val="414141"/>
           <w:szCs w:val="21"/>
         </w:rPr>
-        <w:t>熟悉</w:t>
-      </w:r>
-      <w:proofErr w:type="spellStart"/>
-      <w:r>
-        <w:rPr>
-          <w:rFonts w:ascii="微软雅黑" w:hAnsi="微软雅黑"/>
-          <w:color w:val="414141"/>
-          <w:szCs w:val="21"/>
-        </w:rPr>
-        <w:t>SpringBoot</w:t>
-      </w:r>
-      <w:proofErr w:type="spellEnd"/>
-      <w:r>
-        <w:rPr>
-          <w:rFonts w:ascii="微软雅黑" w:hAnsi="微软雅黑"/>
-          <w:color w:val="414141"/>
-          <w:szCs w:val="21"/>
-        </w:rPr>
-        <w:t>，</w:t>
-      </w:r>
-      <w:proofErr w:type="spellStart"/>
-      <w:r>
-        <w:rPr>
-          <w:rFonts w:ascii="微软雅黑" w:hAnsi="微软雅黑"/>
-          <w:color w:val="414141"/>
-          <w:szCs w:val="21"/>
-        </w:rPr>
-        <w:t>Mybatis</w:t>
-      </w:r>
-      <w:proofErr w:type="spellEnd"/>
-      <w:r>
-        <w:rPr>
-          <w:rFonts w:ascii="微软雅黑" w:hAnsi="微软雅黑"/>
-          <w:color w:val="414141"/>
-          <w:szCs w:val="21"/>
-        </w:rPr>
-        <w:t>/Puls，了解</w:t>
-      </w:r>
-      <w:proofErr w:type="spellStart"/>
-      <w:r>
-        <w:rPr>
-          <w:rFonts w:ascii="微软雅黑" w:hAnsi="微软雅黑"/>
-          <w:color w:val="414141"/>
-          <w:szCs w:val="21"/>
-        </w:rPr>
-        <w:t>SpringMVC</w:t>
-      </w:r>
-      <w:proofErr w:type="spellEnd"/>
-      <w:r>
-        <w:rPr>
-          <w:rFonts w:ascii="微软雅黑" w:hAnsi="微软雅黑"/>
-          <w:color w:val="414141"/>
-          <w:szCs w:val="21"/>
-        </w:rPr>
-        <w:t>、SSM，</w:t>
-      </w:r>
-      <w:proofErr w:type="gramStart"/>
-      <w:r>
-        <w:rPr>
-          <w:rFonts w:ascii="微软雅黑" w:hAnsi="微软雅黑"/>
-          <w:color w:val="414141"/>
-          <w:szCs w:val="21"/>
-        </w:rPr>
-        <w:t>熟悉微服务</w:t>
-      </w:r>
-      <w:proofErr w:type="gramEnd"/>
-      <w:r>
-        <w:rPr>
-          <w:rFonts w:ascii="微软雅黑" w:hAnsi="微软雅黑"/>
-          <w:color w:val="414141"/>
-          <w:szCs w:val="21"/>
-        </w:rPr>
-        <w:t>架构下Restful风格开发，熟悉</w:t>
-      </w:r>
-      <w:proofErr w:type="spellStart"/>
-      <w:r>
-        <w:rPr>
-          <w:rFonts w:ascii="微软雅黑" w:hAnsi="微软雅黑"/>
-          <w:color w:val="414141"/>
-          <w:szCs w:val="21"/>
-        </w:rPr>
-        <w:t>SpringCloud</w:t>
-      </w:r>
-      <w:proofErr w:type="spellEnd"/>
-      <w:r>
-        <w:rPr>
-          <w:rFonts w:ascii="微软雅黑" w:hAnsi="微软雅黑"/>
-          <w:color w:val="414141"/>
-          <w:szCs w:val="21"/>
-        </w:rPr>
-        <w:t xml:space="preserve"> Alibaba。</w:t>
+        <w:t>熟悉SpringBoot，Mybatis/Puls，</w:t>
+      </w:r>
+      <w:r>
+        <w:rPr>
+          <w:rFonts w:ascii="微软雅黑" w:hAnsi="微软雅黑" w:hint="eastAsia"/>
+          <w:color w:val="414141"/>
+          <w:szCs w:val="21"/>
+        </w:rPr>
+        <w:t>Hibernate，</w:t>
+      </w:r>
+      <w:r>
+        <w:rPr>
+          <w:rFonts w:ascii="微软雅黑" w:hAnsi="微软雅黑"/>
+          <w:color w:val="414141"/>
+          <w:szCs w:val="21"/>
+        </w:rPr>
+        <w:t>熟悉Restful</w:t>
+      </w:r>
+      <w:r>
+        <w:rPr>
+          <w:rFonts w:ascii="微软雅黑" w:hAnsi="微软雅黑" w:hint="eastAsia"/>
+          <w:color w:val="414141"/>
+          <w:szCs w:val="21"/>
+        </w:rPr>
+        <w:t>、</w:t>
+      </w:r>
+      <w:r>
+        <w:rPr>
+          <w:rFonts w:ascii="微软雅黑" w:hAnsi="微软雅黑"/>
+          <w:color w:val="414141"/>
+          <w:szCs w:val="21"/>
+        </w:rPr>
+        <w:t>SpringClou</w:t>
+      </w:r>
+      <w:r>
+        <w:rPr>
+          <w:rFonts w:ascii="微软雅黑" w:hAnsi="微软雅黑" w:hint="eastAsia"/>
+          <w:color w:val="414141"/>
+          <w:szCs w:val="21"/>
+        </w:rPr>
+        <w:t>d</w:t>
+      </w:r>
+      <w:r>
+        <w:rPr>
+          <w:rFonts w:ascii="微软雅黑" w:hAnsi="微软雅黑" w:hint="eastAsia"/>
+          <w:color w:val="414141"/>
+          <w:szCs w:val="21"/>
+        </w:rPr>
+        <w:t>。</w:t>
       </w:r>
     </w:p>
     <w:p>
@@ -943,11 +952,27 @@
       </w:r>
       <w:r>
         <w:rPr>
-          <w:rFonts w:ascii="微软雅黑" w:hAnsi="微软雅黑"/>
-          <w:color w:val="414141"/>
-          <w:szCs w:val="21"/>
-        </w:rPr>
-        <w:t>了解Elasticsearch、RabbitMQ、Kafka、Kafka Stream等技术的基本使用。</w:t>
+          <w:rFonts w:ascii="微软雅黑" w:hAnsi="微软雅黑" w:hint="eastAsia"/>
+          <w:color w:val="414141"/>
+          <w:szCs w:val="21"/>
+        </w:rPr>
+        <w:t>熟悉</w:t>
+      </w:r>
+      <w:r>
+        <w:rPr>
+          <w:rFonts w:ascii="微软雅黑" w:hAnsi="微软雅黑"/>
+          <w:color w:val="414141"/>
+          <w:szCs w:val="21"/>
+        </w:rPr>
+        <w:t xml:space="preserve"> </w:t>
+      </w:r>
+      <w:r>
+        <w:rPr>
+          <w:rFonts w:ascii="微软雅黑" w:hAnsi="微软雅黑"/>
+          <w:color w:val="414141"/>
+          <w:szCs w:val="21"/>
+        </w:rPr>
+        <w:t>Elasticsearch、RabbitMQ、Kafka、Kafka Stream等技术的基本使用。</w:t>
       </w:r>
     </w:p>
     <w:p>
@@ -986,25 +1011,119 @@
           <w:color w:val="414141"/>
           <w:szCs w:val="21"/>
         </w:rPr>
-        <w:t>：熟练Linux常用命令，可使用Tomcat服务器在Linux环境发布Web项目，熟练使用Docker容器</w:t>
-      </w:r>
-      <w:proofErr w:type="gramStart"/>
-      <w:r>
-        <w:rPr>
-          <w:rFonts w:ascii="微软雅黑" w:hAnsi="微软雅黑"/>
-          <w:color w:val="414141"/>
-          <w:szCs w:val="21"/>
-        </w:rPr>
-        <w:t>化部署</w:t>
-      </w:r>
-      <w:proofErr w:type="gramEnd"/>
-      <w:r>
-        <w:rPr>
-          <w:rFonts w:ascii="微软雅黑" w:hAnsi="微软雅黑"/>
-          <w:color w:val="414141"/>
-          <w:szCs w:val="21"/>
-        </w:rPr>
-        <w:t>技术以及Nginx实现部署前端项目。</w:t>
+        <w:t>：熟练Linux常用命令</w:t>
+      </w:r>
+      <w:r>
+        <w:rPr>
+          <w:rFonts w:ascii="微软雅黑" w:hAnsi="微软雅黑" w:hint="eastAsia"/>
+          <w:color w:val="414141"/>
+          <w:szCs w:val="21"/>
+        </w:rPr>
+        <w:t>，可</w:t>
+      </w:r>
+      <w:r>
+        <w:rPr>
+          <w:rFonts w:ascii="微软雅黑" w:hAnsi="微软雅黑" w:hint="eastAsia"/>
+          <w:color w:val="414141"/>
+          <w:szCs w:val="21"/>
+        </w:rPr>
+        <w:t>在</w:t>
+      </w:r>
+      <w:r>
+        <w:rPr>
+          <w:rFonts w:ascii="微软雅黑" w:hAnsi="微软雅黑" w:hint="eastAsia"/>
+          <w:color w:val="414141"/>
+          <w:szCs w:val="21"/>
+        </w:rPr>
+        <w:t>Linux</w:t>
+      </w:r>
+      <w:r>
+        <w:rPr>
+          <w:rFonts w:ascii="微软雅黑" w:hAnsi="微软雅黑" w:hint="eastAsia"/>
+          <w:color w:val="414141"/>
+          <w:szCs w:val="21"/>
+        </w:rPr>
+        <w:t>下</w:t>
+      </w:r>
+      <w:r>
+        <w:rPr>
+          <w:rFonts w:ascii="微软雅黑" w:hAnsi="微软雅黑" w:hint="eastAsia"/>
+          <w:color w:val="414141"/>
+          <w:szCs w:val="21"/>
+        </w:rPr>
+        <w:t>进行</w:t>
+      </w:r>
+      <w:r>
+        <w:rPr>
+          <w:rFonts w:ascii="微软雅黑" w:hAnsi="微软雅黑" w:hint="eastAsia"/>
+          <w:color w:val="414141"/>
+          <w:szCs w:val="21"/>
+        </w:rPr>
+        <w:t>服务器</w:t>
+      </w:r>
+      <w:r>
+        <w:rPr>
+          <w:rFonts w:ascii="微软雅黑" w:hAnsi="微软雅黑" w:hint="eastAsia"/>
+          <w:color w:val="414141"/>
+          <w:szCs w:val="21"/>
+        </w:rPr>
+        <w:t>部署，</w:t>
+      </w:r>
+      <w:r>
+        <w:rPr>
+          <w:rFonts w:ascii="微软雅黑" w:hAnsi="微软雅黑" w:hint="eastAsia"/>
+          <w:color w:val="414141"/>
+          <w:szCs w:val="21"/>
+        </w:rPr>
+        <w:t>维护，排错</w:t>
+      </w:r>
+      <w:r>
+        <w:rPr>
+          <w:rFonts w:ascii="微软雅黑" w:hAnsi="微软雅黑" w:hint="eastAsia"/>
+          <w:color w:val="414141"/>
+          <w:szCs w:val="21"/>
+        </w:rPr>
+        <w:t>等</w:t>
+      </w:r>
+      <w:r>
+        <w:rPr>
+          <w:rFonts w:ascii="微软雅黑" w:hAnsi="微软雅黑" w:hint="eastAsia"/>
+          <w:color w:val="414141"/>
+          <w:szCs w:val="21"/>
+        </w:rPr>
+        <w:t>，如</w:t>
+      </w:r>
+      <w:r>
+        <w:rPr>
+          <w:rFonts w:ascii="微软雅黑" w:hAnsi="微软雅黑" w:hint="eastAsia"/>
+          <w:color w:val="414141"/>
+          <w:szCs w:val="21"/>
+        </w:rPr>
+        <w:t>Nginx，</w:t>
+      </w:r>
+      <w:r>
+        <w:rPr>
+          <w:rFonts w:ascii="微软雅黑" w:hAnsi="微软雅黑" w:hint="eastAsia"/>
+          <w:color w:val="414141"/>
+          <w:szCs w:val="21"/>
+        </w:rPr>
+        <w:t>N</w:t>
+      </w:r>
+      <w:r>
+        <w:rPr>
+          <w:rFonts w:ascii="微软雅黑" w:hAnsi="微软雅黑" w:hint="eastAsia"/>
+          <w:color w:val="414141"/>
+          <w:szCs w:val="21"/>
+        </w:rPr>
+        <w:t>FS</w:t>
+      </w:r>
+      <w:r>
+        <w:rPr>
+          <w:rFonts w:ascii="微软雅黑" w:hAnsi="微软雅黑" w:hint="eastAsia"/>
+          <w:color w:val="414141"/>
+          <w:szCs w:val="21"/>
+        </w:rPr>
+        <w:t>。</w:t>
       </w:r>
     </w:p>
     <w:p>
@@ -1029,6 +1148,37 @@
       </w:pPr>
       <w:r>
         <w:rPr>
+          <w:rFonts w:ascii="微软雅黑" w:hAnsi="微软雅黑" w:hint="eastAsia"/>
+          <w:b/>
+          <w:bCs/>
+          <w:color w:val="414141"/>
+          <w:szCs w:val="21"/>
+        </w:rPr>
+        <w:t>分布式：</w:t>
+      </w:r>
+    </w:p>
+    <w:p>
+      <w:pPr>
+        <w:pStyle w:val="a7"/>
+        <w:numPr>
+          <w:ilvl w:val="0"/>
+          <w:numId w:val="2"/>
+        </w:numPr>
+        <w:tabs>
+          <w:tab w:val="left" w:pos="3828"/>
+          <w:tab w:val="left" w:pos="7655"/>
+        </w:tabs>
+        <w:adjustRightInd w:val="0"/>
+        <w:snapToGrid w:val="0"/>
+        <w:ind w:firstLineChars="0"/>
+        <w:rPr>
+          <w:rFonts w:ascii="微软雅黑" w:hAnsi="微软雅黑"/>
+          <w:color w:val="414141"/>
+          <w:szCs w:val="21"/>
+        </w:rPr>
+      </w:pPr>
+      <w:r>
+        <w:rPr>
           <w:rFonts w:ascii="微软雅黑" w:hAnsi="微软雅黑"/>
           <w:b/>
           <w:bCs/>
@@ -1081,7 +1231,55 @@
           <w:color w:val="414141"/>
           <w:szCs w:val="21"/>
         </w:rPr>
-        <w:t>熟练使用MySQL，了解B+树、索引、SOL优化、分库分表、一定的持久化原理等，了解MongoDB。</w:t>
+        <w:t>熟练使用MySQL，了解B+树、索引、SOL</w:t>
+      </w:r>
+      <w:r>
+        <w:rPr>
+          <w:rFonts w:ascii="微软雅黑" w:hAnsi="微软雅黑" w:hint="eastAsia"/>
+          <w:color w:val="414141"/>
+          <w:szCs w:val="21"/>
+        </w:rPr>
+        <w:t>调优</w:t>
+      </w:r>
+      <w:r>
+        <w:rPr>
+          <w:rFonts w:ascii="微软雅黑" w:hAnsi="微软雅黑"/>
+          <w:color w:val="414141"/>
+          <w:szCs w:val="21"/>
+        </w:rPr>
+        <w:t>、分库分表、一定的持久化原理等，了解</w:t>
+      </w:r>
+      <w:r>
+        <w:rPr>
+          <w:rFonts w:ascii="微软雅黑" w:hAnsi="微软雅黑" w:hint="eastAsia"/>
+          <w:color w:val="414141"/>
+          <w:szCs w:val="21"/>
+        </w:rPr>
+        <w:t>Postgre</w:t>
+      </w:r>
+      <w:r>
+        <w:rPr>
+          <w:rFonts w:ascii="微软雅黑" w:hAnsi="微软雅黑" w:hint="eastAsia"/>
+          <w:color w:val="414141"/>
+          <w:szCs w:val="21"/>
+        </w:rPr>
+        <w:t>S</w:t>
+      </w:r>
+      <w:r>
+        <w:rPr>
+          <w:rFonts w:ascii="微软雅黑" w:hAnsi="微软雅黑" w:hint="eastAsia"/>
+          <w:color w:val="414141"/>
+          <w:szCs w:val="21"/>
+        </w:rPr>
+        <w:t>ql</w:t>
+      </w:r>
+      <w:r>
+        <w:rPr>
+          <w:rFonts w:ascii="微软雅黑" w:hAnsi="微软雅黑"/>
+          <w:color w:val="414141"/>
+          <w:szCs w:val="21"/>
+        </w:rPr>
+        <w:t>。</w:t>
       </w:r>
     </w:p>
     <w:p>
@@ -1110,7 +1308,23 @@
           <w:color w:val="414141"/>
           <w:szCs w:val="21"/>
         </w:rPr>
-        <w:t>熟悉Redis基本数据类型，了解分布式锁，了解Redis持久化、高可用机制以及缓存雪蹦、击穿、穿透等问题以及事务冲突的基本解决方案。</w:t>
+        <w:t>熟悉Redis基本数据类型，了解分布式锁，Redis持久化、高可用机制以及缓存雪蹦、击穿、穿透等问题以及事务冲突的</w:t>
+      </w:r>
+      <w:r>
+        <w:rPr>
+          <w:rFonts w:ascii="微软雅黑" w:hAnsi="微软雅黑" w:hint="eastAsia"/>
+          <w:color w:val="414141"/>
+          <w:szCs w:val="21"/>
+        </w:rPr>
+        <w:t>基本</w:t>
+      </w:r>
+      <w:r>
+        <w:rPr>
+          <w:rFonts w:ascii="微软雅黑" w:hAnsi="微软雅黑"/>
+          <w:color w:val="414141"/>
+          <w:szCs w:val="21"/>
+        </w:rPr>
+        <w:t>解决方案。</w:t>
       </w:r>
     </w:p>
     <w:p>
@@ -1178,43 +1392,55 @@
           <w:color w:val="414141"/>
           <w:szCs w:val="21"/>
         </w:rPr>
-        <w:t>熟悉JavaScript，TypeScript，有Vue以及</w:t>
-      </w:r>
-      <w:proofErr w:type="spellStart"/>
-      <w:r>
-        <w:rPr>
-          <w:rFonts w:ascii="微软雅黑" w:hAnsi="微软雅黑"/>
-          <w:color w:val="414141"/>
-          <w:szCs w:val="21"/>
-        </w:rPr>
-        <w:t>Uniapp</w:t>
-      </w:r>
-      <w:proofErr w:type="spellEnd"/>
-      <w:r>
-        <w:rPr>
-          <w:rFonts w:ascii="微软雅黑" w:hAnsi="微软雅黑"/>
-          <w:color w:val="414141"/>
-          <w:szCs w:val="21"/>
-        </w:rPr>
-        <w:t>实际开发经验，熟悉Vue生态如</w:t>
-      </w:r>
-      <w:proofErr w:type="spellStart"/>
-      <w:r>
-        <w:rPr>
-          <w:rFonts w:ascii="微软雅黑" w:hAnsi="微软雅黑"/>
-          <w:color w:val="414141"/>
-          <w:szCs w:val="21"/>
-        </w:rPr>
-        <w:t>Pinia</w:t>
-      </w:r>
-      <w:proofErr w:type="spellEnd"/>
-      <w:r>
-        <w:rPr>
-          <w:rFonts w:ascii="微软雅黑" w:hAnsi="微软雅黑"/>
-          <w:color w:val="414141"/>
-          <w:szCs w:val="21"/>
-        </w:rPr>
-        <w:t>，Vue-Router。</w:t>
+        <w:t>熟悉JavaScript，TypeScript，</w:t>
+      </w:r>
+      <w:r>
+        <w:rPr>
+          <w:rFonts w:ascii="微软雅黑" w:hAnsi="微软雅黑" w:hint="eastAsia"/>
+          <w:color w:val="414141"/>
+          <w:szCs w:val="21"/>
+        </w:rPr>
+        <w:t>具</w:t>
+      </w:r>
+      <w:r>
+        <w:rPr>
+          <w:rFonts w:ascii="微软雅黑" w:hAnsi="微软雅黑"/>
+          <w:color w:val="414141"/>
+          <w:szCs w:val="21"/>
+        </w:rPr>
+        <w:t>有Vue以及Uniapp实际</w:t>
+      </w:r>
+      <w:r>
+        <w:rPr>
+          <w:rFonts w:ascii="微软雅黑" w:hAnsi="微软雅黑" w:hint="eastAsia"/>
+          <w:color w:val="414141"/>
+          <w:szCs w:val="21"/>
+        </w:rPr>
+        <w:t>项目</w:t>
+      </w:r>
+      <w:r>
+        <w:rPr>
+          <w:rFonts w:ascii="微软雅黑" w:hAnsi="微软雅黑"/>
+          <w:color w:val="414141"/>
+          <w:szCs w:val="21"/>
+        </w:rPr>
+        <w:t>开发</w:t>
+      </w:r>
+      <w:r>
+        <w:rPr>
+          <w:rFonts w:ascii="微软雅黑" w:hAnsi="微软雅黑" w:hint="eastAsia"/>
+          <w:color w:val="414141"/>
+          <w:szCs w:val="21"/>
+        </w:rPr>
+        <w:t>经验</w:t>
+      </w:r>
+      <w:r>
+        <w:rPr>
+          <w:rFonts w:ascii="微软雅黑" w:hAnsi="微软雅黑"/>
+          <w:color w:val="414141"/>
+          <w:szCs w:val="21"/>
+        </w:rPr>
+        <w:t>。</w:t>
       </w:r>
     </w:p>
     <w:p>
@@ -1243,43 +1469,7 @@
           <w:color w:val="414141"/>
           <w:szCs w:val="21"/>
         </w:rPr>
-        <w:t>熟悉ES6+，熟悉</w:t>
-      </w:r>
-      <w:proofErr w:type="spellStart"/>
-      <w:r>
-        <w:rPr>
-          <w:rFonts w:ascii="微软雅黑" w:hAnsi="微软雅黑"/>
-          <w:color w:val="414141"/>
-          <w:szCs w:val="21"/>
-        </w:rPr>
-        <w:t>Css</w:t>
-      </w:r>
-      <w:proofErr w:type="spellEnd"/>
-      <w:r>
-        <w:rPr>
-          <w:rFonts w:ascii="微软雅黑" w:hAnsi="微软雅黑"/>
-          <w:color w:val="414141"/>
-          <w:szCs w:val="21"/>
-        </w:rPr>
-        <w:t>/</w:t>
-      </w:r>
-      <w:proofErr w:type="spellStart"/>
-      <w:r>
-        <w:rPr>
-          <w:rFonts w:ascii="微软雅黑" w:hAnsi="微软雅黑"/>
-          <w:color w:val="414141"/>
-          <w:szCs w:val="21"/>
-        </w:rPr>
-        <w:t>Scss</w:t>
-      </w:r>
-      <w:proofErr w:type="spellEnd"/>
-      <w:r>
-        <w:rPr>
-          <w:rFonts w:ascii="微软雅黑" w:hAnsi="微软雅黑"/>
-          <w:color w:val="414141"/>
-          <w:szCs w:val="21"/>
-        </w:rPr>
-        <w:t>，了解React及相关生态如</w:t>
+        <w:t>熟悉ES6+，熟悉Css/Scss，了解React及相关生态如</w:t>
       </w:r>
       <w:r>
         <w:rPr>
@@ -1334,15 +1524,119 @@
           <w:color w:val="414141"/>
           <w:szCs w:val="21"/>
         </w:rPr>
-        <w:t>：熟练使用Git命令进行版本控制，了解CICD自动化部署如Jenkins，有团队开发经验并能使用ChatGPT进行协助开发</w:t>
-      </w:r>
-      <w:r>
-        <w:rPr>
-          <w:rFonts w:ascii="微软雅黑" w:hAnsi="微软雅黑" w:hint="eastAsia"/>
-          <w:color w:val="414141"/>
-          <w:szCs w:val="21"/>
-        </w:rPr>
-        <w:t>，能使用JMeter进行压测</w:t>
+        <w:t>：熟练使用Git进行版本控制，</w:t>
+      </w:r>
+      <w:r>
+        <w:rPr>
+          <w:rFonts w:ascii="微软雅黑" w:hAnsi="微软雅黑" w:hint="eastAsia"/>
+          <w:color w:val="414141"/>
+          <w:szCs w:val="21"/>
+        </w:rPr>
+        <w:t>熟悉</w:t>
+      </w:r>
+      <w:r>
+        <w:rPr>
+          <w:rFonts w:ascii="微软雅黑" w:hAnsi="微软雅黑"/>
+          <w:color w:val="414141"/>
+          <w:szCs w:val="21"/>
+        </w:rPr>
+        <w:t>CICD自动化部署如Jenkins</w:t>
+      </w:r>
+      <w:r>
+        <w:rPr>
+          <w:rFonts w:ascii="微软雅黑" w:hAnsi="微软雅黑" w:hint="eastAsia"/>
+          <w:color w:val="414141"/>
+          <w:szCs w:val="21"/>
+        </w:rPr>
+        <w:t>、</w:t>
+      </w:r>
+      <w:r>
+        <w:rPr>
+          <w:rFonts w:ascii="微软雅黑" w:hAnsi="微软雅黑" w:hint="eastAsia"/>
+          <w:color w:val="414141"/>
+          <w:szCs w:val="21"/>
+        </w:rPr>
+        <w:t>H</w:t>
+      </w:r>
+      <w:r>
+        <w:rPr>
+          <w:rFonts w:ascii="微软雅黑" w:hAnsi="微软雅黑" w:hint="eastAsia"/>
+          <w:color w:val="414141"/>
+          <w:szCs w:val="21"/>
+        </w:rPr>
+        <w:t>arbor</w:t>
+      </w:r>
+      <w:r>
+        <w:rPr>
+          <w:rFonts w:ascii="微软雅黑" w:hAnsi="微软雅黑" w:hint="eastAsia"/>
+          <w:color w:val="414141"/>
+          <w:szCs w:val="21"/>
+        </w:rPr>
+        <w:t>、</w:t>
+      </w:r>
+      <w:r>
+        <w:rPr>
+          <w:rFonts w:ascii="微软雅黑" w:hAnsi="微软雅黑" w:hint="eastAsia"/>
+          <w:color w:val="414141"/>
+          <w:szCs w:val="21"/>
+        </w:rPr>
+        <w:t>K</w:t>
+      </w:r>
+      <w:r>
+        <w:rPr>
+          <w:rFonts w:ascii="微软雅黑" w:hAnsi="微软雅黑" w:hint="eastAsia"/>
+          <w:color w:val="414141"/>
+          <w:szCs w:val="21"/>
+        </w:rPr>
+        <w:t>8s</w:t>
+      </w:r>
+      <w:r>
+        <w:rPr>
+          <w:rFonts w:ascii="微软雅黑" w:hAnsi="微软雅黑" w:hint="eastAsia"/>
+          <w:color w:val="414141"/>
+          <w:szCs w:val="21"/>
+        </w:rPr>
+        <w:t>、Docker</w:t>
+      </w:r>
+      <w:r>
+        <w:rPr>
+          <w:rFonts w:ascii="微软雅黑" w:hAnsi="微软雅黑" w:hint="eastAsia"/>
+          <w:color w:val="414141"/>
+          <w:szCs w:val="21"/>
+        </w:rPr>
+        <w:t>，</w:t>
+      </w:r>
+      <w:r>
+        <w:rPr>
+          <w:rFonts w:ascii="微软雅黑" w:hAnsi="微软雅黑"/>
+          <w:color w:val="414141"/>
+          <w:szCs w:val="21"/>
+        </w:rPr>
+        <w:t>有团队开发经验并能使用GPT进行协助开发</w:t>
+      </w:r>
+      <w:r>
+        <w:rPr>
+          <w:rFonts w:ascii="微软雅黑" w:hAnsi="微软雅黑" w:hint="eastAsia"/>
+          <w:color w:val="414141"/>
+          <w:szCs w:val="21"/>
+        </w:rPr>
+        <w:t>，</w:t>
+      </w:r>
+      <w:r>
+        <w:rPr>
+          <w:rFonts w:ascii="微软雅黑" w:hAnsi="微软雅黑" w:hint="eastAsia"/>
+          <w:color w:val="414141"/>
+          <w:szCs w:val="21"/>
+        </w:rPr>
+        <w:t>熟练</w:t>
+      </w:r>
+      <w:r>
+        <w:rPr>
+          <w:rFonts w:ascii="微软雅黑" w:hAnsi="微软雅黑" w:hint="eastAsia"/>
+          <w:color w:val="414141"/>
+          <w:szCs w:val="21"/>
+        </w:rPr>
+        <w:t>使用JMeter进行压测</w:t>
       </w:r>
       <w:r>
         <w:rPr>
@@ -1368,7 +1662,7 @@
         <w:snapToGrid w:val="0"/>
         <w:ind w:firstLineChars="0"/>
         <w:rPr>
-          <w:rFonts w:ascii="微软雅黑" w:hAnsi="微软雅黑"/>
+          <w:rFonts w:ascii="微软雅黑" w:hAnsi="微软雅黑" w:hint="eastAsia"/>
           <w:color w:val="414141"/>
           <w:szCs w:val="21"/>
         </w:rPr>
@@ -1389,7 +1683,7 @@
           <w:color w:val="414141"/>
           <w:szCs w:val="21"/>
         </w:rPr>
-        <w:t>：了解Golang，能使用Solidity，Web3.js进行区块链合约开发。</w:t>
+        <w:t>：能使用Solidity，Web3.js进行区块链合约开发。</w:t>
       </w:r>
     </w:p>
     <w:p>
@@ -1412,8 +1706,8 @@
           <w:bCs/>
           <w:noProof/>
         </w:rPr>
-        <w:pict w14:anchorId="7C384F38">
-          <v:line id="_x0000_s2072" style="position:absolute;z-index:251664896;visibility:visible;mso-wrap-style:square;mso-wrap-distance-left:9pt;mso-wrap-distance-top:0;mso-wrap-distance-right:9pt;mso-wrap-distance-bottom:0;mso-position-horizontal-relative:text;mso-position-vertical-relative:text" from="0,32.3pt" to="518.75pt,32.3pt" o:gfxdata="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" strokecolor="#404040 [2429]" strokeweight="1.5pt">
+        <w:pict w14:anchorId="76D401F1">
+          <v:line id="_x0000_s2095" style="position:absolute;z-index:251684352;visibility:visible;mso-wrap-style:square;mso-wrap-distance-left:9pt;mso-wrap-distance-top:0;mso-wrap-distance-right:9pt;mso-wrap-distance-bottom:0;mso-position-horizontal-relative:text;mso-position-vertical-relative:text" from="0,32.3pt" to="518.75pt,32.3pt" o:gfxdata="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" strokecolor="#404040 [2429]" strokeweight="1.5pt">
             <v:stroke joinstyle="miter"/>
           </v:line>
         </w:pict>
@@ -1427,19 +1721,34 @@
           <w:sz w:val="28"/>
           <w:szCs w:val="28"/>
         </w:rPr>
-        <w:t>项目经历</w:t>
+        <w:t>实习</w:t>
+      </w:r>
+      <w:r>
+        <w:rPr>
+          <w:rFonts w:ascii="微软雅黑" w:eastAsia="微软雅黑" w:hAnsi="微软雅黑" w:cs="微软雅黑" w:hint="eastAsia"/>
+          <w:b/>
+          <w:bCs/>
+          <w:color w:val="404040" w:themeColor="text1" w:themeTint="BF"/>
+          <w:sz w:val="28"/>
+          <w:szCs w:val="28"/>
+        </w:rPr>
+        <w:t>经历</w:t>
       </w:r>
     </w:p>
     <w:p>
       <w:pPr>
+        <w:tabs>
+          <w:tab w:val="left" w:pos="3828"/>
+          <w:tab w:val="left" w:pos="7655"/>
+        </w:tabs>
+        <w:adjustRightInd w:val="0"/>
         <w:snapToGrid w:val="0"/>
         <w:rPr>
           <w:rFonts w:ascii="微软雅黑" w:hAnsi="微软雅黑"/>
           <w:b/>
           <w:bCs/>
           <w:color w:val="414141"/>
-          <w:sz w:val="24"/>
-          <w:szCs w:val="24"/>
+          <w:szCs w:val="21"/>
         </w:rPr>
       </w:pPr>
       <w:r>
@@ -1448,10 +1757,9 @@
           <w:b/>
           <w:bCs/>
           <w:color w:val="414141"/>
-          <w:sz w:val="24"/>
-          <w:szCs w:val="24"/>
-        </w:rPr>
-        <w:t>一、</w:t>
+          <w:szCs w:val="21"/>
+        </w:rPr>
+        <w:t>航天宏图信息技术股份有限公司</w:t>
       </w:r>
       <w:r>
         <w:rPr>
@@ -1459,65 +1767,59 @@
           <w:b/>
           <w:bCs/>
           <w:color w:val="414141"/>
-          <w:sz w:val="24"/>
-          <w:szCs w:val="24"/>
-        </w:rPr>
-        <w:t>闻讯头条</w:t>
-      </w:r>
-      <w:r>
-        <w:rPr>
-          <w:rFonts w:ascii="微软雅黑" w:hAnsi="微软雅黑"/>
+          <w:szCs w:val="21"/>
+        </w:rPr>
+        <w:t xml:space="preserve">               </w:t>
+      </w:r>
+      <w:r>
+        <w:rPr>
+          <w:rFonts w:ascii="微软雅黑" w:hAnsi="微软雅黑" w:hint="eastAsia"/>
           <w:b/>
           <w:bCs/>
           <w:color w:val="414141"/>
-          <w:sz w:val="24"/>
-          <w:szCs w:val="24"/>
-        </w:rPr>
-        <w:tab/>
-      </w:r>
-      <w:r>
-        <w:rPr>
-          <w:rFonts w:ascii="微软雅黑" w:hAnsi="微软雅黑"/>
+          <w:szCs w:val="21"/>
+        </w:rPr>
+        <w:t>（2024</w:t>
+      </w:r>
+      <w:r>
+        <w:rPr>
+          <w:rFonts w:ascii="微软雅黑" w:hAnsi="微软雅黑" w:hint="eastAsia"/>
           <w:b/>
           <w:bCs/>
           <w:color w:val="414141"/>
-          <w:sz w:val="24"/>
-          <w:szCs w:val="24"/>
-        </w:rPr>
-        <w:tab/>
-      </w:r>
-      <w:r>
-        <w:rPr>
-          <w:rFonts w:ascii="微软雅黑" w:hAnsi="微软雅黑"/>
+          <w:szCs w:val="21"/>
+        </w:rPr>
+        <w:t>/</w:t>
+      </w:r>
+      <w:r>
+        <w:rPr>
+          <w:rFonts w:ascii="微软雅黑" w:hAnsi="微软雅黑" w:hint="eastAsia"/>
           <w:b/>
           <w:bCs/>
           <w:color w:val="414141"/>
-          <w:sz w:val="24"/>
-          <w:szCs w:val="24"/>
-        </w:rPr>
-        <w:tab/>
-      </w:r>
-      <w:r>
-        <w:rPr>
-          <w:rFonts w:ascii="微软雅黑" w:hAnsi="微软雅黑"/>
+          <w:szCs w:val="21"/>
+        </w:rPr>
+        <w:t>5</w:t>
+      </w:r>
+      <w:r>
+        <w:rPr>
+          <w:rFonts w:ascii="微软雅黑" w:hAnsi="微软雅黑" w:hint="eastAsia"/>
           <w:b/>
           <w:bCs/>
           <w:color w:val="414141"/>
-          <w:sz w:val="24"/>
-          <w:szCs w:val="24"/>
-        </w:rPr>
-        <w:tab/>
-      </w:r>
-      <w:r>
-        <w:rPr>
-          <w:rFonts w:ascii="微软雅黑" w:hAnsi="微软雅黑"/>
+          <w:szCs w:val="21"/>
+        </w:rPr>
+        <w:t>/</w:t>
+      </w:r>
+      <w:r>
+        <w:rPr>
+          <w:rFonts w:ascii="微软雅黑" w:hAnsi="微软雅黑" w:hint="eastAsia"/>
           <w:b/>
           <w:bCs/>
           <w:color w:val="414141"/>
-          <w:sz w:val="24"/>
-          <w:szCs w:val="24"/>
-        </w:rPr>
-        <w:tab/>
+          <w:szCs w:val="21"/>
+        </w:rPr>
+        <w:t>9</w:t>
       </w:r>
       <w:r>
         <w:rPr>
@@ -1525,10 +1827,9 @@
           <w:b/>
           <w:bCs/>
           <w:color w:val="414141"/>
-          <w:sz w:val="24"/>
-          <w:szCs w:val="24"/>
-        </w:rPr>
-        <w:t>校园</w:t>
+          <w:szCs w:val="21"/>
+        </w:rPr>
+        <w:t xml:space="preserve"> </w:t>
       </w:r>
       <w:r>
         <w:rPr>
@@ -1536,2156 +1837,64 @@
           <w:b/>
           <w:bCs/>
           <w:color w:val="414141"/>
-          <w:sz w:val="24"/>
-          <w:szCs w:val="24"/>
-        </w:rPr>
-        <w:tab/>
-      </w:r>
-      <w:r>
-        <w:rPr>
-          <w:rFonts w:ascii="微软雅黑" w:hAnsi="微软雅黑"/>
+          <w:szCs w:val="21"/>
+        </w:rPr>
+        <w:t>–</w:t>
+      </w:r>
+      <w:r>
+        <w:rPr>
+          <w:rFonts w:ascii="微软雅黑" w:hAnsi="微软雅黑" w:hint="eastAsia"/>
           <w:b/>
           <w:bCs/>
           <w:color w:val="414141"/>
-          <w:sz w:val="24"/>
-          <w:szCs w:val="24"/>
-        </w:rPr>
-        <w:tab/>
-      </w:r>
-      <w:r>
-        <w:rPr>
-          <w:rFonts w:ascii="微软雅黑" w:hAnsi="微软雅黑"/>
+          <w:szCs w:val="21"/>
+        </w:rPr>
+        <w:t xml:space="preserve"> 2024/8/8</w:t>
+      </w:r>
+      <w:r>
+        <w:rPr>
+          <w:rFonts w:ascii="微软雅黑" w:hAnsi="微软雅黑" w:hint="eastAsia"/>
           <w:b/>
           <w:bCs/>
           <w:color w:val="414141"/>
-          <w:sz w:val="24"/>
-          <w:szCs w:val="24"/>
-        </w:rPr>
-        <w:tab/>
-      </w:r>
-      <w:r>
-        <w:rPr>
-          <w:rFonts w:ascii="微软雅黑" w:hAnsi="微软雅黑"/>
+          <w:szCs w:val="21"/>
+        </w:rPr>
+        <w:t>）</w:t>
+      </w:r>
+    </w:p>
+    <w:p>
+      <w:pPr>
+        <w:tabs>
+          <w:tab w:val="left" w:pos="3828"/>
+          <w:tab w:val="left" w:pos="7655"/>
+        </w:tabs>
+        <w:adjustRightInd w:val="0"/>
+        <w:snapToGrid w:val="0"/>
+        <w:rPr>
+          <w:rFonts w:ascii="微软雅黑" w:hAnsi="微软雅黑" w:hint="eastAsia"/>
           <w:b/>
           <w:bCs/>
           <w:color w:val="414141"/>
-          <w:sz w:val="24"/>
-          <w:szCs w:val="24"/>
-        </w:rPr>
-        <w:tab/>
-      </w:r>
-      <w:r>
-        <w:rPr>
-          <w:rFonts w:ascii="微软雅黑" w:hAnsi="微软雅黑"/>
+          <w:szCs w:val="21"/>
+        </w:rPr>
+      </w:pPr>
+    </w:p>
+    <w:p>
+      <w:pPr>
+        <w:tabs>
+          <w:tab w:val="left" w:pos="3828"/>
+          <w:tab w:val="left" w:pos="7655"/>
+        </w:tabs>
+        <w:adjustRightInd w:val="0"/>
+        <w:snapToGrid w:val="0"/>
+        <w:rPr>
+          <w:rFonts w:ascii="微软雅黑" w:hAnsi="微软雅黑" w:hint="eastAsia"/>
           <w:b/>
           <w:bCs/>
           <w:color w:val="414141"/>
-          <w:sz w:val="24"/>
-          <w:szCs w:val="24"/>
-        </w:rPr>
-        <w:tab/>
-      </w:r>
-      <w:r>
-        <w:rPr>
-          <w:rFonts w:ascii="微软雅黑" w:hAnsi="微软雅黑" w:hint="eastAsia"/>
-          <w:b/>
-          <w:bCs/>
-          <w:color w:val="414141"/>
-          <w:sz w:val="24"/>
-          <w:szCs w:val="24"/>
-        </w:rPr>
-        <w:t>独立开发</w:t>
-      </w:r>
-    </w:p>
-    <w:p>
-      <w:pPr>
-        <w:snapToGrid w:val="0"/>
-        <w:ind w:firstLine="420"/>
-        <w:rPr>
-          <w:rFonts w:eastAsiaTheme="minorEastAsia"/>
-          <w:sz w:val="24"/>
-          <w:szCs w:val="24"/>
-        </w:rPr>
-      </w:pPr>
-      <w:r>
-        <w:rPr>
-          <w:rFonts w:ascii="微软雅黑" w:hAnsi="微软雅黑" w:hint="eastAsia"/>
-          <w:color w:val="414141"/>
-          <w:szCs w:val="21"/>
-        </w:rPr>
-        <w:t>该项目</w:t>
-      </w:r>
-      <w:r>
-        <w:rPr>
-          <w:rFonts w:ascii="微软雅黑" w:hAnsi="微软雅黑" w:hint="eastAsia"/>
-          <w:color w:val="414141"/>
-          <w:szCs w:val="21"/>
-        </w:rPr>
-        <w:t>是</w:t>
-      </w:r>
-      <w:proofErr w:type="gramStart"/>
-      <w:r>
-        <w:rPr>
-          <w:rFonts w:ascii="微软雅黑" w:hAnsi="微软雅黑" w:hint="eastAsia"/>
-          <w:color w:val="414141"/>
-          <w:szCs w:val="21"/>
-        </w:rPr>
-        <w:t>仿今日</w:t>
-      </w:r>
-      <w:proofErr w:type="gramEnd"/>
-      <w:r>
-        <w:rPr>
-          <w:rFonts w:ascii="微软雅黑" w:hAnsi="微软雅黑" w:hint="eastAsia"/>
-          <w:color w:val="414141"/>
-          <w:szCs w:val="21"/>
-        </w:rPr>
-        <w:t>头条的一个</w:t>
-      </w:r>
-      <w:proofErr w:type="gramStart"/>
-      <w:r>
-        <w:rPr>
-          <w:rFonts w:ascii="微软雅黑" w:hAnsi="微软雅黑" w:hint="eastAsia"/>
-          <w:color w:val="414141"/>
-          <w:szCs w:val="21"/>
-        </w:rPr>
-        <w:t>微服务</w:t>
-      </w:r>
-      <w:proofErr w:type="gramEnd"/>
-      <w:r>
-        <w:rPr>
-          <w:rFonts w:ascii="微软雅黑" w:hAnsi="微软雅黑" w:hint="eastAsia"/>
-          <w:color w:val="414141"/>
-          <w:szCs w:val="21"/>
-        </w:rPr>
-        <w:t>项目</w:t>
-      </w:r>
-      <w:r>
-        <w:rPr>
-          <w:rFonts w:ascii="微软雅黑" w:hAnsi="微软雅黑" w:hint="eastAsia"/>
-          <w:color w:val="414141"/>
-          <w:szCs w:val="21"/>
-        </w:rPr>
-        <w:t>。</w:t>
-      </w:r>
-      <w:r>
-        <w:rPr>
-          <w:rFonts w:ascii="微软雅黑" w:hAnsi="微软雅黑" w:hint="eastAsia"/>
-          <w:color w:val="414141"/>
-          <w:szCs w:val="21"/>
-        </w:rPr>
-        <w:t>用户可以在系统中</w:t>
-      </w:r>
-      <w:r>
-        <w:rPr>
-          <w:rFonts w:ascii="微软雅黑" w:hAnsi="微软雅黑" w:hint="eastAsia"/>
-          <w:color w:val="414141"/>
-          <w:szCs w:val="21"/>
-        </w:rPr>
-        <w:t>可以查询到通过文章热度排序的</w:t>
-      </w:r>
-      <w:r>
-        <w:rPr>
-          <w:rFonts w:ascii="微软雅黑" w:hAnsi="微软雅黑" w:hint="eastAsia"/>
-          <w:color w:val="414141"/>
-          <w:szCs w:val="21"/>
-        </w:rPr>
-        <w:t>文章列表</w:t>
-      </w:r>
-      <w:r>
-        <w:rPr>
-          <w:rFonts w:ascii="微软雅黑" w:hAnsi="微软雅黑" w:hint="eastAsia"/>
-          <w:color w:val="414141"/>
-          <w:szCs w:val="21"/>
-        </w:rPr>
-        <w:t>，</w:t>
-      </w:r>
-      <w:r>
-        <w:rPr>
-          <w:rFonts w:ascii="微软雅黑" w:hAnsi="微软雅黑" w:hint="eastAsia"/>
-          <w:color w:val="414141"/>
-          <w:szCs w:val="21"/>
-        </w:rPr>
-        <w:t>可以体验文章的</w:t>
-      </w:r>
-      <w:r>
-        <w:rPr>
-          <w:rFonts w:ascii="微软雅黑" w:hAnsi="微软雅黑" w:hint="eastAsia"/>
-          <w:color w:val="414141"/>
-          <w:szCs w:val="21"/>
-        </w:rPr>
-        <w:t>定时</w:t>
-      </w:r>
-      <w:r>
-        <w:rPr>
-          <w:rFonts w:ascii="微软雅黑" w:hAnsi="微软雅黑" w:hint="eastAsia"/>
-          <w:color w:val="414141"/>
-          <w:szCs w:val="21"/>
-        </w:rPr>
-        <w:t>发布，审核，上线功能，并可以提交</w:t>
-      </w:r>
-      <w:r>
-        <w:rPr>
-          <w:rFonts w:ascii="微软雅黑" w:hAnsi="微软雅黑" w:hint="eastAsia"/>
-          <w:color w:val="414141"/>
-          <w:szCs w:val="21"/>
-        </w:rPr>
-        <w:t>和收藏</w:t>
-      </w:r>
-      <w:r>
-        <w:rPr>
-          <w:rFonts w:ascii="微软雅黑" w:hAnsi="微软雅黑" w:hint="eastAsia"/>
-          <w:color w:val="414141"/>
-          <w:szCs w:val="21"/>
-        </w:rPr>
-        <w:t>图片素材</w:t>
-      </w:r>
-      <w:r>
-        <w:rPr>
-          <w:rFonts w:ascii="微软雅黑" w:hAnsi="微软雅黑" w:hint="eastAsia"/>
-          <w:color w:val="414141"/>
-          <w:szCs w:val="21"/>
-        </w:rPr>
-        <w:t>。</w:t>
-      </w:r>
-      <w:r>
-        <w:rPr>
-          <w:rFonts w:ascii="微软雅黑" w:hAnsi="微软雅黑" w:hint="eastAsia"/>
-          <w:color w:val="414141"/>
-          <w:szCs w:val="21"/>
-        </w:rPr>
-        <w:t>用户可以对文章详情进行查看，对</w:t>
-      </w:r>
-      <w:r>
-        <w:rPr>
-          <w:rFonts w:ascii="微软雅黑" w:hAnsi="微软雅黑" w:hint="eastAsia"/>
-          <w:color w:val="414141"/>
-          <w:szCs w:val="21"/>
-        </w:rPr>
-        <w:t>文章进行</w:t>
-      </w:r>
-      <w:r>
-        <w:rPr>
-          <w:rFonts w:ascii="微软雅黑" w:hAnsi="微软雅黑"/>
-          <w:color w:val="414141"/>
-          <w:szCs w:val="21"/>
-        </w:rPr>
-        <w:t>点赞，评论，阅读，收藏</w:t>
-      </w:r>
-      <w:r>
-        <w:rPr>
-          <w:rFonts w:ascii="微软雅黑" w:hAnsi="微软雅黑" w:hint="eastAsia"/>
-          <w:color w:val="414141"/>
-          <w:szCs w:val="21"/>
-        </w:rPr>
-        <w:t>等用户行为</w:t>
-      </w:r>
-      <w:r>
-        <w:rPr>
-          <w:rFonts w:ascii="微软雅黑" w:hAnsi="微软雅黑" w:hint="eastAsia"/>
-          <w:color w:val="414141"/>
-          <w:szCs w:val="21"/>
-        </w:rPr>
-        <w:t>。</w:t>
-      </w:r>
-      <w:r>
-        <w:rPr>
-          <w:rFonts w:ascii="微软雅黑" w:hAnsi="微软雅黑" w:hint="eastAsia"/>
-          <w:color w:val="414141"/>
-          <w:szCs w:val="21"/>
-        </w:rPr>
-        <w:t>用户还可以在搜索记录上进行搜索，并对关键词进行高亮处理。</w:t>
-      </w:r>
-    </w:p>
-    <w:p>
-      <w:pPr>
-        <w:tabs>
-          <w:tab w:val="left" w:pos="3828"/>
-          <w:tab w:val="left" w:pos="7655"/>
-        </w:tabs>
-        <w:adjustRightInd w:val="0"/>
-        <w:snapToGrid w:val="0"/>
-        <w:rPr>
-          <w:rFonts w:ascii="微软雅黑" w:hAnsi="微软雅黑"/>
-          <w:b/>
-          <w:bCs/>
-          <w:color w:val="414141"/>
-          <w:szCs w:val="21"/>
-        </w:rPr>
-      </w:pPr>
-      <w:r>
-        <w:rPr>
-          <w:rFonts w:ascii="微软雅黑" w:hAnsi="微软雅黑" w:hint="eastAsia"/>
-          <w:b/>
-          <w:bCs/>
-          <w:color w:val="414141"/>
-          <w:szCs w:val="21"/>
-        </w:rPr>
-        <w:t>技术</w:t>
-      </w:r>
-      <w:proofErr w:type="gramStart"/>
-      <w:r>
-        <w:rPr>
-          <w:rFonts w:ascii="微软雅黑" w:hAnsi="微软雅黑" w:hint="eastAsia"/>
-          <w:b/>
-          <w:bCs/>
-          <w:color w:val="414141"/>
-          <w:szCs w:val="21"/>
-        </w:rPr>
-        <w:t>栈</w:t>
-      </w:r>
-      <w:proofErr w:type="gramEnd"/>
-      <w:r>
-        <w:rPr>
-          <w:rFonts w:ascii="微软雅黑" w:hAnsi="微软雅黑" w:hint="eastAsia"/>
-          <w:b/>
-          <w:bCs/>
-          <w:color w:val="414141"/>
-          <w:szCs w:val="21"/>
-        </w:rPr>
-        <w:t>：</w:t>
-      </w:r>
-      <w:proofErr w:type="spellStart"/>
-      <w:r>
-        <w:rPr>
-          <w:rFonts w:ascii="微软雅黑" w:hAnsi="微软雅黑"/>
-          <w:color w:val="414141"/>
-          <w:szCs w:val="21"/>
-        </w:rPr>
-        <w:t>SpringBoot</w:t>
-      </w:r>
-      <w:proofErr w:type="spellEnd"/>
-      <w:r>
-        <w:rPr>
-          <w:rFonts w:ascii="微软雅黑" w:hAnsi="微软雅黑"/>
-          <w:color w:val="414141"/>
-          <w:szCs w:val="21"/>
-        </w:rPr>
-        <w:t xml:space="preserve"> + </w:t>
-      </w:r>
-      <w:proofErr w:type="spellStart"/>
-      <w:r>
-        <w:rPr>
-          <w:rFonts w:ascii="微软雅黑" w:hAnsi="微软雅黑"/>
-          <w:color w:val="414141"/>
-          <w:szCs w:val="21"/>
-        </w:rPr>
-        <w:t>SpringCloud</w:t>
-      </w:r>
-      <w:proofErr w:type="spellEnd"/>
-      <w:r>
-        <w:rPr>
-          <w:rFonts w:ascii="微软雅黑" w:hAnsi="微软雅黑"/>
-          <w:color w:val="414141"/>
-          <w:szCs w:val="21"/>
-        </w:rPr>
-        <w:t xml:space="preserve"> + </w:t>
-      </w:r>
-      <w:proofErr w:type="spellStart"/>
-      <w:r>
-        <w:rPr>
-          <w:rFonts w:ascii="微软雅黑" w:hAnsi="微软雅黑"/>
-          <w:color w:val="414141"/>
-          <w:szCs w:val="21"/>
-        </w:rPr>
-        <w:t>freemarker</w:t>
-      </w:r>
-      <w:proofErr w:type="spellEnd"/>
-      <w:r>
-        <w:rPr>
-          <w:rFonts w:ascii="微软雅黑" w:hAnsi="微软雅黑"/>
-          <w:color w:val="414141"/>
-          <w:szCs w:val="21"/>
-        </w:rPr>
-        <w:t xml:space="preserve"> + Minio + </w:t>
-      </w:r>
-      <w:proofErr w:type="spellStart"/>
-      <w:r>
-        <w:rPr>
-          <w:rFonts w:ascii="微软雅黑" w:hAnsi="微软雅黑"/>
-          <w:color w:val="414141"/>
-          <w:szCs w:val="21"/>
-        </w:rPr>
-        <w:t>ElasticSearch</w:t>
-      </w:r>
-      <w:proofErr w:type="spellEnd"/>
-      <w:r>
-        <w:rPr>
-          <w:rFonts w:ascii="微软雅黑" w:hAnsi="微软雅黑"/>
-          <w:color w:val="414141"/>
-          <w:szCs w:val="21"/>
-        </w:rPr>
-        <w:t xml:space="preserve"> + </w:t>
-      </w:r>
-      <w:proofErr w:type="spellStart"/>
-      <w:r>
-        <w:rPr>
-          <w:rFonts w:ascii="微软雅黑" w:hAnsi="微软雅黑"/>
-          <w:color w:val="414141"/>
-          <w:szCs w:val="21"/>
-        </w:rPr>
-        <w:t>kafka</w:t>
-      </w:r>
-      <w:proofErr w:type="spellEnd"/>
-      <w:r>
-        <w:rPr>
-          <w:rFonts w:ascii="微软雅黑" w:hAnsi="微软雅黑"/>
-          <w:color w:val="414141"/>
-          <w:szCs w:val="21"/>
-        </w:rPr>
-        <w:t xml:space="preserve">/Stream + </w:t>
-      </w:r>
-      <w:proofErr w:type="spellStart"/>
-      <w:r>
-        <w:rPr>
-          <w:rFonts w:ascii="微软雅黑" w:hAnsi="微软雅黑"/>
-          <w:color w:val="414141"/>
-          <w:szCs w:val="21"/>
-        </w:rPr>
-        <w:t>xxl</w:t>
-      </w:r>
-      <w:proofErr w:type="spellEnd"/>
-      <w:r>
-        <w:rPr>
-          <w:rFonts w:ascii="微软雅黑" w:hAnsi="微软雅黑"/>
-          <w:color w:val="414141"/>
-          <w:szCs w:val="21"/>
-        </w:rPr>
-        <w:t xml:space="preserve">-job +Redis + </w:t>
-      </w:r>
-      <w:proofErr w:type="spellStart"/>
-      <w:r>
-        <w:rPr>
-          <w:rFonts w:ascii="微软雅黑" w:hAnsi="微软雅黑"/>
-          <w:color w:val="414141"/>
-          <w:szCs w:val="21"/>
-        </w:rPr>
-        <w:t>Mysql</w:t>
-      </w:r>
-      <w:proofErr w:type="spellEnd"/>
-      <w:r>
-        <w:rPr>
-          <w:rFonts w:ascii="微软雅黑" w:hAnsi="微软雅黑"/>
-          <w:color w:val="414141"/>
-          <w:szCs w:val="21"/>
-        </w:rPr>
-        <w:t xml:space="preserve"> + MongoDB</w:t>
-      </w:r>
-    </w:p>
-    <w:p>
-      <w:pPr>
-        <w:tabs>
-          <w:tab w:val="left" w:pos="3828"/>
-          <w:tab w:val="left" w:pos="7655"/>
-        </w:tabs>
-        <w:adjustRightInd w:val="0"/>
-        <w:snapToGrid w:val="0"/>
-        <w:rPr>
-          <w:rFonts w:ascii="微软雅黑" w:hAnsi="微软雅黑"/>
-          <w:color w:val="414141"/>
-          <w:szCs w:val="21"/>
-        </w:rPr>
-      </w:pPr>
-      <w:r>
-        <w:rPr>
-          <w:rFonts w:ascii="微软雅黑" w:hAnsi="微软雅黑" w:hint="eastAsia"/>
-          <w:b/>
-          <w:bCs/>
-          <w:color w:val="414141"/>
-          <w:szCs w:val="21"/>
-        </w:rPr>
-        <w:t>项目职责</w:t>
-      </w:r>
-      <w:r>
-        <w:rPr>
-          <w:rFonts w:ascii="微软雅黑" w:hAnsi="微软雅黑" w:hint="eastAsia"/>
-          <w:b/>
-          <w:bCs/>
-          <w:color w:val="414141"/>
-          <w:szCs w:val="21"/>
-        </w:rPr>
-        <w:t>：</w:t>
-      </w:r>
-    </w:p>
-    <w:p>
-      <w:pPr>
-        <w:pStyle w:val="a7"/>
-        <w:numPr>
-          <w:ilvl w:val="0"/>
-          <w:numId w:val="20"/>
-        </w:numPr>
-        <w:tabs>
-          <w:tab w:val="left" w:pos="3828"/>
-          <w:tab w:val="left" w:pos="7655"/>
-        </w:tabs>
-        <w:adjustRightInd w:val="0"/>
-        <w:snapToGrid w:val="0"/>
-        <w:ind w:firstLineChars="0"/>
-        <w:rPr>
-          <w:rFonts w:ascii="微软雅黑" w:hAnsi="微软雅黑"/>
-          <w:color w:val="414141"/>
-          <w:szCs w:val="21"/>
-        </w:rPr>
-      </w:pPr>
-      <w:r>
-        <w:rPr>
-          <w:rFonts w:ascii="微软雅黑" w:hAnsi="微软雅黑"/>
-          <w:color w:val="414141"/>
-          <w:szCs w:val="21"/>
-        </w:rPr>
-        <w:t>在分布式检索场景中，使用Elasticsearch实现检索服务设计，对文章、用户索引、订单索引Mapping，并对关键字进行高亮处理。</w:t>
-      </w:r>
-    </w:p>
-    <w:p>
-      <w:pPr>
-        <w:pStyle w:val="a7"/>
-        <w:numPr>
-          <w:ilvl w:val="0"/>
-          <w:numId w:val="20"/>
-        </w:numPr>
-        <w:tabs>
-          <w:tab w:val="left" w:pos="3828"/>
-          <w:tab w:val="left" w:pos="7655"/>
-        </w:tabs>
-        <w:adjustRightInd w:val="0"/>
-        <w:snapToGrid w:val="0"/>
-        <w:ind w:firstLineChars="0"/>
-        <w:rPr>
-          <w:rFonts w:ascii="微软雅黑" w:hAnsi="微软雅黑"/>
-          <w:color w:val="414141"/>
-          <w:szCs w:val="21"/>
-        </w:rPr>
-      </w:pPr>
-      <w:r>
-        <w:rPr>
-          <w:rFonts w:ascii="微软雅黑" w:hAnsi="微软雅黑"/>
-          <w:color w:val="414141"/>
-          <w:szCs w:val="21"/>
-        </w:rPr>
-        <w:t>运用Kafka完成端到端的通信，作为中间件进行缓冲，以及使用Kafka Stream进行文章热度的实时计算。</w:t>
-      </w:r>
-    </w:p>
-    <w:p>
-      <w:pPr>
-        <w:pStyle w:val="a7"/>
-        <w:numPr>
-          <w:ilvl w:val="0"/>
-          <w:numId w:val="20"/>
-        </w:numPr>
-        <w:tabs>
-          <w:tab w:val="left" w:pos="3828"/>
-          <w:tab w:val="left" w:pos="7655"/>
-        </w:tabs>
-        <w:adjustRightInd w:val="0"/>
-        <w:snapToGrid w:val="0"/>
-        <w:ind w:firstLineChars="0"/>
-        <w:rPr>
-          <w:rFonts w:ascii="微软雅黑" w:hAnsi="微软雅黑"/>
-          <w:color w:val="414141"/>
-          <w:szCs w:val="21"/>
-        </w:rPr>
-      </w:pPr>
-      <w:r>
-        <w:rPr>
-          <w:rFonts w:ascii="微软雅黑" w:hAnsi="微软雅黑"/>
-          <w:color w:val="414141"/>
-          <w:szCs w:val="21"/>
-        </w:rPr>
-        <w:t>针对热点文章，使用</w:t>
-      </w:r>
-      <w:proofErr w:type="spellStart"/>
-      <w:r>
-        <w:rPr>
-          <w:rFonts w:ascii="微软雅黑" w:hAnsi="微软雅黑"/>
-          <w:color w:val="414141"/>
-          <w:szCs w:val="21"/>
-        </w:rPr>
-        <w:t>Freemarker</w:t>
-      </w:r>
-      <w:proofErr w:type="spellEnd"/>
-      <w:r>
-        <w:rPr>
-          <w:rFonts w:ascii="微软雅黑" w:hAnsi="微软雅黑"/>
-          <w:color w:val="414141"/>
-          <w:szCs w:val="21"/>
-        </w:rPr>
-        <w:t>视图渲染模版引擎，实现页面静态化，将静态</w:t>
-      </w:r>
-      <w:proofErr w:type="gramStart"/>
-      <w:r>
-        <w:rPr>
-          <w:rFonts w:ascii="微软雅黑" w:hAnsi="微软雅黑"/>
-          <w:color w:val="414141"/>
-          <w:szCs w:val="21"/>
-        </w:rPr>
-        <w:t>化资源</w:t>
-      </w:r>
-      <w:proofErr w:type="gramEnd"/>
-      <w:r>
-        <w:rPr>
-          <w:rFonts w:ascii="微软雅黑" w:hAnsi="微软雅黑"/>
-          <w:color w:val="414141"/>
-          <w:szCs w:val="21"/>
-        </w:rPr>
-        <w:t>部署到nginx服务器，</w:t>
-      </w:r>
-      <w:r>
-        <w:rPr>
-          <w:rFonts w:ascii="微软雅黑" w:hAnsi="微软雅黑"/>
-          <w:color w:val="414141"/>
-          <w:szCs w:val="21"/>
-        </w:rPr>
-        <w:lastRenderedPageBreak/>
-        <w:t>降低对tomcat的压力，并使用Sentinel进行限</w:t>
-      </w:r>
-      <w:proofErr w:type="gramStart"/>
-      <w:r>
-        <w:rPr>
-          <w:rFonts w:ascii="微软雅黑" w:hAnsi="微软雅黑"/>
-          <w:color w:val="414141"/>
-          <w:szCs w:val="21"/>
-        </w:rPr>
-        <w:t>流处理</w:t>
-      </w:r>
-      <w:proofErr w:type="gramEnd"/>
-      <w:r>
-        <w:rPr>
-          <w:rFonts w:ascii="微软雅黑" w:hAnsi="微软雅黑"/>
-          <w:color w:val="414141"/>
-          <w:szCs w:val="21"/>
-        </w:rPr>
-        <w:t>来应对基础高并发情况。</w:t>
-      </w:r>
-    </w:p>
-    <w:p>
-      <w:pPr>
-        <w:pStyle w:val="a7"/>
-        <w:numPr>
-          <w:ilvl w:val="0"/>
-          <w:numId w:val="20"/>
-        </w:numPr>
-        <w:tabs>
-          <w:tab w:val="left" w:pos="3828"/>
-          <w:tab w:val="left" w:pos="7655"/>
-        </w:tabs>
-        <w:adjustRightInd w:val="0"/>
-        <w:snapToGrid w:val="0"/>
-        <w:ind w:firstLineChars="0"/>
-        <w:rPr>
-          <w:rFonts w:ascii="微软雅黑" w:hAnsi="微软雅黑"/>
-          <w:color w:val="414141"/>
-          <w:szCs w:val="21"/>
-        </w:rPr>
-      </w:pPr>
-      <w:r>
-        <w:rPr>
-          <w:rFonts w:ascii="微软雅黑" w:hAnsi="微软雅黑"/>
-          <w:color w:val="414141"/>
-          <w:szCs w:val="21"/>
-        </w:rPr>
-        <w:t>设计并发查询接口时，针对热点数据、读多写少、字典数据均使用Redis进行缓存，优化查询性能，并针对性的设计过期时间，以及一些常规的缓存问题进行处理；</w:t>
-      </w:r>
-    </w:p>
-    <w:p>
-      <w:pPr>
-        <w:pStyle w:val="a7"/>
-        <w:numPr>
-          <w:ilvl w:val="0"/>
-          <w:numId w:val="20"/>
-        </w:numPr>
-        <w:tabs>
-          <w:tab w:val="left" w:pos="3828"/>
-          <w:tab w:val="left" w:pos="7655"/>
-        </w:tabs>
-        <w:adjustRightInd w:val="0"/>
-        <w:snapToGrid w:val="0"/>
-        <w:ind w:firstLineChars="0"/>
-        <w:rPr>
-          <w:rFonts w:ascii="微软雅黑" w:hAnsi="微软雅黑"/>
-          <w:color w:val="414141"/>
-          <w:szCs w:val="21"/>
-        </w:rPr>
-      </w:pPr>
-      <w:r>
-        <w:rPr>
-          <w:rFonts w:ascii="微软雅黑" w:hAnsi="微软雅黑"/>
-          <w:color w:val="414141"/>
-          <w:szCs w:val="21"/>
-        </w:rPr>
-        <w:t>运用Redis，结合分布式</w:t>
-      </w:r>
-      <w:proofErr w:type="gramStart"/>
-      <w:r>
-        <w:rPr>
-          <w:rFonts w:ascii="微软雅黑" w:hAnsi="微软雅黑"/>
-          <w:color w:val="414141"/>
-          <w:szCs w:val="21"/>
-        </w:rPr>
-        <w:t>锁实现</w:t>
-      </w:r>
-      <w:proofErr w:type="gramEnd"/>
-      <w:r>
-        <w:rPr>
-          <w:rFonts w:ascii="微软雅黑" w:hAnsi="微软雅黑"/>
-          <w:color w:val="414141"/>
-          <w:szCs w:val="21"/>
-        </w:rPr>
-        <w:t>延时任务。</w:t>
-      </w:r>
-    </w:p>
-    <w:p>
-      <w:pPr>
-        <w:pStyle w:val="a7"/>
-        <w:numPr>
-          <w:ilvl w:val="0"/>
-          <w:numId w:val="20"/>
-        </w:numPr>
-        <w:tabs>
-          <w:tab w:val="left" w:pos="3828"/>
-          <w:tab w:val="left" w:pos="7655"/>
-        </w:tabs>
-        <w:adjustRightInd w:val="0"/>
-        <w:snapToGrid w:val="0"/>
-        <w:ind w:firstLineChars="0"/>
-        <w:rPr>
-          <w:rFonts w:ascii="微软雅黑" w:hAnsi="微软雅黑"/>
-          <w:color w:val="414141"/>
-          <w:szCs w:val="21"/>
-        </w:rPr>
-      </w:pPr>
-      <w:r>
-        <w:rPr>
-          <w:rFonts w:ascii="微软雅黑" w:hAnsi="微软雅黑"/>
-          <w:color w:val="414141"/>
-          <w:szCs w:val="21"/>
-        </w:rPr>
-        <w:t>使用MinIo搭建分布式文件存储集群，存储图像等项目资源。</w:t>
-      </w:r>
-    </w:p>
-    <w:p>
-      <w:pPr>
-        <w:pStyle w:val="a7"/>
-        <w:numPr>
-          <w:ilvl w:val="0"/>
-          <w:numId w:val="20"/>
-        </w:numPr>
-        <w:tabs>
-          <w:tab w:val="left" w:pos="3828"/>
-          <w:tab w:val="left" w:pos="7655"/>
-        </w:tabs>
-        <w:adjustRightInd w:val="0"/>
-        <w:snapToGrid w:val="0"/>
-        <w:ind w:firstLineChars="0"/>
-        <w:rPr>
-          <w:rFonts w:ascii="微软雅黑" w:hAnsi="微软雅黑"/>
-          <w:color w:val="414141"/>
-          <w:szCs w:val="21"/>
-        </w:rPr>
-      </w:pPr>
-      <w:r>
-        <w:rPr>
-          <w:rFonts w:ascii="微软雅黑" w:hAnsi="微软雅黑"/>
-          <w:color w:val="414141"/>
-          <w:szCs w:val="21"/>
-        </w:rPr>
-        <w:t>使用Mongo</w:t>
-      </w:r>
-      <w:proofErr w:type="gramStart"/>
-      <w:r>
-        <w:rPr>
-          <w:rFonts w:ascii="微软雅黑" w:hAnsi="微软雅黑"/>
-          <w:color w:val="414141"/>
-          <w:szCs w:val="21"/>
-        </w:rPr>
-        <w:t>异步为</w:t>
-      </w:r>
-      <w:proofErr w:type="gramEnd"/>
-      <w:r>
-        <w:rPr>
-          <w:rFonts w:ascii="微软雅黑" w:hAnsi="微软雅黑"/>
-          <w:color w:val="414141"/>
-          <w:szCs w:val="21"/>
-        </w:rPr>
-        <w:t>每个用户存储搜索记录，以保证用户</w:t>
-      </w:r>
-      <w:proofErr w:type="gramStart"/>
-      <w:r>
-        <w:rPr>
-          <w:rFonts w:ascii="微软雅黑" w:hAnsi="微软雅黑"/>
-          <w:color w:val="414141"/>
-          <w:szCs w:val="21"/>
-        </w:rPr>
-        <w:t>热数据</w:t>
-      </w:r>
-      <w:proofErr w:type="gramEnd"/>
-      <w:r>
-        <w:rPr>
-          <w:rFonts w:ascii="微软雅黑" w:hAnsi="微软雅黑"/>
-          <w:color w:val="414141"/>
-          <w:szCs w:val="21"/>
-        </w:rPr>
-        <w:t>高扩展和高性能指标。</w:t>
-      </w:r>
-    </w:p>
-    <w:p>
-      <w:pPr>
-        <w:pStyle w:val="a7"/>
-        <w:numPr>
-          <w:ilvl w:val="0"/>
-          <w:numId w:val="20"/>
-        </w:numPr>
-        <w:tabs>
-          <w:tab w:val="left" w:pos="3828"/>
-          <w:tab w:val="left" w:pos="7655"/>
-        </w:tabs>
-        <w:adjustRightInd w:val="0"/>
-        <w:snapToGrid w:val="0"/>
-        <w:ind w:firstLineChars="0"/>
-        <w:rPr>
-          <w:rFonts w:ascii="微软雅黑" w:hAnsi="微软雅黑"/>
-          <w:color w:val="414141"/>
-          <w:szCs w:val="21"/>
-        </w:rPr>
-      </w:pPr>
-      <w:r>
-        <w:rPr>
-          <w:rFonts w:ascii="微软雅黑" w:hAnsi="微软雅黑"/>
-          <w:color w:val="414141"/>
-          <w:szCs w:val="21"/>
-        </w:rPr>
-        <w:t>在定时业务场景中，如定时计算热点文章业务场景中，使用XXL-JOB实现分布式定时任务调度来解决多服务器下的任务冲突。</w:t>
-      </w:r>
-    </w:p>
-    <w:p>
-      <w:pPr>
-        <w:pStyle w:val="a7"/>
-        <w:numPr>
-          <w:ilvl w:val="0"/>
-          <w:numId w:val="20"/>
-        </w:numPr>
-        <w:tabs>
-          <w:tab w:val="left" w:pos="3828"/>
-          <w:tab w:val="left" w:pos="7655"/>
-        </w:tabs>
-        <w:adjustRightInd w:val="0"/>
-        <w:snapToGrid w:val="0"/>
-        <w:ind w:firstLineChars="0"/>
-        <w:rPr>
-          <w:rFonts w:ascii="微软雅黑" w:hAnsi="微软雅黑"/>
-          <w:color w:val="414141"/>
-          <w:szCs w:val="21"/>
-        </w:rPr>
-      </w:pPr>
-      <w:r>
-        <w:rPr>
-          <w:rFonts w:ascii="微软雅黑" w:hAnsi="微软雅黑"/>
-          <w:color w:val="414141"/>
-          <w:szCs w:val="21"/>
-        </w:rPr>
-        <w:t>对文章、表单等业务有深入的理解。</w:t>
-      </w:r>
-    </w:p>
-    <w:p>
-      <w:pPr>
-        <w:pStyle w:val="a7"/>
-        <w:numPr>
-          <w:ilvl w:val="0"/>
-          <w:numId w:val="20"/>
-        </w:numPr>
-        <w:tabs>
-          <w:tab w:val="left" w:pos="3828"/>
-          <w:tab w:val="left" w:pos="7655"/>
-        </w:tabs>
-        <w:adjustRightInd w:val="0"/>
-        <w:snapToGrid w:val="0"/>
-        <w:ind w:firstLineChars="0"/>
-        <w:rPr>
-          <w:rFonts w:ascii="微软雅黑" w:hAnsi="微软雅黑"/>
-          <w:color w:val="414141"/>
-          <w:szCs w:val="21"/>
-        </w:rPr>
-      </w:pPr>
-      <w:r>
-        <w:rPr>
-          <w:rFonts w:ascii="微软雅黑" w:hAnsi="微软雅黑"/>
-          <w:color w:val="414141"/>
-          <w:szCs w:val="21"/>
-        </w:rPr>
-        <w:t>使用DevOps自动化部署进行部署，结合Jenkins进行简单的自动化部署。</w:t>
-      </w:r>
-    </w:p>
-    <w:p>
-      <w:pPr>
-        <w:tabs>
-          <w:tab w:val="left" w:pos="3828"/>
-          <w:tab w:val="left" w:pos="7655"/>
-        </w:tabs>
-        <w:adjustRightInd w:val="0"/>
-        <w:snapToGrid w:val="0"/>
-        <w:rPr>
-          <w:rFonts w:ascii="微软雅黑" w:hAnsi="微软雅黑"/>
-          <w:b/>
-          <w:bCs/>
-          <w:color w:val="414141"/>
-          <w:szCs w:val="21"/>
-        </w:rPr>
-      </w:pPr>
-      <w:r>
-        <w:rPr>
-          <w:rFonts w:ascii="微软雅黑" w:hAnsi="微软雅黑" w:hint="eastAsia"/>
-          <w:b/>
-          <w:bCs/>
-          <w:color w:val="414141"/>
-          <w:szCs w:val="21"/>
-        </w:rPr>
-        <w:t>项目地址</w:t>
-      </w:r>
-      <w:r>
-        <w:rPr>
-          <w:rFonts w:ascii="微软雅黑" w:hAnsi="微软雅黑" w:hint="eastAsia"/>
-          <w:b/>
-          <w:bCs/>
-          <w:color w:val="414141"/>
-          <w:szCs w:val="21"/>
-        </w:rPr>
-        <w:t>：</w:t>
-      </w:r>
-    </w:p>
-    <w:p>
-      <w:pPr>
-        <w:tabs>
-          <w:tab w:val="left" w:pos="3828"/>
-          <w:tab w:val="left" w:pos="7655"/>
-        </w:tabs>
-        <w:adjustRightInd w:val="0"/>
-        <w:snapToGrid w:val="0"/>
-        <w:rPr>
-          <w:rFonts w:ascii="微软雅黑" w:hAnsi="微软雅黑"/>
-          <w:color w:val="414141"/>
-          <w:szCs w:val="21"/>
-        </w:rPr>
-      </w:pPr>
-      <w:proofErr w:type="spellStart"/>
-      <w:r>
-        <w:rPr>
-          <w:rFonts w:ascii="微软雅黑" w:hAnsi="微软雅黑" w:hint="eastAsia"/>
-          <w:color w:val="414141"/>
-          <w:szCs w:val="21"/>
-        </w:rPr>
-        <w:t>Github</w:t>
-      </w:r>
-      <w:proofErr w:type="spellEnd"/>
-      <w:r>
-        <w:rPr>
-          <w:rFonts w:ascii="微软雅黑" w:hAnsi="微软雅黑" w:hint="eastAsia"/>
-          <w:color w:val="414141"/>
-          <w:szCs w:val="21"/>
-        </w:rPr>
-        <w:t>：</w:t>
-      </w:r>
-      <w:r>
-        <w:fldChar w:fldCharType="begin"/>
-      </w:r>
-      <w:r>
-        <w:instrText>HYPERLINK "https://github.com/congmucc/eason-leadnews"</w:instrText>
-      </w:r>
-      <w:r>
-        <w:fldChar w:fldCharType="separate"/>
-      </w:r>
-      <w:r>
-        <w:rPr>
-          <w:rStyle w:val="aa"/>
-          <w:rFonts w:ascii="微软雅黑" w:hAnsi="微软雅黑"/>
-          <w:szCs w:val="21"/>
-        </w:rPr>
-        <w:t>https://github.com/congmucc/eason-leadnews</w:t>
-      </w:r>
-      <w:r>
-        <w:rPr>
-          <w:rStyle w:val="aa"/>
-          <w:rFonts w:ascii="微软雅黑" w:hAnsi="微软雅黑"/>
-          <w:szCs w:val="21"/>
-        </w:rPr>
-        <w:fldChar w:fldCharType="end"/>
-      </w:r>
-    </w:p>
-    <w:p>
-      <w:pPr>
-        <w:adjustRightInd w:val="0"/>
-        <w:snapToGrid w:val="0"/>
-        <w:rPr>
-          <w:rFonts w:ascii="微软雅黑" w:hAnsi="微软雅黑"/>
-          <w:b/>
-          <w:bCs/>
-          <w:color w:val="414141"/>
-          <w:sz w:val="24"/>
-          <w:szCs w:val="24"/>
-        </w:rPr>
-      </w:pPr>
-      <w:r>
-        <w:rPr>
-          <w:rFonts w:ascii="微软雅黑" w:hAnsi="微软雅黑" w:hint="eastAsia"/>
-          <w:b/>
-          <w:bCs/>
-          <w:color w:val="414141"/>
-          <w:sz w:val="24"/>
-          <w:szCs w:val="24"/>
-        </w:rPr>
-        <w:t>二、</w:t>
-      </w:r>
-      <w:r>
-        <w:rPr>
-          <w:rFonts w:ascii="微软雅黑" w:hAnsi="微软雅黑" w:hint="eastAsia"/>
-          <w:b/>
-          <w:bCs/>
-          <w:color w:val="414141"/>
-          <w:sz w:val="24"/>
-          <w:szCs w:val="24"/>
-        </w:rPr>
-        <w:t>党务</w:t>
-      </w:r>
-      <w:r>
-        <w:rPr>
-          <w:rFonts w:ascii="微软雅黑" w:hAnsi="微软雅黑" w:hint="eastAsia"/>
-          <w:b/>
-          <w:bCs/>
-          <w:color w:val="414141"/>
-          <w:sz w:val="24"/>
-          <w:szCs w:val="24"/>
-        </w:rPr>
-        <w:t>系统</w:t>
-      </w:r>
-      <w:r>
-        <w:rPr>
-          <w:rFonts w:ascii="微软雅黑" w:hAnsi="微软雅黑"/>
-          <w:b/>
-          <w:bCs/>
-          <w:color w:val="414141"/>
-          <w:sz w:val="24"/>
-          <w:szCs w:val="24"/>
-        </w:rPr>
-        <w:tab/>
-      </w:r>
-      <w:r>
-        <w:rPr>
-          <w:rFonts w:ascii="微软雅黑" w:hAnsi="微软雅黑"/>
-          <w:b/>
-          <w:bCs/>
-          <w:color w:val="414141"/>
-          <w:sz w:val="24"/>
-          <w:szCs w:val="24"/>
-        </w:rPr>
-        <w:tab/>
-      </w:r>
-      <w:r>
-        <w:rPr>
-          <w:rFonts w:ascii="微软雅黑" w:hAnsi="微软雅黑"/>
-          <w:b/>
-          <w:bCs/>
-          <w:color w:val="414141"/>
-          <w:sz w:val="24"/>
-          <w:szCs w:val="24"/>
-        </w:rPr>
-        <w:tab/>
-      </w:r>
-      <w:r>
-        <w:rPr>
-          <w:rFonts w:ascii="微软雅黑" w:hAnsi="微软雅黑"/>
-          <w:b/>
-          <w:bCs/>
-          <w:color w:val="414141"/>
-          <w:sz w:val="24"/>
-          <w:szCs w:val="24"/>
-        </w:rPr>
-        <w:tab/>
-      </w:r>
-      <w:r>
-        <w:rPr>
-          <w:rFonts w:ascii="微软雅黑" w:hAnsi="微软雅黑"/>
-          <w:b/>
-          <w:bCs/>
-          <w:color w:val="414141"/>
-          <w:sz w:val="24"/>
-          <w:szCs w:val="24"/>
-        </w:rPr>
-        <w:tab/>
-      </w:r>
-      <w:r>
-        <w:rPr>
-          <w:rFonts w:ascii="微软雅黑" w:hAnsi="微软雅黑" w:hint="eastAsia"/>
-          <w:b/>
-          <w:bCs/>
-          <w:color w:val="414141"/>
-          <w:sz w:val="24"/>
-          <w:szCs w:val="24"/>
-        </w:rPr>
-        <w:t>校园</w:t>
-      </w:r>
-      <w:r>
-        <w:rPr>
-          <w:rFonts w:ascii="微软雅黑" w:hAnsi="微软雅黑"/>
-          <w:b/>
-          <w:bCs/>
-          <w:color w:val="414141"/>
-          <w:sz w:val="24"/>
-          <w:szCs w:val="24"/>
-        </w:rPr>
-        <w:tab/>
-      </w:r>
-      <w:r>
-        <w:rPr>
-          <w:rFonts w:ascii="微软雅黑" w:hAnsi="微软雅黑"/>
-          <w:b/>
-          <w:bCs/>
-          <w:color w:val="414141"/>
-          <w:sz w:val="24"/>
-          <w:szCs w:val="24"/>
-        </w:rPr>
-        <w:tab/>
-      </w:r>
-      <w:r>
-        <w:rPr>
-          <w:rFonts w:ascii="微软雅黑" w:hAnsi="微软雅黑"/>
-          <w:b/>
-          <w:bCs/>
-          <w:color w:val="414141"/>
-          <w:sz w:val="24"/>
-          <w:szCs w:val="24"/>
-        </w:rPr>
-        <w:tab/>
-      </w:r>
-      <w:r>
-        <w:rPr>
-          <w:rFonts w:ascii="微软雅黑" w:hAnsi="微软雅黑"/>
-          <w:b/>
-          <w:bCs/>
-          <w:color w:val="414141"/>
-          <w:sz w:val="24"/>
-          <w:szCs w:val="24"/>
-        </w:rPr>
-        <w:tab/>
-      </w:r>
-      <w:r>
-        <w:rPr>
-          <w:rFonts w:ascii="微软雅黑" w:hAnsi="微软雅黑"/>
-          <w:b/>
-          <w:bCs/>
-          <w:color w:val="414141"/>
-          <w:sz w:val="24"/>
-          <w:szCs w:val="24"/>
-        </w:rPr>
-        <w:tab/>
-      </w:r>
-      <w:r>
-        <w:rPr>
-          <w:rFonts w:ascii="微软雅黑" w:hAnsi="微软雅黑" w:hint="eastAsia"/>
-          <w:b/>
-          <w:bCs/>
-          <w:color w:val="414141"/>
-          <w:sz w:val="24"/>
-          <w:szCs w:val="24"/>
-        </w:rPr>
-        <w:t>核心成员</w:t>
-      </w:r>
-    </w:p>
-    <w:p>
-      <w:pPr>
-        <w:tabs>
-          <w:tab w:val="left" w:pos="3828"/>
-          <w:tab w:val="left" w:pos="7655"/>
-        </w:tabs>
-        <w:adjustRightInd w:val="0"/>
-        <w:snapToGrid w:val="0"/>
-        <w:ind w:firstLineChars="200" w:firstLine="420"/>
-      </w:pPr>
-      <w:r>
-        <w:rPr>
-          <w:rFonts w:hint="eastAsia"/>
-        </w:rPr>
-        <w:t>该项目旨在统一管理班级</w:t>
-      </w:r>
-      <w:proofErr w:type="gramStart"/>
-      <w:r>
-        <w:rPr>
-          <w:rFonts w:hint="eastAsia"/>
-        </w:rPr>
-        <w:t>内党员</w:t>
-      </w:r>
-      <w:proofErr w:type="gramEnd"/>
-      <w:r>
-        <w:rPr>
-          <w:rFonts w:hint="eastAsia"/>
-        </w:rPr>
-        <w:t>信息，提供学生信息的统一管理。</w:t>
-      </w:r>
-    </w:p>
-    <w:p>
-      <w:pPr>
-        <w:tabs>
-          <w:tab w:val="left" w:pos="3828"/>
-          <w:tab w:val="left" w:pos="7655"/>
-        </w:tabs>
-        <w:adjustRightInd w:val="0"/>
-        <w:snapToGrid w:val="0"/>
-        <w:rPr>
-          <w:rFonts w:ascii="微软雅黑" w:hAnsi="微软雅黑"/>
-          <w:b/>
-          <w:bCs/>
-          <w:color w:val="414141"/>
-          <w:szCs w:val="21"/>
-        </w:rPr>
-      </w:pPr>
-      <w:r>
-        <w:rPr>
-          <w:rFonts w:ascii="微软雅黑" w:hAnsi="微软雅黑" w:hint="eastAsia"/>
-          <w:b/>
-          <w:bCs/>
-          <w:color w:val="414141"/>
-          <w:szCs w:val="21"/>
-        </w:rPr>
-        <w:t>技术</w:t>
-      </w:r>
-      <w:proofErr w:type="gramStart"/>
-      <w:r>
-        <w:rPr>
-          <w:rFonts w:ascii="微软雅黑" w:hAnsi="微软雅黑" w:hint="eastAsia"/>
-          <w:b/>
-          <w:bCs/>
-          <w:color w:val="414141"/>
-          <w:szCs w:val="21"/>
-        </w:rPr>
-        <w:t>栈</w:t>
-      </w:r>
-      <w:proofErr w:type="gramEnd"/>
-      <w:r>
-        <w:rPr>
-          <w:rFonts w:ascii="微软雅黑" w:hAnsi="微软雅黑" w:hint="eastAsia"/>
-          <w:b/>
-          <w:bCs/>
-          <w:color w:val="414141"/>
-          <w:szCs w:val="21"/>
-        </w:rPr>
-        <w:t>：</w:t>
-      </w:r>
-    </w:p>
-    <w:p>
-      <w:pPr>
-        <w:tabs>
-          <w:tab w:val="left" w:pos="3828"/>
-          <w:tab w:val="left" w:pos="7655"/>
-        </w:tabs>
-        <w:adjustRightInd w:val="0"/>
-        <w:snapToGrid w:val="0"/>
-        <w:rPr>
-          <w:rFonts w:ascii="微软雅黑" w:hAnsi="微软雅黑"/>
-          <w:color w:val="414141"/>
-          <w:szCs w:val="21"/>
-        </w:rPr>
-      </w:pPr>
-      <w:r>
-        <w:rPr>
-          <w:rFonts w:ascii="微软雅黑" w:hAnsi="微软雅黑"/>
-          <w:color w:val="414141"/>
-          <w:szCs w:val="21"/>
-        </w:rPr>
-        <w:t xml:space="preserve">前端：Vue3 + JavaScript + </w:t>
-      </w:r>
-      <w:proofErr w:type="spellStart"/>
-      <w:r>
-        <w:rPr>
-          <w:rFonts w:ascii="微软雅黑" w:hAnsi="微软雅黑"/>
-          <w:color w:val="414141"/>
-          <w:szCs w:val="21"/>
-        </w:rPr>
-        <w:t>pinia</w:t>
-      </w:r>
-      <w:proofErr w:type="spellEnd"/>
-      <w:r>
-        <w:rPr>
-          <w:rFonts w:ascii="微软雅黑" w:hAnsi="微软雅黑"/>
-          <w:color w:val="414141"/>
-          <w:szCs w:val="21"/>
-        </w:rPr>
-        <w:t xml:space="preserve"> + </w:t>
-      </w:r>
-      <w:proofErr w:type="spellStart"/>
-      <w:r>
-        <w:rPr>
-          <w:rFonts w:ascii="微软雅黑" w:hAnsi="微软雅黑"/>
-          <w:color w:val="414141"/>
-          <w:szCs w:val="21"/>
-        </w:rPr>
-        <w:t>vue</w:t>
-      </w:r>
-      <w:proofErr w:type="spellEnd"/>
-      <w:r>
-        <w:rPr>
-          <w:rFonts w:ascii="微软雅黑" w:hAnsi="微软雅黑"/>
-          <w:color w:val="414141"/>
-          <w:szCs w:val="21"/>
-        </w:rPr>
-        <w:t>-router</w:t>
-      </w:r>
-    </w:p>
-    <w:p>
-      <w:pPr>
-        <w:tabs>
-          <w:tab w:val="left" w:pos="3828"/>
-          <w:tab w:val="left" w:pos="7655"/>
-        </w:tabs>
-        <w:adjustRightInd w:val="0"/>
-        <w:snapToGrid w:val="0"/>
-        <w:rPr>
-          <w:rFonts w:ascii="微软雅黑" w:hAnsi="微软雅黑"/>
-          <w:color w:val="414141"/>
-          <w:szCs w:val="21"/>
-        </w:rPr>
-      </w:pPr>
-      <w:r>
-        <w:rPr>
-          <w:rFonts w:ascii="微软雅黑" w:hAnsi="微软雅黑"/>
-          <w:color w:val="414141"/>
-          <w:szCs w:val="21"/>
-        </w:rPr>
-        <w:t xml:space="preserve">后端：Spring Boot 2 + Spring Task + JWT + </w:t>
-      </w:r>
-      <w:proofErr w:type="spellStart"/>
-      <w:r>
-        <w:rPr>
-          <w:rFonts w:ascii="微软雅黑" w:hAnsi="微软雅黑"/>
-          <w:color w:val="414141"/>
-          <w:szCs w:val="21"/>
-        </w:rPr>
-        <w:t>MyBatis</w:t>
-      </w:r>
-      <w:proofErr w:type="spellEnd"/>
-    </w:p>
-    <w:p>
-      <w:pPr>
-        <w:tabs>
-          <w:tab w:val="left" w:pos="3828"/>
-          <w:tab w:val="left" w:pos="7655"/>
-        </w:tabs>
-        <w:adjustRightInd w:val="0"/>
-        <w:snapToGrid w:val="0"/>
-        <w:rPr>
-          <w:rFonts w:ascii="微软雅黑" w:hAnsi="微软雅黑"/>
-          <w:b/>
-          <w:bCs/>
-          <w:color w:val="414141"/>
-          <w:szCs w:val="21"/>
-        </w:rPr>
-      </w:pPr>
-      <w:r>
-        <w:rPr>
-          <w:rFonts w:ascii="微软雅黑" w:hAnsi="微软雅黑"/>
-          <w:b/>
-          <w:bCs/>
-          <w:color w:val="414141"/>
-          <w:szCs w:val="21"/>
-        </w:rPr>
-        <w:t>项目职责：</w:t>
-      </w:r>
-    </w:p>
-    <w:p>
-      <w:pPr>
-        <w:pStyle w:val="a7"/>
-        <w:numPr>
-          <w:ilvl w:val="0"/>
-          <w:numId w:val="20"/>
-        </w:numPr>
-        <w:tabs>
-          <w:tab w:val="left" w:pos="3828"/>
-          <w:tab w:val="left" w:pos="7655"/>
-        </w:tabs>
-        <w:adjustRightInd w:val="0"/>
-        <w:snapToGrid w:val="0"/>
-        <w:ind w:firstLineChars="0"/>
-        <w:rPr>
-          <w:rFonts w:ascii="微软雅黑" w:hAnsi="微软雅黑"/>
-          <w:color w:val="414141"/>
-          <w:szCs w:val="21"/>
-        </w:rPr>
-      </w:pPr>
-      <w:r>
-        <w:rPr>
-          <w:rFonts w:ascii="微软雅黑" w:hAnsi="微软雅黑"/>
-          <w:color w:val="414141"/>
-          <w:szCs w:val="21"/>
-        </w:rPr>
-        <w:t>基于动态</w:t>
-      </w:r>
-      <w:proofErr w:type="spellStart"/>
-      <w:r>
-        <w:rPr>
-          <w:rFonts w:ascii="微软雅黑" w:hAnsi="微软雅黑"/>
-          <w:color w:val="414141"/>
-          <w:szCs w:val="21"/>
-        </w:rPr>
-        <w:t>sql</w:t>
-      </w:r>
-      <w:proofErr w:type="spellEnd"/>
-      <w:r>
-        <w:rPr>
-          <w:rFonts w:ascii="微软雅黑" w:hAnsi="微软雅黑"/>
-          <w:color w:val="414141"/>
-          <w:szCs w:val="21"/>
-        </w:rPr>
-        <w:t>实现学生信息的条件查询功能，并进行分表处理。</w:t>
-      </w:r>
-    </w:p>
-    <w:p>
-      <w:pPr>
-        <w:pStyle w:val="a7"/>
-        <w:numPr>
-          <w:ilvl w:val="0"/>
-          <w:numId w:val="20"/>
-        </w:numPr>
-        <w:tabs>
-          <w:tab w:val="left" w:pos="3828"/>
-          <w:tab w:val="left" w:pos="7655"/>
-        </w:tabs>
-        <w:adjustRightInd w:val="0"/>
-        <w:snapToGrid w:val="0"/>
-        <w:ind w:firstLineChars="0"/>
-        <w:rPr>
-          <w:rFonts w:ascii="微软雅黑" w:hAnsi="微软雅黑"/>
-          <w:color w:val="414141"/>
-          <w:szCs w:val="21"/>
-        </w:rPr>
-      </w:pPr>
-      <w:r>
-        <w:rPr>
-          <w:rFonts w:ascii="微软雅黑" w:hAnsi="微软雅黑"/>
-          <w:color w:val="414141"/>
-          <w:szCs w:val="21"/>
-        </w:rPr>
-        <w:t>对身份证、手机号等私密信息进行hash加密处理</w:t>
-      </w:r>
-    </w:p>
-    <w:p>
-      <w:pPr>
-        <w:pStyle w:val="a7"/>
-        <w:numPr>
-          <w:ilvl w:val="0"/>
-          <w:numId w:val="20"/>
-        </w:numPr>
-        <w:tabs>
-          <w:tab w:val="left" w:pos="3828"/>
-          <w:tab w:val="left" w:pos="7655"/>
-        </w:tabs>
-        <w:adjustRightInd w:val="0"/>
-        <w:snapToGrid w:val="0"/>
-        <w:ind w:firstLineChars="0"/>
-        <w:rPr>
-          <w:rFonts w:ascii="微软雅黑" w:hAnsi="微软雅黑"/>
-          <w:color w:val="414141"/>
-          <w:szCs w:val="21"/>
-        </w:rPr>
-      </w:pPr>
-      <w:r>
-        <w:rPr>
-          <w:rFonts w:ascii="微软雅黑" w:hAnsi="微软雅黑"/>
-          <w:color w:val="414141"/>
-          <w:szCs w:val="21"/>
-        </w:rPr>
-        <w:t>设计登录限制策略，如连续三次登录失败禁止登录、使用</w:t>
-      </w:r>
-      <w:proofErr w:type="spellStart"/>
-      <w:r>
-        <w:rPr>
-          <w:rFonts w:ascii="微软雅黑" w:hAnsi="微软雅黑"/>
-          <w:color w:val="414141"/>
-          <w:szCs w:val="21"/>
-        </w:rPr>
-        <w:t>springtask</w:t>
-      </w:r>
-      <w:proofErr w:type="spellEnd"/>
-      <w:r>
-        <w:rPr>
-          <w:rFonts w:ascii="微软雅黑" w:hAnsi="微软雅黑"/>
-          <w:color w:val="414141"/>
-          <w:szCs w:val="21"/>
-        </w:rPr>
-        <w:t>定时任务对学生登录时间进行定时控制</w:t>
-      </w:r>
-      <w:r>
-        <w:rPr>
-          <w:rFonts w:ascii="微软雅黑" w:hAnsi="微软雅黑" w:hint="eastAsia"/>
-          <w:color w:val="414141"/>
-          <w:szCs w:val="21"/>
-        </w:rPr>
-        <w:t>。</w:t>
-      </w:r>
-    </w:p>
-    <w:p>
-      <w:pPr>
-        <w:adjustRightInd w:val="0"/>
-        <w:snapToGrid w:val="0"/>
-        <w:rPr>
-          <w:rFonts w:ascii="微软雅黑" w:hAnsi="微软雅黑"/>
-          <w:b/>
-          <w:bCs/>
-          <w:color w:val="414141"/>
-          <w:sz w:val="24"/>
-          <w:szCs w:val="24"/>
-        </w:rPr>
-      </w:pPr>
-      <w:r>
-        <w:rPr>
-          <w:rFonts w:ascii="微软雅黑" w:hAnsi="微软雅黑" w:hint="eastAsia"/>
-          <w:b/>
-          <w:bCs/>
-          <w:color w:val="414141"/>
-          <w:sz w:val="24"/>
-          <w:szCs w:val="24"/>
-        </w:rPr>
-        <w:t>三、</w:t>
-      </w:r>
-      <w:proofErr w:type="gramStart"/>
-      <w:r>
-        <w:rPr>
-          <w:rFonts w:ascii="微软雅黑" w:hAnsi="微软雅黑" w:hint="eastAsia"/>
-          <w:b/>
-          <w:bCs/>
-          <w:color w:val="414141"/>
-          <w:sz w:val="24"/>
-          <w:szCs w:val="24"/>
-        </w:rPr>
-        <w:t>助业宝</w:t>
-      </w:r>
-      <w:proofErr w:type="gramEnd"/>
-      <w:r>
-        <w:rPr>
-          <w:rFonts w:ascii="微软雅黑" w:hAnsi="微软雅黑"/>
-          <w:b/>
-          <w:bCs/>
-          <w:color w:val="414141"/>
-          <w:sz w:val="24"/>
-          <w:szCs w:val="24"/>
-        </w:rPr>
-        <w:tab/>
-      </w:r>
-      <w:r>
-        <w:rPr>
-          <w:rFonts w:ascii="微软雅黑" w:hAnsi="微软雅黑"/>
-          <w:b/>
-          <w:bCs/>
-          <w:color w:val="414141"/>
-          <w:sz w:val="24"/>
-          <w:szCs w:val="24"/>
-        </w:rPr>
-        <w:tab/>
-      </w:r>
-      <w:r>
-        <w:rPr>
-          <w:rFonts w:ascii="微软雅黑" w:hAnsi="微软雅黑"/>
-          <w:b/>
-          <w:bCs/>
-          <w:color w:val="414141"/>
-          <w:sz w:val="24"/>
-          <w:szCs w:val="24"/>
-        </w:rPr>
-        <w:tab/>
-      </w:r>
-      <w:r>
-        <w:rPr>
-          <w:rFonts w:ascii="微软雅黑" w:hAnsi="微软雅黑"/>
-          <w:b/>
-          <w:bCs/>
-          <w:color w:val="414141"/>
-          <w:sz w:val="24"/>
-          <w:szCs w:val="24"/>
-        </w:rPr>
-        <w:tab/>
-      </w:r>
-      <w:r>
-        <w:rPr>
-          <w:rFonts w:ascii="微软雅黑" w:hAnsi="微软雅黑"/>
-          <w:b/>
-          <w:bCs/>
-          <w:color w:val="414141"/>
-          <w:sz w:val="24"/>
-          <w:szCs w:val="24"/>
-        </w:rPr>
-        <w:tab/>
-      </w:r>
-      <w:r>
-        <w:rPr>
-          <w:rFonts w:ascii="微软雅黑" w:hAnsi="微软雅黑"/>
-          <w:b/>
-          <w:bCs/>
-          <w:color w:val="414141"/>
-          <w:sz w:val="24"/>
-          <w:szCs w:val="24"/>
-        </w:rPr>
-        <w:tab/>
-      </w:r>
-      <w:r>
-        <w:rPr>
-          <w:rFonts w:ascii="微软雅黑" w:hAnsi="微软雅黑" w:hint="eastAsia"/>
-          <w:b/>
-          <w:bCs/>
-          <w:color w:val="414141"/>
-          <w:sz w:val="24"/>
-          <w:szCs w:val="24"/>
-        </w:rPr>
-        <w:t>校园</w:t>
-      </w:r>
-      <w:r>
-        <w:rPr>
-          <w:rFonts w:ascii="微软雅黑" w:hAnsi="微软雅黑"/>
-          <w:b/>
-          <w:bCs/>
-          <w:color w:val="414141"/>
-          <w:sz w:val="24"/>
-          <w:szCs w:val="24"/>
-        </w:rPr>
-        <w:tab/>
-      </w:r>
-      <w:r>
-        <w:rPr>
-          <w:rFonts w:ascii="微软雅黑" w:hAnsi="微软雅黑"/>
-          <w:b/>
-          <w:bCs/>
-          <w:color w:val="414141"/>
-          <w:sz w:val="24"/>
-          <w:szCs w:val="24"/>
-        </w:rPr>
-        <w:tab/>
-      </w:r>
-      <w:r>
-        <w:rPr>
-          <w:rFonts w:ascii="微软雅黑" w:hAnsi="微软雅黑"/>
-          <w:b/>
-          <w:bCs/>
-          <w:color w:val="414141"/>
-          <w:sz w:val="24"/>
-          <w:szCs w:val="24"/>
-        </w:rPr>
-        <w:tab/>
-      </w:r>
-      <w:r>
-        <w:rPr>
-          <w:rFonts w:ascii="微软雅黑" w:hAnsi="微软雅黑"/>
-          <w:b/>
-          <w:bCs/>
-          <w:color w:val="414141"/>
-          <w:sz w:val="24"/>
-          <w:szCs w:val="24"/>
-        </w:rPr>
-        <w:tab/>
-      </w:r>
-      <w:r>
-        <w:rPr>
-          <w:rFonts w:ascii="微软雅黑" w:hAnsi="微软雅黑"/>
-          <w:b/>
-          <w:bCs/>
-          <w:color w:val="414141"/>
-          <w:sz w:val="24"/>
-          <w:szCs w:val="24"/>
-        </w:rPr>
-        <w:tab/>
-      </w:r>
-      <w:r>
-        <w:rPr>
-          <w:rFonts w:ascii="微软雅黑" w:hAnsi="微软雅黑" w:hint="eastAsia"/>
-          <w:b/>
-          <w:bCs/>
-          <w:color w:val="414141"/>
-          <w:sz w:val="24"/>
-          <w:szCs w:val="24"/>
-        </w:rPr>
-        <w:t>核心成员</w:t>
-      </w:r>
-    </w:p>
-    <w:p>
-      <w:pPr>
-        <w:tabs>
-          <w:tab w:val="left" w:pos="420"/>
-          <w:tab w:val="left" w:pos="3828"/>
-        </w:tabs>
-        <w:adjustRightInd w:val="0"/>
-        <w:snapToGrid w:val="0"/>
-        <w:rPr>
-          <w:rFonts w:ascii="微软雅黑" w:hAnsi="微软雅黑"/>
-          <w:color w:val="414141"/>
-          <w:szCs w:val="21"/>
-        </w:rPr>
-      </w:pPr>
-      <w:r>
-        <w:rPr>
-          <w:rFonts w:ascii="微软雅黑" w:hAnsi="微软雅黑"/>
-          <w:color w:val="414141"/>
-          <w:szCs w:val="21"/>
-        </w:rPr>
-        <w:tab/>
-      </w:r>
-      <w:r>
-        <w:rPr>
-          <w:rFonts w:ascii="微软雅黑" w:hAnsi="微软雅黑"/>
-          <w:color w:val="414141"/>
-          <w:szCs w:val="21"/>
-        </w:rPr>
-        <w:t>该项目是为解决大学生就业困难而设计的创新创业项目，包含高校端、政府企业端、学生端。</w:t>
-      </w:r>
-    </w:p>
-    <w:p>
-      <w:pPr>
-        <w:tabs>
-          <w:tab w:val="left" w:pos="3828"/>
-          <w:tab w:val="left" w:pos="7655"/>
-        </w:tabs>
-        <w:adjustRightInd w:val="0"/>
-        <w:snapToGrid w:val="0"/>
-        <w:rPr>
-          <w:rFonts w:ascii="微软雅黑" w:hAnsi="微软雅黑"/>
-          <w:color w:val="414141"/>
-          <w:szCs w:val="21"/>
-        </w:rPr>
-      </w:pPr>
-      <w:r>
-        <w:rPr>
-          <w:rFonts w:ascii="微软雅黑" w:hAnsi="微软雅黑"/>
-          <w:b/>
-          <w:bCs/>
-          <w:color w:val="414141"/>
-          <w:szCs w:val="21"/>
-        </w:rPr>
-        <w:t>技术</w:t>
-      </w:r>
-      <w:proofErr w:type="gramStart"/>
-      <w:r>
-        <w:rPr>
-          <w:rFonts w:ascii="微软雅黑" w:hAnsi="微软雅黑"/>
-          <w:b/>
-          <w:bCs/>
-          <w:color w:val="414141"/>
-          <w:szCs w:val="21"/>
-        </w:rPr>
-        <w:t>栈</w:t>
-      </w:r>
-      <w:proofErr w:type="gramEnd"/>
-      <w:r>
-        <w:rPr>
-          <w:rFonts w:ascii="微软雅黑" w:hAnsi="微软雅黑"/>
-          <w:color w:val="414141"/>
-          <w:szCs w:val="21"/>
-        </w:rPr>
-        <w:t>：</w:t>
-      </w:r>
-    </w:p>
-    <w:p>
-      <w:pPr>
-        <w:pStyle w:val="a7"/>
-        <w:numPr>
-          <w:ilvl w:val="0"/>
-          <w:numId w:val="29"/>
-        </w:numPr>
-        <w:tabs>
-          <w:tab w:val="left" w:pos="3828"/>
-          <w:tab w:val="left" w:pos="7655"/>
-        </w:tabs>
-        <w:adjustRightInd w:val="0"/>
-        <w:snapToGrid w:val="0"/>
-        <w:ind w:firstLineChars="0"/>
-        <w:rPr>
-          <w:rFonts w:ascii="微软雅黑" w:hAnsi="微软雅黑"/>
-          <w:color w:val="414141"/>
-          <w:szCs w:val="21"/>
-        </w:rPr>
-      </w:pPr>
-      <w:r>
-        <w:rPr>
-          <w:rFonts w:ascii="微软雅黑" w:hAnsi="微软雅黑" w:hint="eastAsia"/>
-          <w:color w:val="414141"/>
-          <w:szCs w:val="21"/>
-        </w:rPr>
-        <w:t>前端：</w:t>
-      </w:r>
-      <w:proofErr w:type="spellStart"/>
-      <w:r>
-        <w:rPr>
-          <w:rFonts w:ascii="微软雅黑" w:hAnsi="微软雅黑"/>
-          <w:color w:val="414141"/>
-          <w:szCs w:val="21"/>
-        </w:rPr>
-        <w:t>UniApp</w:t>
-      </w:r>
-      <w:proofErr w:type="spellEnd"/>
-      <w:r>
-        <w:rPr>
-          <w:rFonts w:ascii="微软雅黑" w:hAnsi="微软雅黑"/>
-          <w:color w:val="414141"/>
-          <w:szCs w:val="21"/>
-        </w:rPr>
-        <w:t xml:space="preserve"> </w:t>
-      </w:r>
-      <w:r>
-        <w:rPr>
-          <w:rFonts w:ascii="微软雅黑" w:hAnsi="微软雅黑" w:hint="eastAsia"/>
-          <w:color w:val="414141"/>
-          <w:szCs w:val="21"/>
-        </w:rPr>
-        <w:t>+</w:t>
-      </w:r>
-      <w:r>
-        <w:rPr>
-          <w:rFonts w:ascii="微软雅黑" w:hAnsi="微软雅黑"/>
-          <w:color w:val="414141"/>
-          <w:szCs w:val="21"/>
-        </w:rPr>
-        <w:t xml:space="preserve">Vue3.2 + TypeScript + </w:t>
-      </w:r>
-      <w:proofErr w:type="spellStart"/>
-      <w:r>
-        <w:rPr>
-          <w:rFonts w:ascii="微软雅黑" w:hAnsi="微软雅黑"/>
-          <w:color w:val="414141"/>
-          <w:szCs w:val="21"/>
-        </w:rPr>
-        <w:t>pinia</w:t>
-      </w:r>
-      <w:proofErr w:type="spellEnd"/>
-      <w:r>
-        <w:rPr>
-          <w:rFonts w:ascii="微软雅黑" w:hAnsi="微软雅黑"/>
-          <w:color w:val="414141"/>
-          <w:szCs w:val="21"/>
-        </w:rPr>
-        <w:t xml:space="preserve"> + </w:t>
-      </w:r>
-      <w:proofErr w:type="spellStart"/>
-      <w:r>
-        <w:rPr>
-          <w:rFonts w:ascii="微软雅黑" w:hAnsi="微软雅黑"/>
-          <w:color w:val="414141"/>
-          <w:szCs w:val="21"/>
-        </w:rPr>
-        <w:t>vue</w:t>
-      </w:r>
-      <w:proofErr w:type="spellEnd"/>
-      <w:r>
-        <w:rPr>
-          <w:rFonts w:ascii="微软雅黑" w:hAnsi="微软雅黑"/>
-          <w:color w:val="414141"/>
-          <w:szCs w:val="21"/>
-        </w:rPr>
-        <w:t>-router + pure admin</w:t>
-      </w:r>
-    </w:p>
-    <w:p>
-      <w:pPr>
-        <w:pStyle w:val="a7"/>
-        <w:numPr>
-          <w:ilvl w:val="0"/>
-          <w:numId w:val="29"/>
-        </w:numPr>
-        <w:tabs>
-          <w:tab w:val="left" w:pos="3828"/>
-          <w:tab w:val="left" w:pos="7655"/>
-        </w:tabs>
-        <w:adjustRightInd w:val="0"/>
-        <w:snapToGrid w:val="0"/>
-        <w:ind w:firstLineChars="0"/>
-        <w:rPr>
-          <w:rFonts w:ascii="微软雅黑" w:hAnsi="微软雅黑"/>
-          <w:color w:val="414141"/>
-          <w:szCs w:val="21"/>
-        </w:rPr>
-      </w:pPr>
-      <w:r>
-        <w:rPr>
-          <w:rFonts w:ascii="微软雅黑" w:hAnsi="微软雅黑" w:hint="eastAsia"/>
-          <w:color w:val="414141"/>
-          <w:szCs w:val="21"/>
-        </w:rPr>
-        <w:t>后端：</w:t>
-      </w:r>
-      <w:r>
-        <w:rPr>
-          <w:rFonts w:ascii="微软雅黑" w:hAnsi="微软雅黑"/>
-          <w:color w:val="414141"/>
-          <w:szCs w:val="21"/>
-        </w:rPr>
-        <w:t xml:space="preserve">Spring Boot 3 + JWT + </w:t>
-      </w:r>
-      <w:proofErr w:type="spellStart"/>
-      <w:r>
-        <w:rPr>
-          <w:rFonts w:ascii="微软雅黑" w:hAnsi="微软雅黑"/>
-          <w:color w:val="414141"/>
-          <w:szCs w:val="21"/>
-        </w:rPr>
-        <w:t>MyBatis</w:t>
-      </w:r>
-      <w:proofErr w:type="spellEnd"/>
-    </w:p>
-    <w:p>
-      <w:pPr>
-        <w:tabs>
-          <w:tab w:val="left" w:pos="3828"/>
-          <w:tab w:val="left" w:pos="7655"/>
-        </w:tabs>
-        <w:adjustRightInd w:val="0"/>
-        <w:snapToGrid w:val="0"/>
-        <w:rPr>
-          <w:rFonts w:ascii="微软雅黑" w:hAnsi="微软雅黑"/>
-          <w:color w:val="414141"/>
-          <w:szCs w:val="21"/>
-        </w:rPr>
-      </w:pPr>
-      <w:r>
-        <w:rPr>
-          <w:rFonts w:ascii="微软雅黑" w:hAnsi="微软雅黑"/>
-          <w:b/>
-          <w:bCs/>
-          <w:color w:val="414141"/>
-          <w:szCs w:val="21"/>
-        </w:rPr>
-        <w:t>项目职责</w:t>
-      </w:r>
-      <w:r>
-        <w:rPr>
-          <w:rFonts w:ascii="微软雅黑" w:hAnsi="微软雅黑"/>
-          <w:color w:val="414141"/>
-          <w:szCs w:val="21"/>
-        </w:rPr>
-        <w:t>：</w:t>
-      </w:r>
-    </w:p>
-    <w:p>
-      <w:pPr>
-        <w:pStyle w:val="a7"/>
-        <w:numPr>
-          <w:ilvl w:val="0"/>
-          <w:numId w:val="30"/>
-        </w:numPr>
-        <w:tabs>
-          <w:tab w:val="left" w:pos="3828"/>
-          <w:tab w:val="left" w:pos="7655"/>
-        </w:tabs>
-        <w:adjustRightInd w:val="0"/>
-        <w:snapToGrid w:val="0"/>
-        <w:ind w:firstLineChars="0"/>
-        <w:rPr>
-          <w:rFonts w:ascii="微软雅黑" w:hAnsi="微软雅黑"/>
-          <w:color w:val="414141"/>
-          <w:szCs w:val="21"/>
-        </w:rPr>
-      </w:pPr>
-      <w:r>
-        <w:rPr>
-          <w:rFonts w:ascii="微软雅黑" w:hAnsi="微软雅黑"/>
-          <w:color w:val="414141"/>
-          <w:szCs w:val="21"/>
-        </w:rPr>
-        <w:t>重构小程序端为 H5 端</w:t>
-      </w:r>
-    </w:p>
-    <w:p>
-      <w:pPr>
-        <w:pStyle w:val="a7"/>
-        <w:numPr>
-          <w:ilvl w:val="0"/>
-          <w:numId w:val="30"/>
-        </w:numPr>
-        <w:tabs>
-          <w:tab w:val="left" w:pos="3828"/>
-          <w:tab w:val="left" w:pos="7655"/>
-        </w:tabs>
-        <w:adjustRightInd w:val="0"/>
-        <w:snapToGrid w:val="0"/>
-        <w:ind w:firstLineChars="0"/>
-        <w:rPr>
-          <w:rFonts w:ascii="微软雅黑" w:hAnsi="微软雅黑"/>
-          <w:color w:val="414141"/>
-          <w:szCs w:val="21"/>
-        </w:rPr>
-      </w:pPr>
-      <w:r>
-        <w:rPr>
-          <w:rFonts w:ascii="微软雅黑" w:hAnsi="微软雅黑"/>
-          <w:color w:val="414141"/>
-          <w:szCs w:val="21"/>
-        </w:rPr>
-        <w:t>设计并实现</w:t>
-      </w:r>
-      <w:proofErr w:type="spellStart"/>
-      <w:r>
-        <w:rPr>
-          <w:rFonts w:ascii="微软雅黑" w:hAnsi="微软雅黑"/>
-          <w:color w:val="414141"/>
-          <w:szCs w:val="21"/>
-        </w:rPr>
-        <w:t>uniapp</w:t>
-      </w:r>
-      <w:proofErr w:type="spellEnd"/>
-      <w:r>
-        <w:rPr>
-          <w:rFonts w:ascii="微软雅黑" w:hAnsi="微软雅黑"/>
-          <w:color w:val="414141"/>
-          <w:szCs w:val="21"/>
-        </w:rPr>
-        <w:t>端提交证明的多文件上传表单</w:t>
-      </w:r>
-    </w:p>
-    <w:p>
-      <w:pPr>
-        <w:pStyle w:val="a7"/>
-        <w:numPr>
-          <w:ilvl w:val="0"/>
-          <w:numId w:val="30"/>
-        </w:numPr>
-        <w:tabs>
-          <w:tab w:val="left" w:pos="3828"/>
-          <w:tab w:val="left" w:pos="7655"/>
-        </w:tabs>
-        <w:adjustRightInd w:val="0"/>
-        <w:snapToGrid w:val="0"/>
-        <w:ind w:firstLineChars="0"/>
-        <w:rPr>
-          <w:rFonts w:ascii="微软雅黑" w:hAnsi="微软雅黑"/>
-          <w:color w:val="414141"/>
-          <w:szCs w:val="21"/>
-        </w:rPr>
-      </w:pPr>
-      <w:r>
-        <w:rPr>
-          <w:rFonts w:ascii="微软雅黑" w:hAnsi="微软雅黑"/>
-          <w:color w:val="414141"/>
-          <w:szCs w:val="21"/>
-        </w:rPr>
-        <w:t>参与前后端联调，基于项目设计简化版动态路由和管理机构多角色登录。</w:t>
-      </w:r>
-    </w:p>
-    <w:p>
-      <w:pPr>
-        <w:tabs>
-          <w:tab w:val="left" w:pos="3828"/>
-          <w:tab w:val="left" w:pos="7655"/>
-        </w:tabs>
-        <w:adjustRightInd w:val="0"/>
-        <w:snapToGrid w:val="0"/>
-        <w:rPr>
-          <w:rFonts w:ascii="微软雅黑" w:hAnsi="微软雅黑"/>
-          <w:b/>
-          <w:bCs/>
-          <w:color w:val="414141"/>
-          <w:szCs w:val="21"/>
-        </w:rPr>
-      </w:pPr>
-      <w:r>
-        <w:rPr>
-          <w:rFonts w:ascii="微软雅黑" w:hAnsi="微软雅黑"/>
-          <w:b/>
-          <w:bCs/>
-          <w:color w:val="414141"/>
-          <w:szCs w:val="21"/>
-        </w:rPr>
-        <w:t>项目地址：</w:t>
-      </w:r>
-    </w:p>
-    <w:p>
-      <w:pPr>
-        <w:tabs>
-          <w:tab w:val="left" w:pos="3828"/>
-          <w:tab w:val="left" w:pos="7655"/>
-        </w:tabs>
-        <w:adjustRightInd w:val="0"/>
-        <w:snapToGrid w:val="0"/>
-        <w:rPr>
-          <w:rFonts w:ascii="微软雅黑" w:hAnsi="微软雅黑"/>
-          <w:color w:val="414141"/>
-          <w:szCs w:val="21"/>
-        </w:rPr>
-      </w:pPr>
-      <w:proofErr w:type="gramStart"/>
-      <w:r>
-        <w:rPr>
-          <w:rFonts w:ascii="微软雅黑" w:hAnsi="微软雅黑" w:hint="eastAsia"/>
-          <w:color w:val="414141"/>
-          <w:szCs w:val="21"/>
-        </w:rPr>
-        <w:t>助业宝</w:t>
-      </w:r>
-      <w:proofErr w:type="gramEnd"/>
-      <w:r>
-        <w:rPr>
-          <w:rFonts w:ascii="微软雅黑" w:hAnsi="微软雅黑" w:hint="eastAsia"/>
-          <w:color w:val="414141"/>
-          <w:szCs w:val="21"/>
-        </w:rPr>
-        <w:t>和党务</w:t>
-      </w:r>
-      <w:r>
-        <w:rPr>
-          <w:rFonts w:ascii="微软雅黑" w:hAnsi="微软雅黑"/>
-          <w:color w:val="414141"/>
-          <w:szCs w:val="21"/>
-        </w:rPr>
-        <w:t>由于保密，没有地址，但是党务系统之前我是写了修改的markdown格式，我留了一份记录。</w:t>
-      </w:r>
-    </w:p>
-    <w:p>
-      <w:pPr>
-        <w:tabs>
-          <w:tab w:val="left" w:pos="3828"/>
-          <w:tab w:val="left" w:pos="7655"/>
-        </w:tabs>
-        <w:adjustRightInd w:val="0"/>
-        <w:snapToGrid w:val="0"/>
-      </w:pPr>
-      <w:proofErr w:type="spellStart"/>
-      <w:r>
-        <w:rPr>
-          <w:rFonts w:ascii="微软雅黑" w:hAnsi="微软雅黑"/>
-          <w:color w:val="414141"/>
-          <w:szCs w:val="21"/>
-        </w:rPr>
-        <w:t>Github</w:t>
-      </w:r>
-      <w:proofErr w:type="spellEnd"/>
-      <w:r>
-        <w:rPr>
-          <w:rFonts w:ascii="微软雅黑" w:hAnsi="微软雅黑"/>
-          <w:color w:val="414141"/>
-          <w:szCs w:val="21"/>
-        </w:rPr>
-        <w:t>：</w:t>
-      </w:r>
-      <w:hyperlink r:id="rId9" w:history="1">
-        <w:r>
-          <w:rPr>
-            <w:rStyle w:val="aa"/>
-          </w:rPr>
-          <w:t>https://github.com/congmucc/note/blob/main/02-Code/</w:t>
-        </w:r>
-        <w:r>
-          <w:rPr>
-            <w:rStyle w:val="aa"/>
-            <w:rFonts w:hint="eastAsia"/>
-          </w:rPr>
-          <w:t>项目笔记</w:t>
-        </w:r>
-        <w:r>
-          <w:rPr>
-            <w:rStyle w:val="aa"/>
-          </w:rPr>
-          <w:t>/</w:t>
-        </w:r>
-        <w:r>
-          <w:rPr>
-            <w:rStyle w:val="aa"/>
-          </w:rPr>
-          <w:t>党务修改</w:t>
-        </w:r>
-        <w:r>
-          <w:rPr>
-            <w:rStyle w:val="aa"/>
-          </w:rPr>
-          <w:t>.md</w:t>
-        </w:r>
-      </w:hyperlink>
+          <w:szCs w:val="21"/>
+        </w:rPr>
+      </w:pPr>
     </w:p>
     <w:p>
       <w:pPr>
@@ -3707,8 +1916,8 @@
           <w:bCs/>
           <w:noProof/>
         </w:rPr>
-        <w:pict w14:anchorId="12167FFC">
-          <v:line id="_x0000_s2093" style="position:absolute;z-index:251682304;visibility:visible;mso-wrap-style:square;mso-wrap-distance-left:9pt;mso-wrap-distance-top:0;mso-wrap-distance-right:9pt;mso-wrap-distance-bottom:0;mso-position-horizontal-relative:text;mso-position-vertical-relative:text" from="0,32.3pt" to="518.75pt,32.3pt" o:gfxdata="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" strokecolor="#404040 [2429]" strokeweight="1.5pt">
+        <w:pict w14:anchorId="7C384F38">
+          <v:line id="_x0000_s2072" style="position:absolute;z-index:251664896;visibility:visible;mso-wrap-style:square;mso-wrap-distance-left:9pt;mso-wrap-distance-top:0;mso-wrap-distance-right:9pt;mso-wrap-distance-bottom:0;mso-position-horizontal-relative:text;mso-position-vertical-relative:text" from="0,32.3pt" to="518.75pt,32.3pt" o:gfxdata="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" strokecolor="#404040 [2429]" strokeweight="1.5pt">
             <v:stroke joinstyle="miter"/>
           </v:line>
         </w:pict>
@@ -3722,7 +1931,408 @@
           <w:sz w:val="28"/>
           <w:szCs w:val="28"/>
         </w:rPr>
-        <w:t>获奖经历</w:t>
+        <w:t>项目经历</w:t>
+      </w:r>
+    </w:p>
+    <w:p>
+      <w:pPr>
+        <w:snapToGrid w:val="0"/>
+        <w:rPr>
+          <w:rFonts w:ascii="微软雅黑" w:hAnsi="微软雅黑"/>
+          <w:b/>
+          <w:bCs/>
+          <w:color w:val="414141"/>
+          <w:sz w:val="24"/>
+          <w:szCs w:val="24"/>
+        </w:rPr>
+      </w:pPr>
+      <w:r>
+        <w:rPr>
+          <w:rFonts w:ascii="微软雅黑" w:hAnsi="微软雅黑" w:hint="eastAsia"/>
+          <w:b/>
+          <w:bCs/>
+          <w:color w:val="414141"/>
+          <w:sz w:val="24"/>
+          <w:szCs w:val="24"/>
+        </w:rPr>
+        <w:t>一、</w:t>
+      </w:r>
+      <w:r>
+        <w:rPr>
+          <w:rFonts w:ascii="微软雅黑" w:hAnsi="微软雅黑" w:hint="eastAsia"/>
+          <w:b/>
+          <w:bCs/>
+          <w:color w:val="414141"/>
+          <w:sz w:val="24"/>
+          <w:szCs w:val="24"/>
+        </w:rPr>
+        <w:t>闻讯头条</w:t>
+      </w:r>
+      <w:r>
+        <w:rPr>
+          <w:rFonts w:ascii="微软雅黑" w:hAnsi="微软雅黑"/>
+          <w:b/>
+          <w:bCs/>
+          <w:color w:val="414141"/>
+          <w:sz w:val="24"/>
+          <w:szCs w:val="24"/>
+        </w:rPr>
+        <w:tab/>
+      </w:r>
+      <w:r>
+        <w:rPr>
+          <w:rFonts w:ascii="微软雅黑" w:hAnsi="微软雅黑"/>
+          <w:b/>
+          <w:bCs/>
+          <w:color w:val="414141"/>
+          <w:sz w:val="24"/>
+          <w:szCs w:val="24"/>
+        </w:rPr>
+        <w:tab/>
+      </w:r>
+      <w:r>
+        <w:rPr>
+          <w:rFonts w:ascii="微软雅黑" w:hAnsi="微软雅黑"/>
+          <w:b/>
+          <w:bCs/>
+          <w:color w:val="414141"/>
+          <w:sz w:val="24"/>
+          <w:szCs w:val="24"/>
+        </w:rPr>
+        <w:tab/>
+      </w:r>
+      <w:r>
+        <w:rPr>
+          <w:rFonts w:ascii="微软雅黑" w:hAnsi="微软雅黑"/>
+          <w:b/>
+          <w:bCs/>
+          <w:color w:val="414141"/>
+          <w:sz w:val="24"/>
+          <w:szCs w:val="24"/>
+        </w:rPr>
+        <w:tab/>
+      </w:r>
+      <w:r>
+        <w:rPr>
+          <w:rFonts w:ascii="微软雅黑" w:hAnsi="微软雅黑"/>
+          <w:b/>
+          <w:bCs/>
+          <w:color w:val="414141"/>
+          <w:sz w:val="24"/>
+          <w:szCs w:val="24"/>
+        </w:rPr>
+        <w:tab/>
+      </w:r>
+      <w:r>
+        <w:rPr>
+          <w:rFonts w:ascii="微软雅黑" w:hAnsi="微软雅黑" w:hint="eastAsia"/>
+          <w:b/>
+          <w:bCs/>
+          <w:color w:val="414141"/>
+          <w:sz w:val="24"/>
+          <w:szCs w:val="24"/>
+        </w:rPr>
+        <w:t>校园</w:t>
+      </w:r>
+      <w:r>
+        <w:rPr>
+          <w:rFonts w:ascii="微软雅黑" w:hAnsi="微软雅黑"/>
+          <w:b/>
+          <w:bCs/>
+          <w:color w:val="414141"/>
+          <w:sz w:val="24"/>
+          <w:szCs w:val="24"/>
+        </w:rPr>
+        <w:tab/>
+      </w:r>
+      <w:r>
+        <w:rPr>
+          <w:rFonts w:ascii="微软雅黑" w:hAnsi="微软雅黑"/>
+          <w:b/>
+          <w:bCs/>
+          <w:color w:val="414141"/>
+          <w:sz w:val="24"/>
+          <w:szCs w:val="24"/>
+        </w:rPr>
+        <w:tab/>
+      </w:r>
+      <w:r>
+        <w:rPr>
+          <w:rFonts w:ascii="微软雅黑" w:hAnsi="微软雅黑"/>
+          <w:b/>
+          <w:bCs/>
+          <w:color w:val="414141"/>
+          <w:sz w:val="24"/>
+          <w:szCs w:val="24"/>
+        </w:rPr>
+        <w:tab/>
+      </w:r>
+      <w:r>
+        <w:rPr>
+          <w:rFonts w:ascii="微软雅黑" w:hAnsi="微软雅黑"/>
+          <w:b/>
+          <w:bCs/>
+          <w:color w:val="414141"/>
+          <w:sz w:val="24"/>
+          <w:szCs w:val="24"/>
+        </w:rPr>
+        <w:tab/>
+      </w:r>
+      <w:r>
+        <w:rPr>
+          <w:rFonts w:ascii="微软雅黑" w:hAnsi="微软雅黑"/>
+          <w:b/>
+          <w:bCs/>
+          <w:color w:val="414141"/>
+          <w:sz w:val="24"/>
+          <w:szCs w:val="24"/>
+        </w:rPr>
+        <w:tab/>
+      </w:r>
+      <w:r>
+        <w:rPr>
+          <w:rFonts w:ascii="微软雅黑" w:hAnsi="微软雅黑" w:hint="eastAsia"/>
+          <w:b/>
+          <w:bCs/>
+          <w:color w:val="414141"/>
+          <w:sz w:val="24"/>
+          <w:szCs w:val="24"/>
+        </w:rPr>
+        <w:t>独立开发</w:t>
+      </w:r>
+    </w:p>
+    <w:p>
+      <w:pPr>
+        <w:snapToGrid w:val="0"/>
+        <w:ind w:firstLine="420"/>
+        <w:rPr>
+          <w:rFonts w:eastAsiaTheme="minorEastAsia"/>
+          <w:sz w:val="24"/>
+          <w:szCs w:val="24"/>
+        </w:rPr>
+      </w:pPr>
+      <w:r>
+        <w:rPr>
+          <w:rFonts w:ascii="微软雅黑" w:hAnsi="微软雅黑" w:hint="eastAsia"/>
+          <w:color w:val="414141"/>
+          <w:szCs w:val="21"/>
+        </w:rPr>
+        <w:t>该项目</w:t>
+      </w:r>
+      <w:r>
+        <w:rPr>
+          <w:rFonts w:ascii="微软雅黑" w:hAnsi="微软雅黑" w:hint="eastAsia"/>
+          <w:color w:val="414141"/>
+          <w:szCs w:val="21"/>
+        </w:rPr>
+        <w:t>是仿今日头条的一个微服务项目</w:t>
+      </w:r>
+      <w:r>
+        <w:rPr>
+          <w:rFonts w:ascii="微软雅黑" w:hAnsi="微软雅黑" w:hint="eastAsia"/>
+          <w:color w:val="414141"/>
+          <w:szCs w:val="21"/>
+        </w:rPr>
+        <w:t>。</w:t>
+      </w:r>
+      <w:r>
+        <w:rPr>
+          <w:rFonts w:ascii="微软雅黑" w:hAnsi="微软雅黑" w:hint="eastAsia"/>
+          <w:color w:val="414141"/>
+          <w:szCs w:val="21"/>
+        </w:rPr>
+        <w:t>用户可以在系统中</w:t>
+      </w:r>
+      <w:r>
+        <w:rPr>
+          <w:rFonts w:ascii="微软雅黑" w:hAnsi="微软雅黑" w:hint="eastAsia"/>
+          <w:color w:val="414141"/>
+          <w:szCs w:val="21"/>
+        </w:rPr>
+        <w:t>可以查询到通过文章热度排序的</w:t>
+      </w:r>
+      <w:r>
+        <w:rPr>
+          <w:rFonts w:ascii="微软雅黑" w:hAnsi="微软雅黑" w:hint="eastAsia"/>
+          <w:color w:val="414141"/>
+          <w:szCs w:val="21"/>
+        </w:rPr>
+        <w:t>文章列表</w:t>
+      </w:r>
+      <w:r>
+        <w:rPr>
+          <w:rFonts w:ascii="微软雅黑" w:hAnsi="微软雅黑" w:hint="eastAsia"/>
+          <w:color w:val="414141"/>
+          <w:szCs w:val="21"/>
+        </w:rPr>
+        <w:t>，</w:t>
+      </w:r>
+      <w:r>
+        <w:rPr>
+          <w:rFonts w:ascii="微软雅黑" w:hAnsi="微软雅黑" w:hint="eastAsia"/>
+          <w:color w:val="414141"/>
+          <w:szCs w:val="21"/>
+        </w:rPr>
+        <w:t>可以体验文章的</w:t>
+      </w:r>
+      <w:r>
+        <w:rPr>
+          <w:rFonts w:ascii="微软雅黑" w:hAnsi="微软雅黑" w:hint="eastAsia"/>
+          <w:color w:val="414141"/>
+          <w:szCs w:val="21"/>
+        </w:rPr>
+        <w:t>定时</w:t>
+      </w:r>
+      <w:r>
+        <w:rPr>
+          <w:rFonts w:ascii="微软雅黑" w:hAnsi="微软雅黑" w:hint="eastAsia"/>
+          <w:color w:val="414141"/>
+          <w:szCs w:val="21"/>
+        </w:rPr>
+        <w:t>发布，审核，上线功能，并可以提交</w:t>
+      </w:r>
+      <w:r>
+        <w:rPr>
+          <w:rFonts w:ascii="微软雅黑" w:hAnsi="微软雅黑" w:hint="eastAsia"/>
+          <w:color w:val="414141"/>
+          <w:szCs w:val="21"/>
+        </w:rPr>
+        <w:t>和收藏</w:t>
+      </w:r>
+      <w:r>
+        <w:rPr>
+          <w:rFonts w:ascii="微软雅黑" w:hAnsi="微软雅黑" w:hint="eastAsia"/>
+          <w:color w:val="414141"/>
+          <w:szCs w:val="21"/>
+        </w:rPr>
+        <w:t>图片素材</w:t>
+      </w:r>
+      <w:r>
+        <w:rPr>
+          <w:rFonts w:ascii="微软雅黑" w:hAnsi="微软雅黑" w:hint="eastAsia"/>
+          <w:color w:val="414141"/>
+          <w:szCs w:val="21"/>
+        </w:rPr>
+        <w:t>。</w:t>
+      </w:r>
+      <w:r>
+        <w:rPr>
+          <w:rFonts w:ascii="微软雅黑" w:hAnsi="微软雅黑" w:hint="eastAsia"/>
+          <w:color w:val="414141"/>
+          <w:szCs w:val="21"/>
+        </w:rPr>
+        <w:t>用户可以对文章详情进行查看，对</w:t>
+      </w:r>
+      <w:r>
+        <w:rPr>
+          <w:rFonts w:ascii="微软雅黑" w:hAnsi="微软雅黑" w:hint="eastAsia"/>
+          <w:color w:val="414141"/>
+          <w:szCs w:val="21"/>
+        </w:rPr>
+        <w:t>文章进行</w:t>
+      </w:r>
+      <w:r>
+        <w:rPr>
+          <w:rFonts w:ascii="微软雅黑" w:hAnsi="微软雅黑"/>
+          <w:color w:val="414141"/>
+          <w:szCs w:val="21"/>
+        </w:rPr>
+        <w:t>点赞，评论，阅读，收藏</w:t>
+      </w:r>
+      <w:r>
+        <w:rPr>
+          <w:rFonts w:ascii="微软雅黑" w:hAnsi="微软雅黑" w:hint="eastAsia"/>
+          <w:color w:val="414141"/>
+          <w:szCs w:val="21"/>
+        </w:rPr>
+        <w:t>等用户行为</w:t>
+      </w:r>
+      <w:r>
+        <w:rPr>
+          <w:rFonts w:ascii="微软雅黑" w:hAnsi="微软雅黑" w:hint="eastAsia"/>
+          <w:color w:val="414141"/>
+          <w:szCs w:val="21"/>
+        </w:rPr>
+        <w:t>。</w:t>
+      </w:r>
+      <w:r>
+        <w:rPr>
+          <w:rFonts w:ascii="微软雅黑" w:hAnsi="微软雅黑" w:hint="eastAsia"/>
+          <w:color w:val="414141"/>
+          <w:szCs w:val="21"/>
+        </w:rPr>
+        <w:t>用户还可以在搜索记录上进行搜索，并对关键词进行高亮处理。</w:t>
+      </w:r>
+    </w:p>
+    <w:p>
+      <w:pPr>
+        <w:tabs>
+          <w:tab w:val="left" w:pos="3828"/>
+          <w:tab w:val="left" w:pos="7655"/>
+        </w:tabs>
+        <w:adjustRightInd w:val="0"/>
+        <w:snapToGrid w:val="0"/>
+        <w:rPr>
+          <w:rFonts w:ascii="微软雅黑" w:hAnsi="微软雅黑"/>
+          <w:b/>
+          <w:bCs/>
+          <w:color w:val="414141"/>
+          <w:szCs w:val="21"/>
+        </w:rPr>
+      </w:pPr>
+      <w:r>
+        <w:rPr>
+          <w:rFonts w:ascii="微软雅黑" w:hAnsi="微软雅黑" w:hint="eastAsia"/>
+          <w:b/>
+          <w:bCs/>
+          <w:color w:val="414141"/>
+          <w:szCs w:val="21"/>
+        </w:rPr>
+        <w:t>技术栈：</w:t>
+      </w:r>
+      <w:r>
+        <w:rPr>
+          <w:rFonts w:ascii="微软雅黑" w:hAnsi="微软雅黑"/>
+          <w:color w:val="414141"/>
+          <w:szCs w:val="21"/>
+        </w:rPr>
+        <w:t>SpringBoot + SpringCloud + freemarker + Minio + ElasticSearch + kafka/Stream + xxl-job +Redis + Mysql + MongoDB</w:t>
+      </w:r>
+    </w:p>
+    <w:p>
+      <w:pPr>
+        <w:tabs>
+          <w:tab w:val="left" w:pos="3828"/>
+          <w:tab w:val="left" w:pos="7655"/>
+        </w:tabs>
+        <w:adjustRightInd w:val="0"/>
+        <w:snapToGrid w:val="0"/>
+        <w:rPr>
+          <w:rFonts w:ascii="微软雅黑" w:hAnsi="微软雅黑"/>
+          <w:color w:val="414141"/>
+          <w:szCs w:val="21"/>
+        </w:rPr>
+      </w:pPr>
+      <w:r>
+        <w:rPr>
+          <w:rFonts w:ascii="微软雅黑" w:hAnsi="微软雅黑" w:hint="eastAsia"/>
+          <w:b/>
+          <w:bCs/>
+          <w:color w:val="414141"/>
+          <w:szCs w:val="21"/>
+        </w:rPr>
+        <w:lastRenderedPageBreak/>
+        <w:t>项目职责</w:t>
+      </w:r>
+      <w:r>
+        <w:rPr>
+          <w:rFonts w:ascii="微软雅黑" w:hAnsi="微软雅黑" w:hint="eastAsia"/>
+          <w:b/>
+          <w:bCs/>
+          <w:color w:val="414141"/>
+          <w:szCs w:val="21"/>
+        </w:rPr>
+        <w:t>：</w:t>
       </w:r>
     </w:p>
     <w:p>
@@ -3745,7 +2355,404 @@
           <w:szCs w:val="21"/>
         </w:rPr>
       </w:pPr>
-      <w:proofErr w:type="gramStart"/>
+      <w:r>
+        <w:rPr>
+          <w:rFonts w:ascii="微软雅黑" w:hAnsi="微软雅黑"/>
+          <w:color w:val="414141"/>
+          <w:szCs w:val="21"/>
+        </w:rPr>
+        <w:t>在分布式检索场景中，使用Elasticsearch实现检索服务设计，对文章、用户索引、订单索引Mapping，并对关键字进行高亮处理。</w:t>
+      </w:r>
+    </w:p>
+    <w:p>
+      <w:pPr>
+        <w:pStyle w:val="a7"/>
+        <w:numPr>
+          <w:ilvl w:val="0"/>
+          <w:numId w:val="20"/>
+        </w:numPr>
+        <w:tabs>
+          <w:tab w:val="left" w:pos="3828"/>
+          <w:tab w:val="left" w:pos="7655"/>
+        </w:tabs>
+        <w:adjustRightInd w:val="0"/>
+        <w:snapToGrid w:val="0"/>
+        <w:ind w:firstLineChars="0"/>
+        <w:rPr>
+          <w:rFonts w:ascii="微软雅黑" w:hAnsi="微软雅黑"/>
+          <w:color w:val="414141"/>
+          <w:szCs w:val="21"/>
+        </w:rPr>
+      </w:pPr>
+      <w:r>
+        <w:rPr>
+          <w:rFonts w:ascii="微软雅黑" w:hAnsi="微软雅黑"/>
+          <w:color w:val="414141"/>
+          <w:szCs w:val="21"/>
+        </w:rPr>
+        <w:t>运用Kafka完成端到端的通信，作为中间件进行缓冲，以及使用Kafka Stream进行文章热度的实时计算。</w:t>
+      </w:r>
+    </w:p>
+    <w:p>
+      <w:pPr>
+        <w:pStyle w:val="a7"/>
+        <w:numPr>
+          <w:ilvl w:val="0"/>
+          <w:numId w:val="20"/>
+        </w:numPr>
+        <w:tabs>
+          <w:tab w:val="left" w:pos="3828"/>
+          <w:tab w:val="left" w:pos="7655"/>
+        </w:tabs>
+        <w:adjustRightInd w:val="0"/>
+        <w:snapToGrid w:val="0"/>
+        <w:ind w:firstLineChars="0"/>
+        <w:rPr>
+          <w:rFonts w:ascii="微软雅黑" w:hAnsi="微软雅黑"/>
+          <w:color w:val="414141"/>
+          <w:szCs w:val="21"/>
+        </w:rPr>
+      </w:pPr>
+      <w:r>
+        <w:rPr>
+          <w:rFonts w:ascii="微软雅黑" w:hAnsi="微软雅黑"/>
+          <w:color w:val="414141"/>
+          <w:szCs w:val="21"/>
+        </w:rPr>
+        <w:t>针对热点文章，使用Freemarker视图渲染模版引擎，实现页面静态化，将静态化资源部署到nginx服务器，降低对tomcat的压力，并使用Sentinel进行限流处理来应对基础高并发情况。</w:t>
+      </w:r>
+    </w:p>
+    <w:p>
+      <w:pPr>
+        <w:pStyle w:val="a7"/>
+        <w:numPr>
+          <w:ilvl w:val="0"/>
+          <w:numId w:val="20"/>
+        </w:numPr>
+        <w:tabs>
+          <w:tab w:val="left" w:pos="3828"/>
+          <w:tab w:val="left" w:pos="7655"/>
+        </w:tabs>
+        <w:adjustRightInd w:val="0"/>
+        <w:snapToGrid w:val="0"/>
+        <w:ind w:firstLineChars="0"/>
+        <w:rPr>
+          <w:rFonts w:ascii="微软雅黑" w:hAnsi="微软雅黑"/>
+          <w:color w:val="414141"/>
+          <w:szCs w:val="21"/>
+        </w:rPr>
+      </w:pPr>
+      <w:r>
+        <w:rPr>
+          <w:rFonts w:ascii="微软雅黑" w:hAnsi="微软雅黑"/>
+          <w:color w:val="414141"/>
+          <w:szCs w:val="21"/>
+        </w:rPr>
+        <w:t>设计并发查询接口时，针对热点数据、读多写少、字典数据均使用Redis进行缓存，优化查询性能，并针对性的设计过期时间，以及一些常规的缓存问题进行处理；</w:t>
+      </w:r>
+    </w:p>
+    <w:p>
+      <w:pPr>
+        <w:pStyle w:val="a7"/>
+        <w:numPr>
+          <w:ilvl w:val="0"/>
+          <w:numId w:val="20"/>
+        </w:numPr>
+        <w:tabs>
+          <w:tab w:val="left" w:pos="3828"/>
+          <w:tab w:val="left" w:pos="7655"/>
+        </w:tabs>
+        <w:adjustRightInd w:val="0"/>
+        <w:snapToGrid w:val="0"/>
+        <w:ind w:firstLineChars="0"/>
+        <w:rPr>
+          <w:rFonts w:ascii="微软雅黑" w:hAnsi="微软雅黑"/>
+          <w:color w:val="414141"/>
+          <w:szCs w:val="21"/>
+        </w:rPr>
+      </w:pPr>
+      <w:r>
+        <w:rPr>
+          <w:rFonts w:ascii="微软雅黑" w:hAnsi="微软雅黑"/>
+          <w:color w:val="414141"/>
+          <w:szCs w:val="21"/>
+        </w:rPr>
+        <w:t>运用Redis，结合分布式锁实现延时任务。</w:t>
+      </w:r>
+    </w:p>
+    <w:p>
+      <w:pPr>
+        <w:pStyle w:val="a7"/>
+        <w:numPr>
+          <w:ilvl w:val="0"/>
+          <w:numId w:val="20"/>
+        </w:numPr>
+        <w:tabs>
+          <w:tab w:val="left" w:pos="3828"/>
+          <w:tab w:val="left" w:pos="7655"/>
+        </w:tabs>
+        <w:adjustRightInd w:val="0"/>
+        <w:snapToGrid w:val="0"/>
+        <w:ind w:firstLineChars="0"/>
+        <w:rPr>
+          <w:rFonts w:ascii="微软雅黑" w:hAnsi="微软雅黑"/>
+          <w:color w:val="414141"/>
+          <w:szCs w:val="21"/>
+        </w:rPr>
+      </w:pPr>
+      <w:r>
+        <w:rPr>
+          <w:rFonts w:ascii="微软雅黑" w:hAnsi="微软雅黑"/>
+          <w:color w:val="414141"/>
+          <w:szCs w:val="21"/>
+        </w:rPr>
+        <w:t>使用MinIo搭建分布式文件存储集群，存储图像等项目资源。</w:t>
+      </w:r>
+    </w:p>
+    <w:p>
+      <w:pPr>
+        <w:pStyle w:val="a7"/>
+        <w:numPr>
+          <w:ilvl w:val="0"/>
+          <w:numId w:val="20"/>
+        </w:numPr>
+        <w:tabs>
+          <w:tab w:val="left" w:pos="3828"/>
+          <w:tab w:val="left" w:pos="7655"/>
+        </w:tabs>
+        <w:adjustRightInd w:val="0"/>
+        <w:snapToGrid w:val="0"/>
+        <w:ind w:firstLineChars="0"/>
+        <w:rPr>
+          <w:rFonts w:ascii="微软雅黑" w:hAnsi="微软雅黑"/>
+          <w:color w:val="414141"/>
+          <w:szCs w:val="21"/>
+        </w:rPr>
+      </w:pPr>
+      <w:r>
+        <w:rPr>
+          <w:rFonts w:ascii="微软雅黑" w:hAnsi="微软雅黑"/>
+          <w:color w:val="414141"/>
+          <w:szCs w:val="21"/>
+        </w:rPr>
+        <w:t>使用Mongo异步为每个用户存储搜索记录，以保证用户热数据高扩展和高性能指标。</w:t>
+      </w:r>
+    </w:p>
+    <w:p>
+      <w:pPr>
+        <w:pStyle w:val="a7"/>
+        <w:numPr>
+          <w:ilvl w:val="0"/>
+          <w:numId w:val="20"/>
+        </w:numPr>
+        <w:tabs>
+          <w:tab w:val="left" w:pos="3828"/>
+          <w:tab w:val="left" w:pos="7655"/>
+        </w:tabs>
+        <w:adjustRightInd w:val="0"/>
+        <w:snapToGrid w:val="0"/>
+        <w:ind w:firstLineChars="0"/>
+        <w:rPr>
+          <w:rFonts w:ascii="微软雅黑" w:hAnsi="微软雅黑"/>
+          <w:color w:val="414141"/>
+          <w:szCs w:val="21"/>
+        </w:rPr>
+      </w:pPr>
+      <w:r>
+        <w:rPr>
+          <w:rFonts w:ascii="微软雅黑" w:hAnsi="微软雅黑"/>
+          <w:color w:val="414141"/>
+          <w:szCs w:val="21"/>
+        </w:rPr>
+        <w:t>在定时业务场景中，如定时计算热点文章业务场景中，使用XXL-JOB实现分布式定时任务调度来解决多服务器下的任务冲突。</w:t>
+      </w:r>
+    </w:p>
+    <w:p>
+      <w:pPr>
+        <w:pStyle w:val="a7"/>
+        <w:numPr>
+          <w:ilvl w:val="0"/>
+          <w:numId w:val="20"/>
+        </w:numPr>
+        <w:tabs>
+          <w:tab w:val="left" w:pos="3828"/>
+          <w:tab w:val="left" w:pos="7655"/>
+        </w:tabs>
+        <w:adjustRightInd w:val="0"/>
+        <w:snapToGrid w:val="0"/>
+        <w:ind w:firstLineChars="0"/>
+        <w:rPr>
+          <w:rFonts w:ascii="微软雅黑" w:hAnsi="微软雅黑"/>
+          <w:color w:val="414141"/>
+          <w:szCs w:val="21"/>
+        </w:rPr>
+      </w:pPr>
+      <w:r>
+        <w:rPr>
+          <w:rFonts w:ascii="微软雅黑" w:hAnsi="微软雅黑"/>
+          <w:color w:val="414141"/>
+          <w:szCs w:val="21"/>
+        </w:rPr>
+        <w:t>对文章、表单等业务有深入的理解。</w:t>
+      </w:r>
+    </w:p>
+    <w:p>
+      <w:pPr>
+        <w:pStyle w:val="a7"/>
+        <w:numPr>
+          <w:ilvl w:val="0"/>
+          <w:numId w:val="20"/>
+        </w:numPr>
+        <w:tabs>
+          <w:tab w:val="left" w:pos="3828"/>
+          <w:tab w:val="left" w:pos="7655"/>
+        </w:tabs>
+        <w:adjustRightInd w:val="0"/>
+        <w:snapToGrid w:val="0"/>
+        <w:ind w:firstLineChars="0"/>
+        <w:rPr>
+          <w:rFonts w:ascii="微软雅黑" w:hAnsi="微软雅黑"/>
+          <w:color w:val="414141"/>
+          <w:szCs w:val="21"/>
+        </w:rPr>
+      </w:pPr>
+      <w:r>
+        <w:rPr>
+          <w:rFonts w:ascii="微软雅黑" w:hAnsi="微软雅黑"/>
+          <w:color w:val="414141"/>
+          <w:szCs w:val="21"/>
+        </w:rPr>
+        <w:t>使用DevOps自动化部署进行部署，结合Jenkins进行简单的自动化部署。</w:t>
+      </w:r>
+    </w:p>
+    <w:p>
+      <w:pPr>
+        <w:tabs>
+          <w:tab w:val="left" w:pos="3828"/>
+          <w:tab w:val="left" w:pos="7655"/>
+        </w:tabs>
+        <w:adjustRightInd w:val="0"/>
+        <w:snapToGrid w:val="0"/>
+        <w:rPr>
+          <w:rFonts w:ascii="微软雅黑" w:hAnsi="微软雅黑"/>
+          <w:b/>
+          <w:bCs/>
+          <w:color w:val="414141"/>
+          <w:szCs w:val="21"/>
+        </w:rPr>
+      </w:pPr>
+      <w:r>
+        <w:rPr>
+          <w:rFonts w:ascii="微软雅黑" w:hAnsi="微软雅黑" w:hint="eastAsia"/>
+          <w:b/>
+          <w:bCs/>
+          <w:color w:val="414141"/>
+          <w:szCs w:val="21"/>
+        </w:rPr>
+        <w:t>项目地址</w:t>
+      </w:r>
+      <w:r>
+        <w:rPr>
+          <w:rFonts w:ascii="微软雅黑" w:hAnsi="微软雅黑" w:hint="eastAsia"/>
+          <w:b/>
+          <w:bCs/>
+          <w:color w:val="414141"/>
+          <w:szCs w:val="21"/>
+        </w:rPr>
+        <w:t>：</w:t>
+      </w:r>
+    </w:p>
+    <w:p>
+      <w:pPr>
+        <w:tabs>
+          <w:tab w:val="left" w:pos="3828"/>
+          <w:tab w:val="left" w:pos="7655"/>
+        </w:tabs>
+        <w:adjustRightInd w:val="0"/>
+        <w:snapToGrid w:val="0"/>
+        <w:rPr>
+          <w:rFonts w:ascii="微软雅黑" w:hAnsi="微软雅黑"/>
+          <w:color w:val="414141"/>
+          <w:szCs w:val="21"/>
+        </w:rPr>
+      </w:pPr>
+      <w:r>
+        <w:rPr>
+          <w:rFonts w:ascii="微软雅黑" w:hAnsi="微软雅黑" w:hint="eastAsia"/>
+          <w:color w:val="414141"/>
+          <w:szCs w:val="21"/>
+        </w:rPr>
+        <w:t>Github：</w:t>
+      </w:r>
+      <w:hyperlink r:id="rId9" w:history="1">
+        <w:r>
+          <w:rPr>
+            <w:rStyle w:val="aa"/>
+            <w:rFonts w:ascii="微软雅黑" w:hAnsi="微软雅黑"/>
+            <w:szCs w:val="21"/>
+          </w:rPr>
+          <w:t>https://github.com/congmucc/eason-leadnews</w:t>
+        </w:r>
+      </w:hyperlink>
+    </w:p>
+    <w:p>
+      <w:pPr>
+        <w:pStyle w:val="ac"/>
+        <w:spacing w:before="240" w:beforeAutospacing="0" w:after="240" w:afterAutospacing="0" w:line="380" w:lineRule="exact"/>
+        <w:rPr>
+          <w:rFonts w:ascii="微软雅黑" w:eastAsia="微软雅黑" w:hAnsi="微软雅黑" w:cs="微软雅黑"/>
+          <w:b/>
+          <w:bCs/>
+          <w:color w:val="404040" w:themeColor="text1" w:themeTint="BF"/>
+          <w:sz w:val="28"/>
+          <w:szCs w:val="28"/>
+        </w:rPr>
+      </w:pPr>
+      <w:r>
+        <w:rPr>
+          <w:rFonts w:asciiTheme="minorHAnsi" w:hAnsiTheme="minorHAnsi"/>
+          <w:b/>
+          <w:bCs/>
+          <w:noProof/>
+        </w:rPr>
+        <w:pict w14:anchorId="12167FFC">
+          <v:line id="_x0000_s2093" style="position:absolute;z-index:251682304;visibility:visible;mso-wrap-style:square;mso-wrap-distance-left:9pt;mso-wrap-distance-top:0;mso-wrap-distance-right:9pt;mso-wrap-distance-bottom:0;mso-position-horizontal-relative:text;mso-position-vertical-relative:text" from="0,32.3pt" to="518.75pt,32.3pt" o:gfxdata="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" strokecolor="#404040 [2429]" strokeweight="1.5pt">
+            <v:stroke joinstyle="miter"/>
+          </v:line>
+        </w:pict>
+      </w:r>
+      <w:r>
+        <w:rPr>
+          <w:rFonts w:ascii="微软雅黑" w:eastAsia="微软雅黑" w:hAnsi="微软雅黑" w:cs="微软雅黑" w:hint="eastAsia"/>
+          <w:b/>
+          <w:bCs/>
+          <w:color w:val="404040" w:themeColor="text1" w:themeTint="BF"/>
+          <w:sz w:val="28"/>
+          <w:szCs w:val="28"/>
+        </w:rPr>
+        <w:t>获奖经历</w:t>
+      </w:r>
+    </w:p>
+    <w:p>
+      <w:pPr>
+        <w:pStyle w:val="a7"/>
+        <w:numPr>
+          <w:ilvl w:val="0"/>
+          <w:numId w:val="20"/>
+        </w:numPr>
+        <w:tabs>
+          <w:tab w:val="left" w:pos="3828"/>
+          <w:tab w:val="left" w:pos="7655"/>
+        </w:tabs>
+        <w:adjustRightInd w:val="0"/>
+        <w:snapToGrid w:val="0"/>
+        <w:ind w:firstLineChars="0"/>
+        <w:rPr>
+          <w:rFonts w:ascii="微软雅黑" w:hAnsi="微软雅黑"/>
+          <w:color w:val="414141"/>
+          <w:szCs w:val="21"/>
+        </w:rPr>
+      </w:pPr>
       <w:r>
         <w:rPr>
           <w:rFonts w:ascii="微软雅黑" w:hAnsi="微软雅黑" w:hint="eastAsia"/>
@@ -3754,7 +2761,6 @@
         </w:rPr>
         <w:t>蓝桥杯</w:t>
       </w:r>
-      <w:proofErr w:type="gramEnd"/>
       <w:r>
         <w:rPr>
           <w:rFonts w:ascii="微软雅黑" w:hAnsi="微软雅黑" w:hint="eastAsia"/>
@@ -5684,6 +4690,118 @@
     </w:lvl>
   </w:abstractNum>
   <w:abstractNum w:abstractNumId="12" w15:restartNumberingAfterBreak="0">
+    <w:nsid w:val="1EA31DB0"/>
+    <w:multiLevelType w:val="hybridMultilevel"/>
+    <w:tmpl w:val="8AD0F144"/>
+    <w:lvl w:ilvl="0" w:tplc="010C668C">
+      <w:numFmt w:val="bullet"/>
+      <w:lvlText w:val="-"/>
+      <w:lvlJc w:val="left"/>
+      <w:pPr>
+        <w:ind w:left="360" w:hanging="360"/>
+      </w:pPr>
+      <w:rPr>
+        <w:rFonts w:ascii="微软雅黑" w:eastAsia="微软雅黑" w:hAnsi="微软雅黑" w:cstheme="minorBidi" w:hint="eastAsia"/>
+      </w:rPr>
+    </w:lvl>
+    <w:lvl w:ilvl="1" w:tplc="04090003" w:tentative="1">
+      <w:start w:val="1"/>
+      <w:numFmt w:val="bullet"/>
+      <w:lvlText w:val=""/>
+      <w:lvlJc w:val="left"/>
+      <w:pPr>
+        <w:ind w:left="880" w:hanging="440"/>
+      </w:pPr>
+      <w:rPr>
+        <w:rFonts w:ascii="Wingdings" w:hAnsi="Wingdings" w:hint="default"/>
+      </w:rPr>
+    </w:lvl>
+    <w:lvl w:ilvl="2" w:tplc="04090005" w:tentative="1">
+      <w:start w:val="1"/>
+      <w:numFmt w:val="bullet"/>
+      <w:lvlText w:val=""/>
+      <w:lvlJc w:val="left"/>
+      <w:pPr>
+        <w:ind w:left="1320" w:hanging="440"/>
+      </w:pPr>
+      <w:rPr>
+        <w:rFonts w:ascii="Wingdings" w:hAnsi="Wingdings" w:hint="default"/>
+      </w:rPr>
+    </w:lvl>
+    <w:lvl w:ilvl="3" w:tplc="04090001" w:tentative="1">
+      <w:start w:val="1"/>
+      <w:numFmt w:val="bullet"/>
+      <w:lvlText w:val=""/>
+      <w:lvlJc w:val="left"/>
+      <w:pPr>
+        <w:ind w:left="1760" w:hanging="440"/>
+      </w:pPr>
+      <w:rPr>
+        <w:rFonts w:ascii="Wingdings" w:hAnsi="Wingdings" w:hint="default"/>
+      </w:rPr>
+    </w:lvl>
+    <w:lvl w:ilvl="4" w:tplc="04090003" w:tentative="1">
+      <w:start w:val="1"/>
+      <w:numFmt w:val="bullet"/>
+      <w:lvlText w:val=""/>
+      <w:lvlJc w:val="left"/>
+      <w:pPr>
+        <w:ind w:left="2200" w:hanging="440"/>
+      </w:pPr>
+      <w:rPr>
+        <w:rFonts w:ascii="Wingdings" w:hAnsi="Wingdings" w:hint="default"/>
+      </w:rPr>
+    </w:lvl>
+    <w:lvl w:ilvl="5" w:tplc="04090005" w:tentative="1">
+      <w:start w:val="1"/>
+      <w:numFmt w:val="bullet"/>
+      <w:lvlText w:val=""/>
+      <w:lvlJc w:val="left"/>
+      <w:pPr>
+        <w:ind w:left="2640" w:hanging="440"/>
+      </w:pPr>
+      <w:rPr>
+        <w:rFonts w:ascii="Wingdings" w:hAnsi="Wingdings" w:hint="default"/>
+      </w:rPr>
+    </w:lvl>
+    <w:lvl w:ilvl="6" w:tplc="04090001" w:tentative="1">
+      <w:start w:val="1"/>
+      <w:numFmt w:val="bullet"/>
+      <w:lvlText w:val=""/>
+      <w:lvlJc w:val="left"/>
+      <w:pPr>
+        <w:ind w:left="3080" w:hanging="440"/>
+      </w:pPr>
+      <w:rPr>
+        <w:rFonts w:ascii="Wingdings" w:hAnsi="Wingdings" w:hint="default"/>
+      </w:rPr>
+    </w:lvl>
+    <w:lvl w:ilvl="7" w:tplc="04090003" w:tentative="1">
+      <w:start w:val="1"/>
+      <w:numFmt w:val="bullet"/>
+      <w:lvlText w:val=""/>
+      <w:lvlJc w:val="left"/>
+      <w:pPr>
+        <w:ind w:left="3520" w:hanging="440"/>
+      </w:pPr>
+      <w:rPr>
+        <w:rFonts w:ascii="Wingdings" w:hAnsi="Wingdings" w:hint="default"/>
+      </w:rPr>
+    </w:lvl>
+    <w:lvl w:ilvl="8" w:tplc="04090005" w:tentative="1">
+      <w:start w:val="1"/>
+      <w:numFmt w:val="bullet"/>
+      <w:lvlText w:val=""/>
+      <w:lvlJc w:val="left"/>
+      <w:pPr>
+        <w:ind w:left="3960" w:hanging="440"/>
+      </w:pPr>
+      <w:rPr>
+        <w:rFonts w:ascii="Wingdings" w:hAnsi="Wingdings" w:hint="default"/>
+      </w:rPr>
+    </w:lvl>
+  </w:abstractNum>
+  <w:abstractNum w:abstractNumId="13" w15:restartNumberingAfterBreak="0">
     <w:nsid w:val="1EE56F23"/>
     <w:multiLevelType w:val="multilevel"/>
     <w:tmpl w:val="CB807016"/>
@@ -5798,7 +4916,7 @@
       </w:rPr>
     </w:lvl>
   </w:abstractNum>
-  <w:abstractNum w:abstractNumId="13" w15:restartNumberingAfterBreak="0">
+  <w:abstractNum w:abstractNumId="14" w15:restartNumberingAfterBreak="0">
     <w:nsid w:val="2266603F"/>
     <w:multiLevelType w:val="hybridMultilevel"/>
     <w:tmpl w:val="48149806"/>
@@ -5913,7 +5031,7 @@
       </w:rPr>
     </w:lvl>
   </w:abstractNum>
-  <w:abstractNum w:abstractNumId="14" w15:restartNumberingAfterBreak="0">
+  <w:abstractNum w:abstractNumId="15" w15:restartNumberingAfterBreak="0">
     <w:nsid w:val="264C6F55"/>
     <w:multiLevelType w:val="multilevel"/>
     <w:tmpl w:val="CB0877FC"/>
@@ -6062,7 +5180,7 @@
       </w:rPr>
     </w:lvl>
   </w:abstractNum>
-  <w:abstractNum w:abstractNumId="15" w15:restartNumberingAfterBreak="0">
+  <w:abstractNum w:abstractNumId="16" w15:restartNumberingAfterBreak="0">
     <w:nsid w:val="2CE5110A"/>
     <w:multiLevelType w:val="hybridMultilevel"/>
     <w:tmpl w:val="97B6A054"/>
@@ -6174,7 +5292,7 @@
       </w:rPr>
     </w:lvl>
   </w:abstractNum>
-  <w:abstractNum w:abstractNumId="16" w15:restartNumberingAfterBreak="0">
+  <w:abstractNum w:abstractNumId="17" w15:restartNumberingAfterBreak="0">
     <w:nsid w:val="372261A1"/>
     <w:multiLevelType w:val="hybridMultilevel"/>
     <w:tmpl w:val="540E1AD2"/>
@@ -6289,7 +5407,7 @@
       </w:rPr>
     </w:lvl>
   </w:abstractNum>
-  <w:abstractNum w:abstractNumId="17" w15:restartNumberingAfterBreak="0">
+  <w:abstractNum w:abstractNumId="18" w15:restartNumberingAfterBreak="0">
     <w:nsid w:val="401E7DD2"/>
     <w:multiLevelType w:val="multilevel"/>
     <w:tmpl w:val="88245EE6"/>
@@ -6438,7 +5556,7 @@
       </w:rPr>
     </w:lvl>
   </w:abstractNum>
-  <w:abstractNum w:abstractNumId="18" w15:restartNumberingAfterBreak="0">
+  <w:abstractNum w:abstractNumId="19" w15:restartNumberingAfterBreak="0">
     <w:nsid w:val="414D6CA8"/>
     <w:multiLevelType w:val="multilevel"/>
     <w:tmpl w:val="5A8AE2B4"/>
@@ -6587,7 +5705,7 @@
       </w:rPr>
     </w:lvl>
   </w:abstractNum>
-  <w:abstractNum w:abstractNumId="19" w15:restartNumberingAfterBreak="0">
+  <w:abstractNum w:abstractNumId="20" w15:restartNumberingAfterBreak="0">
     <w:nsid w:val="509E7A5F"/>
     <w:multiLevelType w:val="multilevel"/>
     <w:tmpl w:val="DA6C0C66"/>
@@ -6736,7 +5854,7 @@
       </w:rPr>
     </w:lvl>
   </w:abstractNum>
-  <w:abstractNum w:abstractNumId="20" w15:restartNumberingAfterBreak="0">
+  <w:abstractNum w:abstractNumId="21" w15:restartNumberingAfterBreak="0">
     <w:nsid w:val="5AB46F55"/>
     <w:multiLevelType w:val="hybridMultilevel"/>
     <w:tmpl w:val="05944964"/>
@@ -6851,7 +5969,7 @@
       </w:rPr>
     </w:lvl>
   </w:abstractNum>
-  <w:abstractNum w:abstractNumId="21" w15:restartNumberingAfterBreak="0">
+  <w:abstractNum w:abstractNumId="22" w15:restartNumberingAfterBreak="0">
     <w:nsid w:val="5D960468"/>
     <w:multiLevelType w:val="multilevel"/>
     <w:tmpl w:val="627C9D4A"/>
@@ -7000,7 +6118,7 @@
       </w:rPr>
     </w:lvl>
   </w:abstractNum>
-  <w:abstractNum w:abstractNumId="22" w15:restartNumberingAfterBreak="0">
+  <w:abstractNum w:abstractNumId="23" w15:restartNumberingAfterBreak="0">
     <w:nsid w:val="5F4777FC"/>
     <w:multiLevelType w:val="multilevel"/>
     <w:tmpl w:val="C70A6002"/>
@@ -7149,7 +6267,7 @@
       </w:rPr>
     </w:lvl>
   </w:abstractNum>
-  <w:abstractNum w:abstractNumId="23" w15:restartNumberingAfterBreak="0">
+  <w:abstractNum w:abstractNumId="24" w15:restartNumberingAfterBreak="0">
     <w:nsid w:val="611A7D9C"/>
     <w:multiLevelType w:val="multilevel"/>
     <w:tmpl w:val="3A9AAD12"/>
@@ -7298,7 +6416,7 @@
       </w:rPr>
     </w:lvl>
   </w:abstractNum>
-  <w:abstractNum w:abstractNumId="24" w15:restartNumberingAfterBreak="0">
+  <w:abstractNum w:abstractNumId="25" w15:restartNumberingAfterBreak="0">
     <w:nsid w:val="61A00A46"/>
     <w:multiLevelType w:val="hybridMultilevel"/>
     <w:tmpl w:val="87261DDC"/>
@@ -7384,7 +6502,7 @@
       </w:pPr>
     </w:lvl>
   </w:abstractNum>
-  <w:abstractNum w:abstractNumId="25" w15:restartNumberingAfterBreak="0">
+  <w:abstractNum w:abstractNumId="26" w15:restartNumberingAfterBreak="0">
     <w:nsid w:val="6A994838"/>
     <w:multiLevelType w:val="multilevel"/>
     <w:tmpl w:val="CB807016"/>
@@ -7499,7 +6617,7 @@
       </w:rPr>
     </w:lvl>
   </w:abstractNum>
-  <w:abstractNum w:abstractNumId="26" w15:restartNumberingAfterBreak="0">
+  <w:abstractNum w:abstractNumId="27" w15:restartNumberingAfterBreak="0">
     <w:nsid w:val="6FCD49BD"/>
     <w:multiLevelType w:val="multilevel"/>
     <w:tmpl w:val="71CAB1A2"/>
@@ -7616,7 +6734,7 @@
       </w:rPr>
     </w:lvl>
   </w:abstractNum>
-  <w:abstractNum w:abstractNumId="27" w15:restartNumberingAfterBreak="0">
+  <w:abstractNum w:abstractNumId="28" w15:restartNumberingAfterBreak="0">
     <w:nsid w:val="75743B0A"/>
     <w:multiLevelType w:val="hybridMultilevel"/>
     <w:tmpl w:val="71E266DA"/>
@@ -7731,7 +6849,7 @@
       </w:rPr>
     </w:lvl>
   </w:abstractNum>
-  <w:abstractNum w:abstractNumId="28" w15:restartNumberingAfterBreak="0">
+  <w:abstractNum w:abstractNumId="29" w15:restartNumberingAfterBreak="0">
     <w:nsid w:val="7C8E32CC"/>
     <w:multiLevelType w:val="hybridMultilevel"/>
     <w:tmpl w:val="DE9E1878"/>
@@ -7846,7 +6964,7 @@
       </w:rPr>
     </w:lvl>
   </w:abstractNum>
-  <w:abstractNum w:abstractNumId="29" w15:restartNumberingAfterBreak="0">
+  <w:abstractNum w:abstractNumId="30" w15:restartNumberingAfterBreak="0">
     <w:nsid w:val="7EF848B7"/>
     <w:multiLevelType w:val="hybridMultilevel"/>
     <w:tmpl w:val="A718E1BA"/>
@@ -7974,10 +7092,10 @@
     <w:abstractNumId w:val="10"/>
   </w:num>
   <w:num w:numId="5" w16cid:durableId="207453511">
-    <w:abstractNumId w:val="15"/>
+    <w:abstractNumId w:val="16"/>
   </w:num>
   <w:num w:numId="6" w16cid:durableId="995065071">
-    <w:abstractNumId w:val="16"/>
+    <w:abstractNumId w:val="17"/>
   </w:num>
   <w:num w:numId="7" w16cid:durableId="924417105">
     <w:abstractNumId w:val="11"/>
@@ -7986,25 +7104,25 @@
     <w:abstractNumId w:val="8"/>
   </w:num>
   <w:num w:numId="9" w16cid:durableId="501900069">
-    <w:abstractNumId w:val="20"/>
+    <w:abstractNumId w:val="21"/>
   </w:num>
   <w:num w:numId="10" w16cid:durableId="1339506089">
     <w:abstractNumId w:val="4"/>
   </w:num>
   <w:num w:numId="11" w16cid:durableId="23288690">
-    <w:abstractNumId w:val="23"/>
+    <w:abstractNumId w:val="24"/>
   </w:num>
   <w:num w:numId="12" w16cid:durableId="1060372521">
-    <w:abstractNumId w:val="14"/>
+    <w:abstractNumId w:val="15"/>
   </w:num>
   <w:num w:numId="13" w16cid:durableId="724960165">
     <w:abstractNumId w:val="6"/>
   </w:num>
   <w:num w:numId="14" w16cid:durableId="470634712">
-    <w:abstractNumId w:val="13"/>
+    <w:abstractNumId w:val="14"/>
   </w:num>
   <w:num w:numId="15" w16cid:durableId="62338355">
-    <w:abstractNumId w:val="28"/>
+    <w:abstractNumId w:val="29"/>
   </w:num>
   <w:num w:numId="16" w16cid:durableId="790636959">
     <w:abstractNumId w:val="1"/>
@@ -8013,25 +7131,25 @@
     <w:abstractNumId w:val="3"/>
   </w:num>
   <w:num w:numId="18" w16cid:durableId="774132016">
-    <w:abstractNumId w:val="24"/>
+    <w:abstractNumId w:val="25"/>
   </w:num>
   <w:num w:numId="19" w16cid:durableId="1735546561">
-    <w:abstractNumId w:val="29"/>
+    <w:abstractNumId w:val="30"/>
   </w:num>
   <w:num w:numId="20" w16cid:durableId="179703575">
-    <w:abstractNumId w:val="26"/>
+    <w:abstractNumId w:val="27"/>
   </w:num>
   <w:num w:numId="21" w16cid:durableId="1221092333">
-    <w:abstractNumId w:val="22"/>
+    <w:abstractNumId w:val="23"/>
   </w:num>
   <w:num w:numId="22" w16cid:durableId="2043094396">
-    <w:abstractNumId w:val="19"/>
+    <w:abstractNumId w:val="20"/>
   </w:num>
   <w:num w:numId="23" w16cid:durableId="173687289">
-    <w:abstractNumId w:val="17"/>
+    <w:abstractNumId w:val="18"/>
   </w:num>
   <w:num w:numId="24" w16cid:durableId="1500071704">
-    <w:abstractNumId w:val="18"/>
+    <w:abstractNumId w:val="19"/>
   </w:num>
   <w:num w:numId="25" w16cid:durableId="203297885">
     <w:abstractNumId w:val="0"/>
@@ -8040,16 +7158,19 @@
     <w:abstractNumId w:val="5"/>
   </w:num>
   <w:num w:numId="27" w16cid:durableId="1517841925">
-    <w:abstractNumId w:val="21"/>
+    <w:abstractNumId w:val="22"/>
   </w:num>
   <w:num w:numId="28" w16cid:durableId="1195659158">
-    <w:abstractNumId w:val="27"/>
+    <w:abstractNumId w:val="28"/>
   </w:num>
   <w:num w:numId="29" w16cid:durableId="481390313">
-    <w:abstractNumId w:val="12"/>
+    <w:abstractNumId w:val="13"/>
   </w:num>
   <w:num w:numId="30" w16cid:durableId="109672505">
-    <w:abstractNumId w:val="25"/>
+    <w:abstractNumId w:val="26"/>
+  </w:num>
+  <w:num w:numId="31" w16cid:durableId="338850663">
+    <w:abstractNumId w:val="12"/>
   </w:num>
 </w:numbering>
 </file>

</xml_diff>

<commit_message>
feat: M .obsidian/workspace.json 02-Code/简历/简历/后端简历.docx
</commit_message>
<xml_diff>
--- a/02-Code/简历/简历/后端简历.docx
+++ b/02-Code/简历/简历/后端简历.docx
@@ -766,15 +766,7 @@
           <w:color w:val="414141"/>
           <w:szCs w:val="21"/>
         </w:rPr>
-        <w:t>，</w:t>
-      </w:r>
-      <w:r>
-        <w:rPr>
-          <w:rFonts w:ascii="微软雅黑" w:hAnsi="微软雅黑" w:hint="eastAsia"/>
-          <w:color w:val="414141"/>
-          <w:szCs w:val="21"/>
-        </w:rPr>
-        <w:t>熟悉</w:t>
+        <w:t>，熟悉</w:t>
       </w:r>
       <w:r>
         <w:rPr>
@@ -901,15 +893,7 @@
           <w:color w:val="414141"/>
           <w:szCs w:val="21"/>
         </w:rPr>
-        <w:t>d</w:t>
-      </w:r>
-      <w:r>
-        <w:rPr>
-          <w:rFonts w:ascii="微软雅黑" w:hAnsi="微软雅黑" w:hint="eastAsia"/>
-          <w:color w:val="414141"/>
-          <w:szCs w:val="21"/>
-        </w:rPr>
-        <w:t>。</w:t>
+        <w:t>d。</w:t>
       </w:r>
     </w:p>
     <w:p>
@@ -972,7 +956,7 @@
           <w:color w:val="414141"/>
           <w:szCs w:val="21"/>
         </w:rPr>
-        <w:t>Elasticsearch、RabbitMQ、Kafka、Kafka Stream等技术的基本使用。</w:t>
+        <w:t>Elasticsearch、RabbitMQ、Kafka等技术的基本使用。</w:t>
       </w:r>
     </w:p>
     <w:p>
@@ -1342,7 +1326,7 @@
         <w:snapToGrid w:val="0"/>
         <w:ind w:firstLineChars="0"/>
         <w:rPr>
-          <w:rFonts w:ascii="微软雅黑" w:hAnsi="微软雅黑"/>
+          <w:rFonts w:ascii="微软雅黑" w:hAnsi="微软雅黑" w:hint="eastAsia"/>
           <w:color w:val="414141"/>
           <w:szCs w:val="21"/>
         </w:rPr>
@@ -1365,34 +1349,53 @@
         </w:rPr>
         <w:t xml:space="preserve">： </w:t>
       </w:r>
-    </w:p>
-    <w:p>
-      <w:pPr>
-        <w:pStyle w:val="a7"/>
-        <w:numPr>
-          <w:ilvl w:val="1"/>
-          <w:numId w:val="20"/>
-        </w:numPr>
-        <w:tabs>
-          <w:tab w:val="left" w:pos="3828"/>
-          <w:tab w:val="left" w:pos="7655"/>
-        </w:tabs>
-        <w:adjustRightInd w:val="0"/>
-        <w:snapToGrid w:val="0"/>
-        <w:ind w:firstLineChars="0"/>
-        <w:rPr>
-          <w:rFonts w:ascii="微软雅黑" w:hAnsi="微软雅黑"/>
-          <w:color w:val="414141"/>
-          <w:szCs w:val="21"/>
-        </w:rPr>
-      </w:pPr>
-      <w:r>
-        <w:rPr>
-          <w:rFonts w:ascii="微软雅黑" w:hAnsi="微软雅黑"/>
-          <w:color w:val="414141"/>
-          <w:szCs w:val="21"/>
-        </w:rPr>
-        <w:t>熟悉JavaScript，TypeScript，</w:t>
+      <w:r>
+        <w:rPr>
+          <w:rFonts w:ascii="微软雅黑" w:hAnsi="微软雅黑" w:hint="eastAsia"/>
+          <w:color w:val="414141"/>
+          <w:szCs w:val="21"/>
+        </w:rPr>
+        <w:t>了解React，</w:t>
+      </w:r>
+      <w:r>
+        <w:rPr>
+          <w:rFonts w:ascii="微软雅黑" w:hAnsi="微软雅黑"/>
+          <w:color w:val="414141"/>
+          <w:szCs w:val="21"/>
+        </w:rPr>
+        <w:t>熟悉</w:t>
+      </w:r>
+      <w:r>
+        <w:rPr>
+          <w:rFonts w:ascii="微软雅黑" w:hAnsi="微软雅黑" w:hint="eastAsia"/>
+          <w:color w:val="414141"/>
+          <w:szCs w:val="21"/>
+        </w:rPr>
+        <w:t>Java</w:t>
+      </w:r>
+      <w:r>
+        <w:rPr>
+          <w:rFonts w:ascii="微软雅黑" w:hAnsi="微软雅黑"/>
+          <w:color w:val="414141"/>
+          <w:szCs w:val="21"/>
+        </w:rPr>
+        <w:t>Script，</w:t>
+      </w:r>
+      <w:r>
+        <w:rPr>
+          <w:rFonts w:ascii="微软雅黑" w:hAnsi="微软雅黑"/>
+          <w:color w:val="414141"/>
+          <w:szCs w:val="21"/>
+        </w:rPr>
+        <w:t>熟悉ES6+，熟悉Scss，</w:t>
+      </w:r>
+      <w:r>
+        <w:rPr>
+          <w:rFonts w:ascii="微软雅黑" w:hAnsi="微软雅黑" w:hint="eastAsia"/>
+          <w:color w:val="414141"/>
+          <w:szCs w:val="21"/>
+        </w:rPr>
+        <w:t>Echats，</w:t>
       </w:r>
       <w:r>
         <w:rPr>
@@ -1408,7 +1411,23 @@
           <w:color w:val="414141"/>
           <w:szCs w:val="21"/>
         </w:rPr>
-        <w:t>有Vue以及Uniapp实际</w:t>
+        <w:t>有</w:t>
+      </w:r>
+      <w:r>
+        <w:rPr>
+          <w:rFonts w:ascii="微软雅黑" w:hAnsi="微软雅黑" w:hint="eastAsia"/>
+          <w:color w:val="414141"/>
+          <w:szCs w:val="21"/>
+        </w:rPr>
+        <w:t>TypeScript+</w:t>
+      </w:r>
+      <w:r>
+        <w:rPr>
+          <w:rFonts w:ascii="微软雅黑" w:hAnsi="微软雅黑"/>
+          <w:color w:val="414141"/>
+          <w:szCs w:val="21"/>
+        </w:rPr>
+        <w:t>Vue以及Uniapp实际</w:t>
       </w:r>
       <w:r>
         <w:rPr>
@@ -1441,51 +1460,6 @@
           <w:szCs w:val="21"/>
         </w:rPr>
         <w:t>。</w:t>
-      </w:r>
-    </w:p>
-    <w:p>
-      <w:pPr>
-        <w:pStyle w:val="a7"/>
-        <w:numPr>
-          <w:ilvl w:val="1"/>
-          <w:numId w:val="20"/>
-        </w:numPr>
-        <w:tabs>
-          <w:tab w:val="left" w:pos="3828"/>
-          <w:tab w:val="left" w:pos="7655"/>
-        </w:tabs>
-        <w:adjustRightInd w:val="0"/>
-        <w:snapToGrid w:val="0"/>
-        <w:ind w:firstLineChars="0"/>
-        <w:rPr>
-          <w:rFonts w:ascii="微软雅黑" w:hAnsi="微软雅黑"/>
-          <w:color w:val="414141"/>
-          <w:szCs w:val="21"/>
-        </w:rPr>
-      </w:pPr>
-      <w:r>
-        <w:rPr>
-          <w:rFonts w:ascii="微软雅黑" w:hAnsi="微软雅黑"/>
-          <w:color w:val="414141"/>
-          <w:szCs w:val="21"/>
-        </w:rPr>
-        <w:t>熟悉ES6+，熟悉Css/Scss，了解React及相关生态如</w:t>
-      </w:r>
-      <w:r>
-        <w:rPr>
-          <w:rFonts w:ascii="微软雅黑" w:hAnsi="微软雅黑" w:hint="eastAsia"/>
-          <w:color w:val="414141"/>
-          <w:szCs w:val="21"/>
-        </w:rPr>
-        <w:t>Redu</w:t>
-      </w:r>
-      <w:r>
-        <w:rPr>
-          <w:rFonts w:ascii="微软雅黑" w:hAnsi="微软雅黑"/>
-          <w:color w:val="414141"/>
-          <w:szCs w:val="21"/>
-        </w:rPr>
-        <w:t>x，React-Router。</w:t>
       </w:r>
     </w:p>
     <w:p>
@@ -1608,11 +1582,35 @@
       </w:r>
       <w:r>
         <w:rPr>
-          <w:rFonts w:ascii="微软雅黑" w:hAnsi="微软雅黑"/>
-          <w:color w:val="414141"/>
-          <w:szCs w:val="21"/>
-        </w:rPr>
-        <w:t>有团队开发经验并能使用GPT进行协助开发</w:t>
+          <w:rFonts w:ascii="微软雅黑" w:hAnsi="微软雅黑" w:hint="eastAsia"/>
+          <w:color w:val="414141"/>
+          <w:szCs w:val="21"/>
+        </w:rPr>
+        <w:t>具有CICD</w:t>
+      </w:r>
+      <w:r>
+        <w:rPr>
+          <w:rFonts w:ascii="微软雅黑" w:hAnsi="微软雅黑" w:hint="eastAsia"/>
+          <w:color w:val="414141"/>
+          <w:szCs w:val="21"/>
+        </w:rPr>
+        <w:t>实际</w:t>
+      </w:r>
+      <w:r>
+        <w:rPr>
+          <w:rFonts w:ascii="微软雅黑" w:hAnsi="微软雅黑" w:hint="eastAsia"/>
+          <w:color w:val="414141"/>
+          <w:szCs w:val="21"/>
+        </w:rPr>
+        <w:t>相关维护经验。</w:t>
+      </w:r>
+      <w:r>
+        <w:rPr>
+          <w:rFonts w:ascii="微软雅黑" w:hAnsi="微软雅黑"/>
+          <w:color w:val="414141"/>
+          <w:szCs w:val="21"/>
+        </w:rPr>
+        <w:t>并能使用GPT进行协助开发</w:t>
       </w:r>
       <w:r>
         <w:rPr>
@@ -1662,7 +1660,7 @@
         <w:snapToGrid w:val="0"/>
         <w:ind w:firstLineChars="0"/>
         <w:rPr>
-          <w:rFonts w:ascii="微软雅黑" w:hAnsi="微软雅黑" w:hint="eastAsia"/>
+          <w:rFonts w:ascii="微软雅黑" w:hAnsi="微软雅黑"/>
           <w:color w:val="414141"/>
           <w:szCs w:val="21"/>
         </w:rPr>
@@ -1871,7 +1869,7 @@
         <w:adjustRightInd w:val="0"/>
         <w:snapToGrid w:val="0"/>
         <w:rPr>
-          <w:rFonts w:ascii="微软雅黑" w:hAnsi="微软雅黑" w:hint="eastAsia"/>
+          <w:rFonts w:ascii="微软雅黑" w:hAnsi="微软雅黑"/>
           <w:b/>
           <w:bCs/>
           <w:color w:val="414141"/>
@@ -1888,7 +1886,7 @@
         <w:adjustRightInd w:val="0"/>
         <w:snapToGrid w:val="0"/>
         <w:rPr>
-          <w:rFonts w:ascii="微软雅黑" w:hAnsi="微软雅黑" w:hint="eastAsia"/>
+          <w:rFonts w:ascii="微软雅黑" w:hAnsi="微软雅黑"/>
           <w:b/>
           <w:bCs/>
           <w:color w:val="414141"/>
@@ -2321,7 +2319,6 @@
           <w:color w:val="414141"/>
           <w:szCs w:val="21"/>
         </w:rPr>
-        <w:lastRenderedPageBreak/>
         <w:t>项目职责</w:t>
       </w:r>
       <w:r>
@@ -2361,7 +2358,8 @@
           <w:color w:val="414141"/>
           <w:szCs w:val="21"/>
         </w:rPr>
-        <w:t>在分布式检索场景中，使用Elasticsearch实现检索服务设计，对文章、用户索引、订单索引Mapping，并对关键字进行高亮处理。</w:t>
+        <w:lastRenderedPageBreak/>
+        <w:t>在分布式检索场景中，使用Elasticsearch实现检索服务设计，对文章、用户索引Mapping并对关键字进行高亮处理。</w:t>
       </w:r>
     </w:p>
     <w:p>
@@ -2390,7 +2388,23 @@
           <w:color w:val="414141"/>
           <w:szCs w:val="21"/>
         </w:rPr>
-        <w:t>运用Kafka完成端到端的通信，作为中间件进行缓冲，以及使用Kafka Stream进行文章热度的实时计算。</w:t>
+        <w:t>运用Kafka完成端到端的通信</w:t>
+      </w:r>
+      <w:r>
+        <w:rPr>
+          <w:rFonts w:ascii="微软雅黑" w:hAnsi="微软雅黑" w:hint="eastAsia"/>
+          <w:color w:val="414141"/>
+          <w:szCs w:val="21"/>
+        </w:rPr>
+        <w:t>，</w:t>
+      </w:r>
+      <w:r>
+        <w:rPr>
+          <w:rFonts w:ascii="微软雅黑" w:hAnsi="微软雅黑"/>
+          <w:color w:val="414141"/>
+          <w:szCs w:val="21"/>
+        </w:rPr>
+        <w:t>以及使用Kafka Stream进行文章热度的实时计算。</w:t>
       </w:r>
     </w:p>
     <w:p>
@@ -2419,7 +2433,23 @@
           <w:color w:val="414141"/>
           <w:szCs w:val="21"/>
         </w:rPr>
-        <w:t>针对热点文章，使用Freemarker视图渲染模版引擎，实现页面静态化，将静态化资源部署到nginx服务器，降低对tomcat的压力，并使用Sentinel进行限流处理来应对基础高并发情况。</w:t>
+        <w:t>针对热点文章，使用Freemarker视图渲染模版引擎，实现页面静态化，将静态化资源部署到nginx服务器，并使用Sentinel进行限流处理来应对基础高并发情况</w:t>
+      </w:r>
+      <w:r>
+        <w:rPr>
+          <w:rFonts w:ascii="微软雅黑" w:hAnsi="微软雅黑" w:hint="eastAsia"/>
+          <w:color w:val="414141"/>
+          <w:szCs w:val="21"/>
+        </w:rPr>
+        <w:t>，提升性能20%</w:t>
+      </w:r>
+      <w:r>
+        <w:rPr>
+          <w:rFonts w:ascii="微软雅黑" w:hAnsi="微软雅黑"/>
+          <w:color w:val="414141"/>
+          <w:szCs w:val="21"/>
+        </w:rPr>
+        <w:t>。</w:t>
       </w:r>
     </w:p>
     <w:p>
@@ -2437,18 +2467,34 @@
         <w:snapToGrid w:val="0"/>
         <w:ind w:firstLineChars="0"/>
         <w:rPr>
-          <w:rFonts w:ascii="微软雅黑" w:hAnsi="微软雅黑"/>
-          <w:color w:val="414141"/>
-          <w:szCs w:val="21"/>
-        </w:rPr>
-      </w:pPr>
-      <w:r>
-        <w:rPr>
-          <w:rFonts w:ascii="微软雅黑" w:hAnsi="微软雅黑"/>
-          <w:color w:val="414141"/>
-          <w:szCs w:val="21"/>
-        </w:rPr>
-        <w:t>设计并发查询接口时，针对热点数据、读多写少、字典数据均使用Redis进行缓存，优化查询性能，并针对性的设计过期时间，以及一些常规的缓存问题进行处理；</w:t>
+          <w:rFonts w:ascii="微软雅黑" w:hAnsi="微软雅黑" w:hint="eastAsia"/>
+          <w:color w:val="414141"/>
+          <w:szCs w:val="21"/>
+        </w:rPr>
+      </w:pPr>
+      <w:r>
+        <w:rPr>
+          <w:rFonts w:ascii="微软雅黑" w:hAnsi="微软雅黑"/>
+          <w:color w:val="414141"/>
+          <w:szCs w:val="21"/>
+        </w:rPr>
+        <w:t>针对热点数据、读多写少、字典数据均使用Redis进行缓存，优化查询性能，并针对性的设计过期时间，以及一些常规的缓存问题进行处理；</w:t>
+      </w:r>
+      <w:r>
+        <w:rPr>
+          <w:rFonts w:ascii="微软雅黑" w:hAnsi="微软雅黑"/>
+          <w:color w:val="414141"/>
+          <w:szCs w:val="21"/>
+        </w:rPr>
+        <w:t>运用Redis，结合分布式锁实现延时任务</w:t>
+      </w:r>
+      <w:r>
+        <w:rPr>
+          <w:rFonts w:ascii="微软雅黑" w:hAnsi="微软雅黑" w:hint="eastAsia"/>
+          <w:color w:val="414141"/>
+          <w:szCs w:val="21"/>
+        </w:rPr>
+        <w:t>。</w:t>
       </w:r>
     </w:p>
     <w:p>
@@ -2477,7 +2523,7 @@
           <w:color w:val="414141"/>
           <w:szCs w:val="21"/>
         </w:rPr>
-        <w:t>运用Redis，结合分布式锁实现延时任务。</w:t>
+        <w:t>使用MinIo搭建分布式文件存储集群，存储图像等项目资源。</w:t>
       </w:r>
     </w:p>
     <w:p>
@@ -2506,7 +2552,7 @@
           <w:color w:val="414141"/>
           <w:szCs w:val="21"/>
         </w:rPr>
-        <w:t>使用MinIo搭建分布式文件存储集群，存储图像等项目资源。</w:t>
+        <w:t>使用Mongo异步为每个用户存储搜索记录，以保证用户热数据高扩展和高性能指标。</w:t>
       </w:r>
     </w:p>
     <w:p>
@@ -2535,65 +2581,7 @@
           <w:color w:val="414141"/>
           <w:szCs w:val="21"/>
         </w:rPr>
-        <w:t>使用Mongo异步为每个用户存储搜索记录，以保证用户热数据高扩展和高性能指标。</w:t>
-      </w:r>
-    </w:p>
-    <w:p>
-      <w:pPr>
-        <w:pStyle w:val="a7"/>
-        <w:numPr>
-          <w:ilvl w:val="0"/>
-          <w:numId w:val="20"/>
-        </w:numPr>
-        <w:tabs>
-          <w:tab w:val="left" w:pos="3828"/>
-          <w:tab w:val="left" w:pos="7655"/>
-        </w:tabs>
-        <w:adjustRightInd w:val="0"/>
-        <w:snapToGrid w:val="0"/>
-        <w:ind w:firstLineChars="0"/>
-        <w:rPr>
-          <w:rFonts w:ascii="微软雅黑" w:hAnsi="微软雅黑"/>
-          <w:color w:val="414141"/>
-          <w:szCs w:val="21"/>
-        </w:rPr>
-      </w:pPr>
-      <w:r>
-        <w:rPr>
-          <w:rFonts w:ascii="微软雅黑" w:hAnsi="微软雅黑"/>
-          <w:color w:val="414141"/>
-          <w:szCs w:val="21"/>
-        </w:rPr>
         <w:t>在定时业务场景中，如定时计算热点文章业务场景中，使用XXL-JOB实现分布式定时任务调度来解决多服务器下的任务冲突。</w:t>
-      </w:r>
-    </w:p>
-    <w:p>
-      <w:pPr>
-        <w:pStyle w:val="a7"/>
-        <w:numPr>
-          <w:ilvl w:val="0"/>
-          <w:numId w:val="20"/>
-        </w:numPr>
-        <w:tabs>
-          <w:tab w:val="left" w:pos="3828"/>
-          <w:tab w:val="left" w:pos="7655"/>
-        </w:tabs>
-        <w:adjustRightInd w:val="0"/>
-        <w:snapToGrid w:val="0"/>
-        <w:ind w:firstLineChars="0"/>
-        <w:rPr>
-          <w:rFonts w:ascii="微软雅黑" w:hAnsi="微软雅黑"/>
-          <w:color w:val="414141"/>
-          <w:szCs w:val="21"/>
-        </w:rPr>
-      </w:pPr>
-      <w:r>
-        <w:rPr>
-          <w:rFonts w:ascii="微软雅黑" w:hAnsi="微软雅黑"/>
-          <w:color w:val="414141"/>
-          <w:szCs w:val="21"/>
-        </w:rPr>
-        <w:t>对文章、表单等业务有深入的理解。</w:t>
       </w:r>
     </w:p>
     <w:p>

</xml_diff>

<commit_message>
feat: M 02-Code/实习/航天宏图.md 02-Code/简历/简历/后端简历.docx
</commit_message>
<xml_diff>
--- a/02-Code/简历/简历/后端简历.docx
+++ b/02-Code/简历/简历/后端简历.docx
@@ -141,8 +141,19 @@
                         <w:kern w:val="0"/>
                         <w:szCs w:val="21"/>
                       </w:rPr>
-                      <w:t>：congmucc</w:t>
+                      <w:t>：</w:t>
                     </w:r>
+                    <w:proofErr w:type="spellStart"/>
+                    <w:r>
+                      <w:rPr>
+                        <w:rFonts w:ascii="微软雅黑" w:hAnsi="微软雅黑" w:hint="eastAsia"/>
+                        <w:color w:val="414141"/>
+                        <w:kern w:val="0"/>
+                        <w:szCs w:val="21"/>
+                      </w:rPr>
+                      <w:t>congmucc</w:t>
+                    </w:r>
+                    <w:proofErr w:type="spellEnd"/>
                   </w:p>
                   <w:p>
                     <w:pPr>
@@ -829,8 +840,27 @@
           <w:color w:val="414141"/>
           <w:szCs w:val="21"/>
         </w:rPr>
-        <w:t>熟悉SpringBoot，</w:t>
-      </w:r>
+        <w:t>熟悉</w:t>
+      </w:r>
+      <w:proofErr w:type="spellStart"/>
+      <w:r>
+        <w:rPr>
+          <w:rFonts w:ascii="微软雅黑" w:hAnsi="微软雅黑"/>
+          <w:color w:val="414141"/>
+          <w:szCs w:val="21"/>
+        </w:rPr>
+        <w:t>SpringBoot</w:t>
+      </w:r>
+      <w:proofErr w:type="spellEnd"/>
+      <w:r>
+        <w:rPr>
+          <w:rFonts w:ascii="微软雅黑" w:hAnsi="微软雅黑"/>
+          <w:color w:val="414141"/>
+          <w:szCs w:val="21"/>
+        </w:rPr>
+        <w:t>，</w:t>
+      </w:r>
+      <w:proofErr w:type="spellStart"/>
       <w:r>
         <w:rPr>
           <w:rFonts w:ascii="微软雅黑" w:hAnsi="微软雅黑"/>
@@ -847,6 +877,7 @@
         </w:rPr>
         <w:t>d</w:t>
       </w:r>
+      <w:proofErr w:type="spellEnd"/>
       <w:r>
         <w:rPr>
           <w:rFonts w:ascii="微软雅黑" w:hAnsi="微软雅黑" w:hint="eastAsia"/>
@@ -855,13 +886,23 @@
         </w:rPr>
         <w:t>，</w:t>
       </w:r>
-      <w:r>
-        <w:rPr>
-          <w:rFonts w:ascii="微软雅黑" w:hAnsi="微软雅黑"/>
-          <w:color w:val="414141"/>
-          <w:szCs w:val="21"/>
-        </w:rPr>
-        <w:t>Mybatis/Puls，</w:t>
+      <w:proofErr w:type="spellStart"/>
+      <w:r>
+        <w:rPr>
+          <w:rFonts w:ascii="微软雅黑" w:hAnsi="微软雅黑"/>
+          <w:color w:val="414141"/>
+          <w:szCs w:val="21"/>
+        </w:rPr>
+        <w:t>Mybatis</w:t>
+      </w:r>
+      <w:proofErr w:type="spellEnd"/>
+      <w:r>
+        <w:rPr>
+          <w:rFonts w:ascii="微软雅黑" w:hAnsi="微软雅黑"/>
+          <w:color w:val="414141"/>
+          <w:szCs w:val="21"/>
+        </w:rPr>
+        <w:t>/Puls，</w:t>
       </w:r>
       <w:r>
         <w:rPr>
@@ -980,7 +1021,16 @@
           <w:color w:val="414141"/>
           <w:szCs w:val="21"/>
         </w:rPr>
-        <w:t>，FlinkC</w:t>
+        <w:t>，</w:t>
+      </w:r>
+      <w:proofErr w:type="spellStart"/>
+      <w:r>
+        <w:rPr>
+          <w:rFonts w:ascii="微软雅黑" w:hAnsi="微软雅黑" w:hint="eastAsia"/>
+          <w:color w:val="414141"/>
+          <w:szCs w:val="21"/>
+        </w:rPr>
+        <w:t>FlinkC</w:t>
       </w:r>
       <w:r>
         <w:rPr>
@@ -990,6 +1040,7 @@
         </w:rPr>
         <w:t>DC</w:t>
       </w:r>
+      <w:proofErr w:type="spellEnd"/>
       <w:r>
         <w:rPr>
           <w:rFonts w:ascii="微软雅黑" w:hAnsi="微软雅黑"/>
@@ -1297,6 +1348,7 @@
         </w:rPr>
         <w:t>熟悉</w:t>
       </w:r>
+      <w:proofErr w:type="spellStart"/>
       <w:r>
         <w:rPr>
           <w:rFonts w:ascii="微软雅黑" w:hAnsi="微软雅黑" w:hint="eastAsia"/>
@@ -1321,6 +1373,7 @@
         </w:rPr>
         <w:t>ql</w:t>
       </w:r>
+      <w:proofErr w:type="spellEnd"/>
       <w:r>
         <w:rPr>
           <w:rFonts w:ascii="微软雅黑" w:hAnsi="微软雅黑"/>
@@ -1475,8 +1528,18 @@
           <w:color w:val="414141"/>
           <w:szCs w:val="21"/>
         </w:rPr>
-        <w:t>ES6+，Scss</w:t>
-      </w:r>
+        <w:t>ES6+，</w:t>
+      </w:r>
+      <w:proofErr w:type="spellStart"/>
+      <w:r>
+        <w:rPr>
+          <w:rFonts w:ascii="微软雅黑" w:hAnsi="微软雅黑"/>
+          <w:color w:val="414141"/>
+          <w:szCs w:val="21"/>
+        </w:rPr>
+        <w:t>Scss</w:t>
+      </w:r>
+      <w:proofErr w:type="spellEnd"/>
       <w:r>
         <w:rPr>
           <w:rFonts w:ascii="微软雅黑" w:hAnsi="微软雅黑" w:hint="eastAsia"/>
@@ -1507,7 +1570,25 @@
           <w:color w:val="414141"/>
           <w:szCs w:val="21"/>
         </w:rPr>
-        <w:t>以及Uniapp实际</w:t>
+        <w:t>以及</w:t>
+      </w:r>
+      <w:proofErr w:type="spellStart"/>
+      <w:r>
+        <w:rPr>
+          <w:rFonts w:ascii="微软雅黑" w:hAnsi="微软雅黑"/>
+          <w:color w:val="414141"/>
+          <w:szCs w:val="21"/>
+        </w:rPr>
+        <w:t>Uniapp</w:t>
+      </w:r>
+      <w:proofErr w:type="spellEnd"/>
+      <w:r>
+        <w:rPr>
+          <w:rFonts w:ascii="微软雅黑" w:hAnsi="微软雅黑"/>
+          <w:color w:val="414141"/>
+          <w:szCs w:val="21"/>
+        </w:rPr>
+        <w:t>实际</w:t>
       </w:r>
       <w:r>
         <w:rPr>
@@ -1958,6 +2039,22 @@
           <w:color w:val="414141"/>
           <w:szCs w:val="21"/>
         </w:rPr>
+        <w:t>，对脏数据进行</w:t>
+      </w:r>
+      <w:r>
+        <w:rPr>
+          <w:rFonts w:ascii="微软雅黑" w:hAnsi="微软雅黑" w:hint="eastAsia"/>
+          <w:color w:val="414141"/>
+          <w:szCs w:val="21"/>
+        </w:rPr>
+        <w:t>过滤</w:t>
+      </w:r>
+      <w:r>
+        <w:rPr>
+          <w:rFonts w:ascii="微软雅黑" w:hAnsi="微软雅黑" w:hint="eastAsia"/>
+          <w:color w:val="414141"/>
+          <w:szCs w:val="21"/>
+        </w:rPr>
         <w:t>，对</w:t>
       </w:r>
       <w:r>
@@ -2117,7 +2214,33 @@
           <w:color w:val="414141"/>
           <w:szCs w:val="21"/>
         </w:rPr>
-        <w:t>参与FlinkCDC的维护与使用。</w:t>
+        <w:t>参与</w:t>
+      </w:r>
+      <w:proofErr w:type="spellStart"/>
+      <w:r>
+        <w:rPr>
+          <w:rFonts w:ascii="微软雅黑" w:hAnsi="微软雅黑" w:hint="eastAsia"/>
+          <w:color w:val="414141"/>
+          <w:szCs w:val="21"/>
+        </w:rPr>
+        <w:t>FlinkCDC</w:t>
+      </w:r>
+      <w:proofErr w:type="spellEnd"/>
+      <w:r>
+        <w:rPr>
+          <w:rFonts w:ascii="微软雅黑" w:hAnsi="微软雅黑" w:hint="eastAsia"/>
+          <w:color w:val="414141"/>
+          <w:szCs w:val="21"/>
+        </w:rPr>
+        <w:t>的部署和</w:t>
+      </w:r>
+      <w:r>
+        <w:rPr>
+          <w:rFonts w:ascii="微软雅黑" w:hAnsi="微软雅黑" w:hint="eastAsia"/>
+          <w:color w:val="414141"/>
+          <w:szCs w:val="21"/>
+        </w:rPr>
+        <w:t>使用。</w:t>
       </w:r>
     </w:p>
     <w:p>
@@ -2483,13 +2606,131 @@
         </w:rPr>
         <w:t>技术栈：</w:t>
       </w:r>
-      <w:r>
-        <w:rPr>
-          <w:rFonts w:ascii="微软雅黑" w:hAnsi="微软雅黑"/>
-          <w:color w:val="414141"/>
-          <w:szCs w:val="21"/>
-        </w:rPr>
-        <w:t>SpringBoot + SpringCloud + freemarker + Minio + ElasticSearch + kafka/Stream + xxl-job +Redis + Mysql + MongoDB</w:t>
+      <w:proofErr w:type="spellStart"/>
+      <w:r>
+        <w:rPr>
+          <w:rFonts w:ascii="微软雅黑" w:hAnsi="微软雅黑"/>
+          <w:color w:val="414141"/>
+          <w:szCs w:val="21"/>
+        </w:rPr>
+        <w:t>SpringBoot</w:t>
+      </w:r>
+      <w:proofErr w:type="spellEnd"/>
+      <w:r>
+        <w:rPr>
+          <w:rFonts w:ascii="微软雅黑" w:hAnsi="微软雅黑"/>
+          <w:color w:val="414141"/>
+          <w:szCs w:val="21"/>
+        </w:rPr>
+        <w:t xml:space="preserve"> + </w:t>
+      </w:r>
+      <w:proofErr w:type="spellStart"/>
+      <w:r>
+        <w:rPr>
+          <w:rFonts w:ascii="微软雅黑" w:hAnsi="微软雅黑"/>
+          <w:color w:val="414141"/>
+          <w:szCs w:val="21"/>
+        </w:rPr>
+        <w:t>SpringCloud</w:t>
+      </w:r>
+      <w:proofErr w:type="spellEnd"/>
+      <w:r>
+        <w:rPr>
+          <w:rFonts w:ascii="微软雅黑" w:hAnsi="微软雅黑"/>
+          <w:color w:val="414141"/>
+          <w:szCs w:val="21"/>
+        </w:rPr>
+        <w:t xml:space="preserve"> + </w:t>
+      </w:r>
+      <w:proofErr w:type="spellStart"/>
+      <w:r>
+        <w:rPr>
+          <w:rFonts w:ascii="微软雅黑" w:hAnsi="微软雅黑"/>
+          <w:color w:val="414141"/>
+          <w:szCs w:val="21"/>
+        </w:rPr>
+        <w:t>freemarker</w:t>
+      </w:r>
+      <w:proofErr w:type="spellEnd"/>
+      <w:r>
+        <w:rPr>
+          <w:rFonts w:ascii="微软雅黑" w:hAnsi="微软雅黑"/>
+          <w:color w:val="414141"/>
+          <w:szCs w:val="21"/>
+        </w:rPr>
+        <w:t xml:space="preserve"> + Minio + </w:t>
+      </w:r>
+      <w:proofErr w:type="spellStart"/>
+      <w:r>
+        <w:rPr>
+          <w:rFonts w:ascii="微软雅黑" w:hAnsi="微软雅黑"/>
+          <w:color w:val="414141"/>
+          <w:szCs w:val="21"/>
+        </w:rPr>
+        <w:t>ElasticSearch</w:t>
+      </w:r>
+      <w:proofErr w:type="spellEnd"/>
+      <w:r>
+        <w:rPr>
+          <w:rFonts w:ascii="微软雅黑" w:hAnsi="微软雅黑"/>
+          <w:color w:val="414141"/>
+          <w:szCs w:val="21"/>
+        </w:rPr>
+        <w:t xml:space="preserve"> + </w:t>
+      </w:r>
+      <w:proofErr w:type="spellStart"/>
+      <w:r>
+        <w:rPr>
+          <w:rFonts w:ascii="微软雅黑" w:hAnsi="微软雅黑"/>
+          <w:color w:val="414141"/>
+          <w:szCs w:val="21"/>
+        </w:rPr>
+        <w:t>kafka</w:t>
+      </w:r>
+      <w:proofErr w:type="spellEnd"/>
+      <w:r>
+        <w:rPr>
+          <w:rFonts w:ascii="微软雅黑" w:hAnsi="微软雅黑"/>
+          <w:color w:val="414141"/>
+          <w:szCs w:val="21"/>
+        </w:rPr>
+        <w:t xml:space="preserve">/Stream + </w:t>
+      </w:r>
+      <w:proofErr w:type="spellStart"/>
+      <w:r>
+        <w:rPr>
+          <w:rFonts w:ascii="微软雅黑" w:hAnsi="微软雅黑"/>
+          <w:color w:val="414141"/>
+          <w:szCs w:val="21"/>
+        </w:rPr>
+        <w:t>xxl</w:t>
+      </w:r>
+      <w:proofErr w:type="spellEnd"/>
+      <w:r>
+        <w:rPr>
+          <w:rFonts w:ascii="微软雅黑" w:hAnsi="微软雅黑"/>
+          <w:color w:val="414141"/>
+          <w:szCs w:val="21"/>
+        </w:rPr>
+        <w:t xml:space="preserve">-job +Redis + </w:t>
+      </w:r>
+      <w:proofErr w:type="spellStart"/>
+      <w:r>
+        <w:rPr>
+          <w:rFonts w:ascii="微软雅黑" w:hAnsi="微软雅黑"/>
+          <w:color w:val="414141"/>
+          <w:szCs w:val="21"/>
+        </w:rPr>
+        <w:t>Mysql</w:t>
+      </w:r>
+      <w:proofErr w:type="spellEnd"/>
+      <w:r>
+        <w:rPr>
+          <w:rFonts w:ascii="微软雅黑" w:hAnsi="微软雅黑"/>
+          <w:color w:val="414141"/>
+          <w:szCs w:val="21"/>
+        </w:rPr>
+        <w:t xml:space="preserve"> + MongoDB</w:t>
       </w:r>
     </w:p>
     <w:p>
@@ -2628,7 +2869,25 @@
           <w:color w:val="414141"/>
           <w:szCs w:val="21"/>
         </w:rPr>
-        <w:t>针对热点文章，使用Freemarker视图渲染模版引擎，实现页面静态化，将静态化资源部署到nginx服务器，并使用Sentinel进行限流处理来应对基础高并发情况</w:t>
+        <w:t>针对热点文章，使用</w:t>
+      </w:r>
+      <w:proofErr w:type="spellStart"/>
+      <w:r>
+        <w:rPr>
+          <w:rFonts w:ascii="微软雅黑" w:hAnsi="微软雅黑"/>
+          <w:color w:val="414141"/>
+          <w:szCs w:val="21"/>
+        </w:rPr>
+        <w:t>Freemarker</w:t>
+      </w:r>
+      <w:proofErr w:type="spellEnd"/>
+      <w:r>
+        <w:rPr>
+          <w:rFonts w:ascii="微软雅黑" w:hAnsi="微软雅黑"/>
+          <w:color w:val="414141"/>
+          <w:szCs w:val="21"/>
+        </w:rPr>
+        <w:t>视图渲染模版引擎，实现页面静态化，将静态化资源部署到nginx服务器，并使用Sentinel进行限流处理来应对基础高并发情况</w:t>
       </w:r>
       <w:r>
         <w:rPr>
@@ -2859,13 +3118,23 @@
           <w:szCs w:val="21"/>
         </w:rPr>
       </w:pPr>
-      <w:r>
-        <w:rPr>
-          <w:rFonts w:ascii="微软雅黑" w:hAnsi="微软雅黑" w:hint="eastAsia"/>
-          <w:color w:val="414141"/>
-          <w:szCs w:val="21"/>
-        </w:rPr>
-        <w:t>Github：</w:t>
+      <w:proofErr w:type="spellStart"/>
+      <w:r>
+        <w:rPr>
+          <w:rFonts w:ascii="微软雅黑" w:hAnsi="微软雅黑" w:hint="eastAsia"/>
+          <w:color w:val="414141"/>
+          <w:szCs w:val="21"/>
+        </w:rPr>
+        <w:t>Github</w:t>
+      </w:r>
+      <w:proofErr w:type="spellEnd"/>
+      <w:r>
+        <w:rPr>
+          <w:rFonts w:ascii="微软雅黑" w:hAnsi="微软雅黑" w:hint="eastAsia"/>
+          <w:color w:val="414141"/>
+          <w:szCs w:val="21"/>
+        </w:rPr>
+        <w:t>：</w:t>
       </w:r>
       <w:hyperlink r:id="rId9" w:history="1">
         <w:r>

</xml_diff>

<commit_message>
feat: M .obsidian/workspace.json 02-Code/简历/简历/后端简历.docx, A 02-Code/简历/简历/~$后端简历.docx
</commit_message>
<xml_diff>
--- a/02-Code/简历/简历/后端简历.docx
+++ b/02-Code/简历/简历/后端简历.docx
@@ -141,19 +141,8 @@
                         <w:kern w:val="0"/>
                         <w:szCs w:val="21"/>
                       </w:rPr>
-                      <w:t>：</w:t>
+                      <w:t>：congmucc</w:t>
                     </w:r>
-                    <w:proofErr w:type="spellStart"/>
-                    <w:r>
-                      <w:rPr>
-                        <w:rFonts w:ascii="微软雅黑" w:hAnsi="微软雅黑" w:hint="eastAsia"/>
-                        <w:color w:val="414141"/>
-                        <w:kern w:val="0"/>
-                        <w:szCs w:val="21"/>
-                      </w:rPr>
-                      <w:t>congmucc</w:t>
-                    </w:r>
-                    <w:proofErr w:type="spellEnd"/>
                   </w:p>
                   <w:p>
                     <w:pPr>
@@ -840,69 +829,39 @@
           <w:color w:val="414141"/>
           <w:szCs w:val="21"/>
         </w:rPr>
-        <w:t>熟悉</w:t>
-      </w:r>
-      <w:proofErr w:type="spellStart"/>
-      <w:r>
-        <w:rPr>
-          <w:rFonts w:ascii="微软雅黑" w:hAnsi="微软雅黑"/>
-          <w:color w:val="414141"/>
-          <w:szCs w:val="21"/>
-        </w:rPr>
-        <w:t>SpringBoot</w:t>
-      </w:r>
-      <w:proofErr w:type="spellEnd"/>
-      <w:r>
-        <w:rPr>
-          <w:rFonts w:ascii="微软雅黑" w:hAnsi="微软雅黑"/>
+        <w:t>熟悉SpringBoot，</w:t>
+      </w:r>
+      <w:r>
+        <w:rPr>
+          <w:rFonts w:ascii="微软雅黑" w:hAnsi="微软雅黑"/>
+          <w:color w:val="414141"/>
+          <w:szCs w:val="21"/>
+        </w:rPr>
+        <w:t>SpringClou</w:t>
+      </w:r>
+      <w:r>
+        <w:rPr>
+          <w:rFonts w:ascii="微软雅黑" w:hAnsi="微软雅黑" w:hint="eastAsia"/>
+          <w:color w:val="414141"/>
+          <w:szCs w:val="21"/>
+        </w:rPr>
+        <w:t>d</w:t>
+      </w:r>
+      <w:r>
+        <w:rPr>
+          <w:rFonts w:ascii="微软雅黑" w:hAnsi="微软雅黑" w:hint="eastAsia"/>
           <w:color w:val="414141"/>
           <w:szCs w:val="21"/>
         </w:rPr>
         <w:t>，</w:t>
       </w:r>
-      <w:proofErr w:type="spellStart"/>
-      <w:r>
-        <w:rPr>
-          <w:rFonts w:ascii="微软雅黑" w:hAnsi="微软雅黑"/>
-          <w:color w:val="414141"/>
-          <w:szCs w:val="21"/>
-        </w:rPr>
-        <w:t>SpringClou</w:t>
-      </w:r>
-      <w:r>
-        <w:rPr>
-          <w:rFonts w:ascii="微软雅黑" w:hAnsi="微软雅黑" w:hint="eastAsia"/>
-          <w:color w:val="414141"/>
-          <w:szCs w:val="21"/>
-        </w:rPr>
-        <w:t>d</w:t>
-      </w:r>
-      <w:proofErr w:type="spellEnd"/>
-      <w:r>
-        <w:rPr>
-          <w:rFonts w:ascii="微软雅黑" w:hAnsi="微软雅黑" w:hint="eastAsia"/>
-          <w:color w:val="414141"/>
-          <w:szCs w:val="21"/>
-        </w:rPr>
-        <w:t>，</w:t>
-      </w:r>
-      <w:proofErr w:type="spellStart"/>
-      <w:r>
-        <w:rPr>
-          <w:rFonts w:ascii="微软雅黑" w:hAnsi="微软雅黑"/>
-          <w:color w:val="414141"/>
-          <w:szCs w:val="21"/>
-        </w:rPr>
-        <w:t>Mybatis</w:t>
-      </w:r>
-      <w:proofErr w:type="spellEnd"/>
-      <w:r>
-        <w:rPr>
-          <w:rFonts w:ascii="微软雅黑" w:hAnsi="微软雅黑"/>
-          <w:color w:val="414141"/>
-          <w:szCs w:val="21"/>
-        </w:rPr>
-        <w:t>/Puls，</w:t>
+      <w:r>
+        <w:rPr>
+          <w:rFonts w:ascii="微软雅黑" w:hAnsi="微软雅黑"/>
+          <w:color w:val="414141"/>
+          <w:szCs w:val="21"/>
+        </w:rPr>
+        <w:t>Mybatis/Puls，</w:t>
       </w:r>
       <w:r>
         <w:rPr>
@@ -922,35 +881,11 @@
       </w:r>
       <w:r>
         <w:rPr>
-          <w:rFonts w:ascii="微软雅黑" w:hAnsi="微软雅黑"/>
-          <w:color w:val="414141"/>
-          <w:szCs w:val="21"/>
-        </w:rPr>
-        <w:t xml:space="preserve"> </w:t>
-      </w:r>
-      <w:r>
-        <w:rPr>
-          <w:rFonts w:ascii="微软雅黑" w:hAnsi="微软雅黑"/>
-          <w:color w:val="414141"/>
-          <w:szCs w:val="21"/>
-        </w:rPr>
-        <w:t>Restful</w:t>
-      </w:r>
-      <w:r>
-        <w:rPr>
-          <w:rFonts w:ascii="微软雅黑" w:hAnsi="微软雅黑" w:hint="eastAsia"/>
-          <w:color w:val="414141"/>
-          <w:szCs w:val="21"/>
-        </w:rPr>
-        <w:t>。</w:t>
-      </w:r>
-      <w:r>
-        <w:rPr>
-          <w:rFonts w:ascii="微软雅黑" w:hAnsi="微软雅黑"/>
-          <w:color w:val="414141"/>
-          <w:szCs w:val="21"/>
-        </w:rPr>
-        <w:t xml:space="preserve"> </w:t>
+          <w:rFonts w:ascii="微软雅黑" w:hAnsi="微软雅黑" w:hint="eastAsia"/>
+          <w:color w:val="414141"/>
+          <w:szCs w:val="21"/>
+        </w:rPr>
+        <w:t>Gin，Gorm。</w:t>
       </w:r>
     </w:p>
     <w:p>
@@ -1021,16 +956,7 @@
           <w:color w:val="414141"/>
           <w:szCs w:val="21"/>
         </w:rPr>
-        <w:t>，</w:t>
-      </w:r>
-      <w:proofErr w:type="spellStart"/>
-      <w:r>
-        <w:rPr>
-          <w:rFonts w:ascii="微软雅黑" w:hAnsi="微软雅黑" w:hint="eastAsia"/>
-          <w:color w:val="414141"/>
-          <w:szCs w:val="21"/>
-        </w:rPr>
-        <w:t>FlinkC</w:t>
+        <w:t>，FlinkC</w:t>
       </w:r>
       <w:r>
         <w:rPr>
@@ -1040,7 +966,6 @@
         </w:rPr>
         <w:t>DC</w:t>
       </w:r>
-      <w:proofErr w:type="spellEnd"/>
       <w:r>
         <w:rPr>
           <w:rFonts w:ascii="微软雅黑" w:hAnsi="微软雅黑"/>
@@ -1348,7 +1273,6 @@
         </w:rPr>
         <w:t>熟悉</w:t>
       </w:r>
-      <w:proofErr w:type="spellStart"/>
       <w:r>
         <w:rPr>
           <w:rFonts w:ascii="微软雅黑" w:hAnsi="微软雅黑" w:hint="eastAsia"/>
@@ -1373,7 +1297,6 @@
         </w:rPr>
         <w:t>ql</w:t>
       </w:r>
-      <w:proofErr w:type="spellEnd"/>
       <w:r>
         <w:rPr>
           <w:rFonts w:ascii="微软雅黑" w:hAnsi="微软雅黑"/>
@@ -1528,18 +1451,8 @@
           <w:color w:val="414141"/>
           <w:szCs w:val="21"/>
         </w:rPr>
-        <w:t>ES6+，</w:t>
-      </w:r>
-      <w:proofErr w:type="spellStart"/>
-      <w:r>
-        <w:rPr>
-          <w:rFonts w:ascii="微软雅黑" w:hAnsi="微软雅黑"/>
-          <w:color w:val="414141"/>
-          <w:szCs w:val="21"/>
-        </w:rPr>
-        <w:t>Scss</w:t>
-      </w:r>
-      <w:proofErr w:type="spellEnd"/>
+        <w:t>ES6+，Scss</w:t>
+      </w:r>
       <w:r>
         <w:rPr>
           <w:rFonts w:ascii="微软雅黑" w:hAnsi="微软雅黑" w:hint="eastAsia"/>
@@ -1570,25 +1483,7 @@
           <w:color w:val="414141"/>
           <w:szCs w:val="21"/>
         </w:rPr>
-        <w:t>以及</w:t>
-      </w:r>
-      <w:proofErr w:type="spellStart"/>
-      <w:r>
-        <w:rPr>
-          <w:rFonts w:ascii="微软雅黑" w:hAnsi="微软雅黑"/>
-          <w:color w:val="414141"/>
-          <w:szCs w:val="21"/>
-        </w:rPr>
-        <w:t>Uniapp</w:t>
-      </w:r>
-      <w:proofErr w:type="spellEnd"/>
-      <w:r>
-        <w:rPr>
-          <w:rFonts w:ascii="微软雅黑" w:hAnsi="微软雅黑"/>
-          <w:color w:val="414141"/>
-          <w:szCs w:val="21"/>
-        </w:rPr>
-        <w:t>实际</w:t>
+        <w:t>以及Uniapp实际</w:t>
       </w:r>
       <w:r>
         <w:rPr>
@@ -2214,18 +2109,8 @@
           <w:color w:val="414141"/>
           <w:szCs w:val="21"/>
         </w:rPr>
-        <w:t>参与</w:t>
-      </w:r>
-      <w:proofErr w:type="spellStart"/>
-      <w:r>
-        <w:rPr>
-          <w:rFonts w:ascii="微软雅黑" w:hAnsi="微软雅黑" w:hint="eastAsia"/>
-          <w:color w:val="414141"/>
-          <w:szCs w:val="21"/>
-        </w:rPr>
-        <w:t>FlinkCDC</w:t>
-      </w:r>
-      <w:proofErr w:type="spellEnd"/>
+        <w:t>参与FlinkCDC</w:t>
+      </w:r>
       <w:r>
         <w:rPr>
           <w:rFonts w:ascii="微软雅黑" w:hAnsi="微软雅黑" w:hint="eastAsia"/>
@@ -2606,131 +2491,13 @@
         </w:rPr>
         <w:t>技术栈：</w:t>
       </w:r>
-      <w:proofErr w:type="spellStart"/>
-      <w:r>
-        <w:rPr>
-          <w:rFonts w:ascii="微软雅黑" w:hAnsi="微软雅黑"/>
-          <w:color w:val="414141"/>
-          <w:szCs w:val="21"/>
-        </w:rPr>
-        <w:t>SpringBoot</w:t>
-      </w:r>
-      <w:proofErr w:type="spellEnd"/>
-      <w:r>
-        <w:rPr>
-          <w:rFonts w:ascii="微软雅黑" w:hAnsi="微软雅黑"/>
-          <w:color w:val="414141"/>
-          <w:szCs w:val="21"/>
-        </w:rPr>
-        <w:t xml:space="preserve"> + </w:t>
-      </w:r>
-      <w:proofErr w:type="spellStart"/>
-      <w:r>
-        <w:rPr>
-          <w:rFonts w:ascii="微软雅黑" w:hAnsi="微软雅黑"/>
-          <w:color w:val="414141"/>
-          <w:szCs w:val="21"/>
-        </w:rPr>
-        <w:t>SpringCloud</w:t>
-      </w:r>
-      <w:proofErr w:type="spellEnd"/>
-      <w:r>
-        <w:rPr>
-          <w:rFonts w:ascii="微软雅黑" w:hAnsi="微软雅黑"/>
-          <w:color w:val="414141"/>
-          <w:szCs w:val="21"/>
-        </w:rPr>
-        <w:t xml:space="preserve"> + </w:t>
-      </w:r>
-      <w:proofErr w:type="spellStart"/>
-      <w:r>
-        <w:rPr>
-          <w:rFonts w:ascii="微软雅黑" w:hAnsi="微软雅黑"/>
-          <w:color w:val="414141"/>
-          <w:szCs w:val="21"/>
-        </w:rPr>
-        <w:t>freemarker</w:t>
-      </w:r>
-      <w:proofErr w:type="spellEnd"/>
-      <w:r>
-        <w:rPr>
-          <w:rFonts w:ascii="微软雅黑" w:hAnsi="微软雅黑"/>
-          <w:color w:val="414141"/>
-          <w:szCs w:val="21"/>
-        </w:rPr>
-        <w:t xml:space="preserve"> + Minio + </w:t>
-      </w:r>
-      <w:proofErr w:type="spellStart"/>
-      <w:r>
-        <w:rPr>
-          <w:rFonts w:ascii="微软雅黑" w:hAnsi="微软雅黑"/>
-          <w:color w:val="414141"/>
-          <w:szCs w:val="21"/>
-        </w:rPr>
-        <w:t>ElasticSearch</w:t>
-      </w:r>
-      <w:proofErr w:type="spellEnd"/>
-      <w:r>
-        <w:rPr>
-          <w:rFonts w:ascii="微软雅黑" w:hAnsi="微软雅黑"/>
-          <w:color w:val="414141"/>
-          <w:szCs w:val="21"/>
-        </w:rPr>
-        <w:t xml:space="preserve"> + </w:t>
-      </w:r>
-      <w:proofErr w:type="spellStart"/>
-      <w:r>
-        <w:rPr>
-          <w:rFonts w:ascii="微软雅黑" w:hAnsi="微软雅黑"/>
-          <w:color w:val="414141"/>
-          <w:szCs w:val="21"/>
-        </w:rPr>
-        <w:t>kafka</w:t>
-      </w:r>
-      <w:proofErr w:type="spellEnd"/>
-      <w:r>
-        <w:rPr>
-          <w:rFonts w:ascii="微软雅黑" w:hAnsi="微软雅黑"/>
-          <w:color w:val="414141"/>
-          <w:szCs w:val="21"/>
-        </w:rPr>
-        <w:t xml:space="preserve">/Stream + </w:t>
-      </w:r>
-      <w:proofErr w:type="spellStart"/>
-      <w:r>
-        <w:rPr>
-          <w:rFonts w:ascii="微软雅黑" w:hAnsi="微软雅黑"/>
-          <w:color w:val="414141"/>
-          <w:szCs w:val="21"/>
-        </w:rPr>
-        <w:t>xxl</w:t>
-      </w:r>
-      <w:proofErr w:type="spellEnd"/>
-      <w:r>
-        <w:rPr>
-          <w:rFonts w:ascii="微软雅黑" w:hAnsi="微软雅黑"/>
-          <w:color w:val="414141"/>
-          <w:szCs w:val="21"/>
-        </w:rPr>
-        <w:t xml:space="preserve">-job +Redis + </w:t>
-      </w:r>
-      <w:proofErr w:type="spellStart"/>
-      <w:r>
-        <w:rPr>
-          <w:rFonts w:ascii="微软雅黑" w:hAnsi="微软雅黑"/>
-          <w:color w:val="414141"/>
-          <w:szCs w:val="21"/>
-        </w:rPr>
-        <w:t>Mysql</w:t>
-      </w:r>
-      <w:proofErr w:type="spellEnd"/>
-      <w:r>
-        <w:rPr>
-          <w:rFonts w:ascii="微软雅黑" w:hAnsi="微软雅黑"/>
-          <w:color w:val="414141"/>
-          <w:szCs w:val="21"/>
-        </w:rPr>
-        <w:t xml:space="preserve"> + MongoDB</w:t>
+      <w:r>
+        <w:rPr>
+          <w:rFonts w:ascii="微软雅黑" w:hAnsi="微软雅黑"/>
+          <w:color w:val="414141"/>
+          <w:szCs w:val="21"/>
+        </w:rPr>
+        <w:t>SpringBoot + SpringCloud + freemarker + Minio + ElasticSearch + kafka/Stream + xxl-job +Redis + Mysql + MongoDB</w:t>
       </w:r>
     </w:p>
     <w:p>
@@ -2869,25 +2636,7 @@
           <w:color w:val="414141"/>
           <w:szCs w:val="21"/>
         </w:rPr>
-        <w:t>针对热点文章，使用</w:t>
-      </w:r>
-      <w:proofErr w:type="spellStart"/>
-      <w:r>
-        <w:rPr>
-          <w:rFonts w:ascii="微软雅黑" w:hAnsi="微软雅黑"/>
-          <w:color w:val="414141"/>
-          <w:szCs w:val="21"/>
-        </w:rPr>
-        <w:t>Freemarker</w:t>
-      </w:r>
-      <w:proofErr w:type="spellEnd"/>
-      <w:r>
-        <w:rPr>
-          <w:rFonts w:ascii="微软雅黑" w:hAnsi="微软雅黑"/>
-          <w:color w:val="414141"/>
-          <w:szCs w:val="21"/>
-        </w:rPr>
-        <w:t>视图渲染模版引擎，实现页面静态化，将静态化资源部署到nginx服务器，并使用Sentinel进行限流处理来应对基础高并发情况</w:t>
+        <w:t>针对热点文章，使用Freemarker视图渲染模版引擎，实现页面静态化，将静态化资源部署到nginx服务器，并使用Sentinel进行限流处理来应对基础高并发情况</w:t>
       </w:r>
       <w:r>
         <w:rPr>
@@ -3118,23 +2867,13 @@
           <w:szCs w:val="21"/>
         </w:rPr>
       </w:pPr>
-      <w:proofErr w:type="spellStart"/>
-      <w:r>
-        <w:rPr>
-          <w:rFonts w:ascii="微软雅黑" w:hAnsi="微软雅黑" w:hint="eastAsia"/>
-          <w:color w:val="414141"/>
-          <w:szCs w:val="21"/>
-        </w:rPr>
-        <w:t>Github</w:t>
-      </w:r>
-      <w:proofErr w:type="spellEnd"/>
-      <w:r>
-        <w:rPr>
-          <w:rFonts w:ascii="微软雅黑" w:hAnsi="微软雅黑" w:hint="eastAsia"/>
-          <w:color w:val="414141"/>
-          <w:szCs w:val="21"/>
-        </w:rPr>
-        <w:t>：</w:t>
+      <w:r>
+        <w:rPr>
+          <w:rFonts w:ascii="微软雅黑" w:hAnsi="微软雅黑" w:hint="eastAsia"/>
+          <w:color w:val="414141"/>
+          <w:szCs w:val="21"/>
+        </w:rPr>
+        <w:t>Github：</w:t>
       </w:r>
       <w:hyperlink r:id="rId9" w:history="1">
         <w:r>
@@ -3215,11 +2954,19 @@
       </w:r>
       <w:r>
         <w:rPr>
-          <w:rFonts w:ascii="微软雅黑" w:hAnsi="微软雅黑"/>
-          <w:color w:val="414141"/>
-          <w:szCs w:val="21"/>
-        </w:rPr>
-        <w:t xml:space="preserve">4                                                                          </w:t>
+          <w:rFonts w:ascii="微软雅黑" w:hAnsi="微软雅黑" w:hint="eastAsia"/>
+          <w:color w:val="414141"/>
+          <w:szCs w:val="21"/>
+        </w:rPr>
+        <w:t>6</w:t>
+      </w:r>
+      <w:r>
+        <w:rPr>
+          <w:rFonts w:ascii="微软雅黑" w:hAnsi="微软雅黑"/>
+          <w:color w:val="414141"/>
+          <w:szCs w:val="21"/>
+        </w:rPr>
+        <w:t xml:space="preserve">                                                                          </w:t>
       </w:r>
       <w:r>
         <w:rPr>
@@ -3267,7 +3014,7 @@
           <w:color w:val="414141"/>
           <w:szCs w:val="21"/>
         </w:rPr>
-        <w:t>2023-08-24</w:t>
+        <w:t>393</w:t>
       </w:r>
     </w:p>
     <w:p>

</xml_diff>

<commit_message>
feat: M .obsidian/workspace.json 02-Code/实战笔记/项目笔记/Java+Vue/闻讯头条/闻讯头条.md 02-Code/简历/简历/后端简历.docx, A 02-Code/简历/简历/~$后端简历.docx
</commit_message>
<xml_diff>
--- a/02-Code/简历/简历/后端简历.docx
+++ b/02-Code/简历/简历/后端简历.docx
@@ -2057,7 +2057,25 @@
           <w:color w:val="414141"/>
           <w:szCs w:val="21"/>
         </w:rPr>
-        <w:t>，对脏数据进行</w:t>
+        <w:t>，对</w:t>
+      </w:r>
+      <w:proofErr w:type="gramStart"/>
+      <w:r>
+        <w:rPr>
+          <w:rFonts w:ascii="微软雅黑" w:hAnsi="微软雅黑" w:hint="eastAsia"/>
+          <w:color w:val="414141"/>
+          <w:szCs w:val="21"/>
+        </w:rPr>
+        <w:t>脏数据</w:t>
+      </w:r>
+      <w:proofErr w:type="gramEnd"/>
+      <w:r>
+        <w:rPr>
+          <w:rFonts w:ascii="微软雅黑" w:hAnsi="微软雅黑" w:hint="eastAsia"/>
+          <w:color w:val="414141"/>
+          <w:szCs w:val="21"/>
+        </w:rPr>
+        <w:t>进行</w:t>
       </w:r>
       <w:r>
         <w:rPr>
@@ -2507,7 +2525,43 @@
           <w:color w:val="414141"/>
           <w:szCs w:val="21"/>
         </w:rPr>
-        <w:t>是仿今日头条的一个微服务项目</w:t>
+        <w:t>是</w:t>
+      </w:r>
+      <w:proofErr w:type="gramStart"/>
+      <w:r>
+        <w:rPr>
+          <w:rFonts w:ascii="微软雅黑" w:hAnsi="微软雅黑" w:hint="eastAsia"/>
+          <w:color w:val="414141"/>
+          <w:szCs w:val="21"/>
+        </w:rPr>
+        <w:t>仿今日</w:t>
+      </w:r>
+      <w:proofErr w:type="gramEnd"/>
+      <w:r>
+        <w:rPr>
+          <w:rFonts w:ascii="微软雅黑" w:hAnsi="微软雅黑" w:hint="eastAsia"/>
+          <w:color w:val="414141"/>
+          <w:szCs w:val="21"/>
+        </w:rPr>
+        <w:t>头条的一个</w:t>
+      </w:r>
+      <w:proofErr w:type="gramStart"/>
+      <w:r>
+        <w:rPr>
+          <w:rFonts w:ascii="微软雅黑" w:hAnsi="微软雅黑" w:hint="eastAsia"/>
+          <w:color w:val="414141"/>
+          <w:szCs w:val="21"/>
+        </w:rPr>
+        <w:t>微服务</w:t>
+      </w:r>
+      <w:proofErr w:type="gramEnd"/>
+      <w:r>
+        <w:rPr>
+          <w:rFonts w:ascii="微软雅黑" w:hAnsi="微软雅黑" w:hint="eastAsia"/>
+          <w:color w:val="414141"/>
+          <w:szCs w:val="21"/>
+        </w:rPr>
+        <w:t>项目</w:t>
       </w:r>
       <w:r>
         <w:rPr>
@@ -2579,7 +2633,25 @@
           <w:color w:val="414141"/>
           <w:szCs w:val="21"/>
         </w:rPr>
-        <w:t>系统实现了对文章热度的计算，可以通过文章热度推送用户，同时对热度文章进行深度思考，参考直播设计短时间内文章热度高情况下的处理</w:t>
+        <w:t>系统实现了对文章热度的计算，可以通过文章热度推送用户，同时对热度文章进行深度思考，参考直播设计短时间</w:t>
+      </w:r>
+      <w:proofErr w:type="gramStart"/>
+      <w:r>
+        <w:rPr>
+          <w:rFonts w:ascii="微软雅黑" w:hAnsi="微软雅黑" w:hint="eastAsia"/>
+          <w:color w:val="414141"/>
+          <w:szCs w:val="21"/>
+        </w:rPr>
+        <w:t>内文章热度高情况</w:t>
+      </w:r>
+      <w:proofErr w:type="gramEnd"/>
+      <w:r>
+        <w:rPr>
+          <w:rFonts w:ascii="微软雅黑" w:hAnsi="微软雅黑" w:hint="eastAsia"/>
+          <w:color w:val="414141"/>
+          <w:szCs w:val="21"/>
+        </w:rPr>
+        <w:t>下的处理</w:t>
       </w:r>
       <w:r>
         <w:rPr>
@@ -2622,7 +2694,29 @@
           <w:color w:val="414141"/>
           <w:szCs w:val="21"/>
         </w:rPr>
-        <w:t>技术栈：</w:t>
+        <w:t>技术</w:t>
+      </w:r>
+      <w:proofErr w:type="gramStart"/>
+      <w:r>
+        <w:rPr>
+          <w:rFonts w:ascii="微软雅黑" w:hAnsi="微软雅黑" w:hint="eastAsia"/>
+          <w:b/>
+          <w:bCs/>
+          <w:color w:val="414141"/>
+          <w:szCs w:val="21"/>
+        </w:rPr>
+        <w:t>栈</w:t>
+      </w:r>
+      <w:proofErr w:type="gramEnd"/>
+      <w:r>
+        <w:rPr>
+          <w:rFonts w:ascii="微软雅黑" w:hAnsi="微软雅黑" w:hint="eastAsia"/>
+          <w:b/>
+          <w:bCs/>
+          <w:color w:val="414141"/>
+          <w:szCs w:val="21"/>
+        </w:rPr>
+        <w:t>：</w:t>
       </w:r>
       <w:proofErr w:type="spellStart"/>
       <w:r>
@@ -2807,14 +2901,6 @@
           <w:szCs w:val="21"/>
         </w:rPr>
       </w:pPr>
-      <w:r>
-        <w:rPr>
-          <w:rFonts w:ascii="微软雅黑" w:hAnsi="微软雅黑"/>
-          <w:color w:val="414141"/>
-          <w:szCs w:val="21"/>
-        </w:rPr>
-        <w:t>在分布式检索场景中，使用Elasticsearch实现检索服务设计，对文章、用户索引Mapping并对关键字进行高亮处理。</w:t>
-      </w:r>
     </w:p>
     <w:p>
       <w:pPr>
@@ -2842,23 +2928,7 @@
           <w:color w:val="414141"/>
           <w:szCs w:val="21"/>
         </w:rPr>
-        <w:t>运用Kafka完成端到端的通信</w:t>
-      </w:r>
-      <w:r>
-        <w:rPr>
-          <w:rFonts w:ascii="微软雅黑" w:hAnsi="微软雅黑" w:hint="eastAsia"/>
-          <w:color w:val="414141"/>
-          <w:szCs w:val="21"/>
-        </w:rPr>
-        <w:t>，</w:t>
-      </w:r>
-      <w:r>
-        <w:rPr>
-          <w:rFonts w:ascii="微软雅黑" w:hAnsi="微软雅黑"/>
-          <w:color w:val="414141"/>
-          <w:szCs w:val="21"/>
-        </w:rPr>
-        <w:t>以及使用Kafka Stream进行文章热度的实时计算。</w:t>
+        <w:t>在分布式检索场景中，使用Elasticsearch实现检索服务设计，对文章、用户索引Mapping并对关键字进行高亮处理。</w:t>
       </w:r>
     </w:p>
     <w:p>
@@ -2887,41 +2957,23 @@
           <w:color w:val="414141"/>
           <w:szCs w:val="21"/>
         </w:rPr>
-        <w:t>针对热点文章，使用</w:t>
-      </w:r>
-      <w:proofErr w:type="spellStart"/>
-      <w:r>
-        <w:rPr>
-          <w:rFonts w:ascii="微软雅黑" w:hAnsi="微软雅黑"/>
-          <w:color w:val="414141"/>
-          <w:szCs w:val="21"/>
-        </w:rPr>
-        <w:t>Freemarker</w:t>
-      </w:r>
-      <w:proofErr w:type="spellEnd"/>
-      <w:r>
-        <w:rPr>
-          <w:rFonts w:ascii="微软雅黑" w:hAnsi="微软雅黑"/>
-          <w:color w:val="414141"/>
-          <w:szCs w:val="21"/>
-        </w:rPr>
-        <w:t>视图渲染模版引擎，实现页面静态化，将静态化资源部署到nginx服务器，并使用Sentinel进行限流处理来应对基础高并发情况</w:t>
-      </w:r>
-      <w:r>
-        <w:rPr>
-          <w:rFonts w:ascii="微软雅黑" w:hAnsi="微软雅黑" w:hint="eastAsia"/>
-          <w:color w:val="414141"/>
-          <w:szCs w:val="21"/>
-        </w:rPr>
-        <w:t>，提升性能20%</w:t>
-      </w:r>
-      <w:r>
-        <w:rPr>
-          <w:rFonts w:ascii="微软雅黑" w:hAnsi="微软雅黑"/>
-          <w:color w:val="414141"/>
-          <w:szCs w:val="21"/>
-        </w:rPr>
-        <w:t>。</w:t>
+        <w:t>运用Kafka完成端到端的通信</w:t>
+      </w:r>
+      <w:r>
+        <w:rPr>
+          <w:rFonts w:ascii="微软雅黑" w:hAnsi="微软雅黑" w:hint="eastAsia"/>
+          <w:color w:val="414141"/>
+          <w:szCs w:val="21"/>
+        </w:rPr>
+        <w:t>，</w:t>
+      </w:r>
+      <w:r>
+        <w:rPr>
+          <w:rFonts w:ascii="微软雅黑" w:hAnsi="微软雅黑"/>
+          <w:color w:val="414141"/>
+          <w:szCs w:val="21"/>
+        </w:rPr>
+        <w:t>以及使用Kafka Stream进行文章热度的实时计算。</w:t>
       </w:r>
     </w:p>
     <w:p>
@@ -2950,19 +3002,73 @@
           <w:color w:val="414141"/>
           <w:szCs w:val="21"/>
         </w:rPr>
-        <w:t>针对热点数据、读多写少、字典数据均使用Redis进行缓存，优化查询性能，并针对性的设计过期时间，以及一些常规的缓存问题进行处理；</w:t>
-      </w:r>
-      <w:r>
-        <w:rPr>
-          <w:rFonts w:ascii="微软雅黑" w:hAnsi="微软雅黑"/>
-          <w:color w:val="414141"/>
-          <w:szCs w:val="21"/>
-        </w:rPr>
-        <w:t>运用Redis，结合分布式锁实现延时任务</w:t>
-      </w:r>
-      <w:r>
-        <w:rPr>
-          <w:rFonts w:ascii="微软雅黑" w:hAnsi="微软雅黑" w:hint="eastAsia"/>
+        <w:t>针对热点文章，使用</w:t>
+      </w:r>
+      <w:proofErr w:type="spellStart"/>
+      <w:r>
+        <w:rPr>
+          <w:rFonts w:ascii="微软雅黑" w:hAnsi="微软雅黑"/>
+          <w:color w:val="414141"/>
+          <w:szCs w:val="21"/>
+        </w:rPr>
+        <w:t>Freemarker</w:t>
+      </w:r>
+      <w:proofErr w:type="spellEnd"/>
+      <w:r>
+        <w:rPr>
+          <w:rFonts w:ascii="微软雅黑" w:hAnsi="微软雅黑"/>
+          <w:color w:val="414141"/>
+          <w:szCs w:val="21"/>
+        </w:rPr>
+        <w:t>视图渲染模版引擎，实现页面静态化，将静态</w:t>
+      </w:r>
+      <w:proofErr w:type="gramStart"/>
+      <w:r>
+        <w:rPr>
+          <w:rFonts w:ascii="微软雅黑" w:hAnsi="微软雅黑"/>
+          <w:color w:val="414141"/>
+          <w:szCs w:val="21"/>
+        </w:rPr>
+        <w:t>化资源</w:t>
+      </w:r>
+      <w:proofErr w:type="gramEnd"/>
+      <w:r>
+        <w:rPr>
+          <w:rFonts w:ascii="微软雅黑" w:hAnsi="微软雅黑"/>
+          <w:color w:val="414141"/>
+          <w:szCs w:val="21"/>
+        </w:rPr>
+        <w:t>部署到nginx服务器，并使用Sentinel进行限</w:t>
+      </w:r>
+      <w:proofErr w:type="gramStart"/>
+      <w:r>
+        <w:rPr>
+          <w:rFonts w:ascii="微软雅黑" w:hAnsi="微软雅黑"/>
+          <w:color w:val="414141"/>
+          <w:szCs w:val="21"/>
+        </w:rPr>
+        <w:t>流处理</w:t>
+      </w:r>
+      <w:proofErr w:type="gramEnd"/>
+      <w:r>
+        <w:rPr>
+          <w:rFonts w:ascii="微软雅黑" w:hAnsi="微软雅黑"/>
+          <w:color w:val="414141"/>
+          <w:szCs w:val="21"/>
+        </w:rPr>
+        <w:t>来应对基础高并发情况</w:t>
+      </w:r>
+      <w:r>
+        <w:rPr>
+          <w:rFonts w:ascii="微软雅黑" w:hAnsi="微软雅黑" w:hint="eastAsia"/>
+          <w:color w:val="414141"/>
+          <w:szCs w:val="21"/>
+        </w:rPr>
+        <w:t>，提升性能20%</w:t>
+      </w:r>
+      <w:r>
+        <w:rPr>
+          <w:rFonts w:ascii="微软雅黑" w:hAnsi="微软雅黑"/>
           <w:color w:val="414141"/>
           <w:szCs w:val="21"/>
         </w:rPr>
@@ -2995,7 +3101,41 @@
           <w:color w:val="414141"/>
           <w:szCs w:val="21"/>
         </w:rPr>
-        <w:t>使用MinIo搭建分布式文件存储集群，存储图像等项目资源。</w:t>
+        <w:t>针对热点数据、读多写少、字典数据均使用Redis进行缓存，优化查询性能，并针对性的设计过期时间，以及一些常规的缓存问题进行处理；</w:t>
+      </w:r>
+      <w:r>
+        <w:rPr>
+          <w:rFonts w:ascii="微软雅黑" w:hAnsi="微软雅黑"/>
+          <w:color w:val="414141"/>
+          <w:szCs w:val="21"/>
+        </w:rPr>
+        <w:t>运用Redis，结合分布式</w:t>
+      </w:r>
+      <w:proofErr w:type="gramStart"/>
+      <w:r>
+        <w:rPr>
+          <w:rFonts w:ascii="微软雅黑" w:hAnsi="微软雅黑"/>
+          <w:color w:val="414141"/>
+          <w:szCs w:val="21"/>
+        </w:rPr>
+        <w:t>锁实现</w:t>
+      </w:r>
+      <w:proofErr w:type="gramEnd"/>
+      <w:r>
+        <w:rPr>
+          <w:rFonts w:ascii="微软雅黑" w:hAnsi="微软雅黑"/>
+          <w:color w:val="414141"/>
+          <w:szCs w:val="21"/>
+        </w:rPr>
+        <w:t>延时任务</w:t>
+      </w:r>
+      <w:r>
+        <w:rPr>
+          <w:rFonts w:ascii="微软雅黑" w:hAnsi="微软雅黑" w:hint="eastAsia"/>
+          <w:color w:val="414141"/>
+          <w:szCs w:val="21"/>
+        </w:rPr>
+        <w:t>。</w:t>
       </w:r>
     </w:p>
     <w:p>
@@ -3024,7 +3164,72 @@
           <w:color w:val="414141"/>
           <w:szCs w:val="21"/>
         </w:rPr>
-        <w:t>使用Mongo异步为每个用户存储搜索记录，以保证用户热数据高扩展和高性能指标。</w:t>
+        <w:t>使用MinIo搭建分布式文件存储集群，存储图像等项目资源。</w:t>
+      </w:r>
+    </w:p>
+    <w:p>
+      <w:pPr>
+        <w:pStyle w:val="a7"/>
+        <w:numPr>
+          <w:ilvl w:val="0"/>
+          <w:numId w:val="20"/>
+        </w:numPr>
+        <w:tabs>
+          <w:tab w:val="left" w:pos="3828"/>
+          <w:tab w:val="left" w:pos="7655"/>
+        </w:tabs>
+        <w:adjustRightInd w:val="0"/>
+        <w:snapToGrid w:val="0"/>
+        <w:ind w:firstLineChars="0"/>
+        <w:rPr>
+          <w:rFonts w:ascii="微软雅黑" w:hAnsi="微软雅黑"/>
+          <w:color w:val="414141"/>
+          <w:szCs w:val="21"/>
+        </w:rPr>
+      </w:pPr>
+      <w:r>
+        <w:rPr>
+          <w:rFonts w:ascii="微软雅黑" w:hAnsi="微软雅黑"/>
+          <w:color w:val="414141"/>
+          <w:szCs w:val="21"/>
+        </w:rPr>
+        <w:t>使用Mongo</w:t>
+      </w:r>
+      <w:proofErr w:type="gramStart"/>
+      <w:r>
+        <w:rPr>
+          <w:rFonts w:ascii="微软雅黑" w:hAnsi="微软雅黑"/>
+          <w:color w:val="414141"/>
+          <w:szCs w:val="21"/>
+        </w:rPr>
+        <w:t>异步为</w:t>
+      </w:r>
+      <w:proofErr w:type="gramEnd"/>
+      <w:r>
+        <w:rPr>
+          <w:rFonts w:ascii="微软雅黑" w:hAnsi="微软雅黑"/>
+          <w:color w:val="414141"/>
+          <w:szCs w:val="21"/>
+        </w:rPr>
+        <w:t>每个用户存储搜索记录，以保证用户</w:t>
+      </w:r>
+      <w:proofErr w:type="gramStart"/>
+      <w:r>
+        <w:rPr>
+          <w:rFonts w:ascii="微软雅黑" w:hAnsi="微软雅黑"/>
+          <w:color w:val="414141"/>
+          <w:szCs w:val="21"/>
+        </w:rPr>
+        <w:t>热数据</w:t>
+      </w:r>
+      <w:proofErr w:type="gramEnd"/>
+      <w:r>
+        <w:rPr>
+          <w:rFonts w:ascii="微软雅黑" w:hAnsi="微软雅黑"/>
+          <w:color w:val="414141"/>
+          <w:szCs w:val="21"/>
+        </w:rPr>
+        <w:t>高扩展和高性能指标。</w:t>
       </w:r>
     </w:p>
     <w:p>

</xml_diff>

<commit_message>
feat: M .obsidian/workspace.json 02-Code/实战笔记/项目笔记/Java+Vue/闻讯头条/闻讯头条.md 02-Code/简历/简历/后端简历.docx, D 02-Code/简历/简历/~$后端简历.docx
</commit_message>
<xml_diff>
--- a/02-Code/简历/简历/后端简历.docx
+++ b/02-Code/简历/简历/后端简历.docx
@@ -141,19 +141,8 @@
                         <w:kern w:val="0"/>
                         <w:szCs w:val="21"/>
                       </w:rPr>
-                      <w:t>：</w:t>
+                      <w:t>：congmucc</w:t>
                     </w:r>
-                    <w:proofErr w:type="spellStart"/>
-                    <w:r>
-                      <w:rPr>
-                        <w:rFonts w:ascii="微软雅黑" w:hAnsi="微软雅黑" w:hint="eastAsia"/>
-                        <w:color w:val="414141"/>
-                        <w:kern w:val="0"/>
-                        <w:szCs w:val="21"/>
-                      </w:rPr>
-                      <w:t>congmucc</w:t>
-                    </w:r>
-                    <w:proofErr w:type="spellEnd"/>
                   </w:p>
                   <w:p>
                     <w:pPr>
@@ -840,69 +829,39 @@
           <w:color w:val="414141"/>
           <w:szCs w:val="21"/>
         </w:rPr>
-        <w:t>熟悉</w:t>
-      </w:r>
-      <w:proofErr w:type="spellStart"/>
-      <w:r>
-        <w:rPr>
-          <w:rFonts w:ascii="微软雅黑" w:hAnsi="微软雅黑"/>
-          <w:color w:val="414141"/>
-          <w:szCs w:val="21"/>
-        </w:rPr>
-        <w:t>SpringBoot</w:t>
-      </w:r>
-      <w:proofErr w:type="spellEnd"/>
-      <w:r>
-        <w:rPr>
-          <w:rFonts w:ascii="微软雅黑" w:hAnsi="微软雅黑"/>
+        <w:t>熟悉SpringBoot，</w:t>
+      </w:r>
+      <w:r>
+        <w:rPr>
+          <w:rFonts w:ascii="微软雅黑" w:hAnsi="微软雅黑"/>
+          <w:color w:val="414141"/>
+          <w:szCs w:val="21"/>
+        </w:rPr>
+        <w:t>SpringClou</w:t>
+      </w:r>
+      <w:r>
+        <w:rPr>
+          <w:rFonts w:ascii="微软雅黑" w:hAnsi="微软雅黑" w:hint="eastAsia"/>
+          <w:color w:val="414141"/>
+          <w:szCs w:val="21"/>
+        </w:rPr>
+        <w:t>d</w:t>
+      </w:r>
+      <w:r>
+        <w:rPr>
+          <w:rFonts w:ascii="微软雅黑" w:hAnsi="微软雅黑" w:hint="eastAsia"/>
           <w:color w:val="414141"/>
           <w:szCs w:val="21"/>
         </w:rPr>
         <w:t>，</w:t>
       </w:r>
-      <w:proofErr w:type="spellStart"/>
-      <w:r>
-        <w:rPr>
-          <w:rFonts w:ascii="微软雅黑" w:hAnsi="微软雅黑"/>
-          <w:color w:val="414141"/>
-          <w:szCs w:val="21"/>
-        </w:rPr>
-        <w:t>SpringClou</w:t>
-      </w:r>
-      <w:r>
-        <w:rPr>
-          <w:rFonts w:ascii="微软雅黑" w:hAnsi="微软雅黑" w:hint="eastAsia"/>
-          <w:color w:val="414141"/>
-          <w:szCs w:val="21"/>
-        </w:rPr>
-        <w:t>d</w:t>
-      </w:r>
-      <w:proofErr w:type="spellEnd"/>
-      <w:r>
-        <w:rPr>
-          <w:rFonts w:ascii="微软雅黑" w:hAnsi="微软雅黑" w:hint="eastAsia"/>
-          <w:color w:val="414141"/>
-          <w:szCs w:val="21"/>
-        </w:rPr>
-        <w:t>，</w:t>
-      </w:r>
-      <w:proofErr w:type="spellStart"/>
-      <w:r>
-        <w:rPr>
-          <w:rFonts w:ascii="微软雅黑" w:hAnsi="微软雅黑"/>
-          <w:color w:val="414141"/>
-          <w:szCs w:val="21"/>
-        </w:rPr>
-        <w:t>Mybatis</w:t>
-      </w:r>
-      <w:proofErr w:type="spellEnd"/>
-      <w:r>
-        <w:rPr>
-          <w:rFonts w:ascii="微软雅黑" w:hAnsi="微软雅黑"/>
-          <w:color w:val="414141"/>
-          <w:szCs w:val="21"/>
-        </w:rPr>
-        <w:t>/Puls，</w:t>
+      <w:r>
+        <w:rPr>
+          <w:rFonts w:ascii="微软雅黑" w:hAnsi="微软雅黑"/>
+          <w:color w:val="414141"/>
+          <w:szCs w:val="21"/>
+        </w:rPr>
+        <w:t>Mybatis/Puls，</w:t>
       </w:r>
       <w:r>
         <w:rPr>
@@ -950,18 +909,8 @@
           <w:color w:val="414141"/>
           <w:szCs w:val="21"/>
         </w:rPr>
-        <w:t>、</w:t>
-      </w:r>
-      <w:proofErr w:type="spellStart"/>
-      <w:r>
-        <w:rPr>
-          <w:rFonts w:ascii="微软雅黑" w:hAnsi="微软雅黑" w:hint="eastAsia"/>
-          <w:color w:val="414141"/>
-          <w:szCs w:val="21"/>
-        </w:rPr>
-        <w:t>GoZero</w:t>
-      </w:r>
-      <w:proofErr w:type="spellEnd"/>
+        <w:t>、GoZero</w:t>
+      </w:r>
       <w:r>
         <w:rPr>
           <w:rFonts w:ascii="微软雅黑" w:hAnsi="微软雅黑" w:hint="eastAsia"/>
@@ -1039,16 +988,7 @@
           <w:color w:val="414141"/>
           <w:szCs w:val="21"/>
         </w:rPr>
-        <w:t>，</w:t>
-      </w:r>
-      <w:proofErr w:type="spellStart"/>
-      <w:r>
-        <w:rPr>
-          <w:rFonts w:ascii="微软雅黑" w:hAnsi="微软雅黑" w:hint="eastAsia"/>
-          <w:color w:val="414141"/>
-          <w:szCs w:val="21"/>
-        </w:rPr>
-        <w:t>FlinkC</w:t>
+        <w:t>，FlinkC</w:t>
       </w:r>
       <w:r>
         <w:rPr>
@@ -1058,7 +998,6 @@
         </w:rPr>
         <w:t>DC</w:t>
       </w:r>
-      <w:proofErr w:type="spellEnd"/>
       <w:r>
         <w:rPr>
           <w:rFonts w:ascii="微软雅黑" w:hAnsi="微软雅黑"/>
@@ -1366,7 +1305,6 @@
         </w:rPr>
         <w:t>熟悉</w:t>
       </w:r>
-      <w:proofErr w:type="spellStart"/>
       <w:r>
         <w:rPr>
           <w:rFonts w:ascii="微软雅黑" w:hAnsi="微软雅黑" w:hint="eastAsia"/>
@@ -1391,7 +1329,6 @@
         </w:rPr>
         <w:t>ql</w:t>
       </w:r>
-      <w:proofErr w:type="spellEnd"/>
       <w:r>
         <w:rPr>
           <w:rFonts w:ascii="微软雅黑" w:hAnsi="微软雅黑"/>
@@ -1546,18 +1483,8 @@
           <w:color w:val="414141"/>
           <w:szCs w:val="21"/>
         </w:rPr>
-        <w:t>ES6+，</w:t>
-      </w:r>
-      <w:proofErr w:type="spellStart"/>
-      <w:r>
-        <w:rPr>
-          <w:rFonts w:ascii="微软雅黑" w:hAnsi="微软雅黑"/>
-          <w:color w:val="414141"/>
-          <w:szCs w:val="21"/>
-        </w:rPr>
-        <w:t>Scss</w:t>
-      </w:r>
-      <w:proofErr w:type="spellEnd"/>
+        <w:t>ES6+，Scss</w:t>
+      </w:r>
       <w:r>
         <w:rPr>
           <w:rFonts w:ascii="微软雅黑" w:hAnsi="微软雅黑" w:hint="eastAsia"/>
@@ -1588,25 +1515,7 @@
           <w:color w:val="414141"/>
           <w:szCs w:val="21"/>
         </w:rPr>
-        <w:t>以及</w:t>
-      </w:r>
-      <w:proofErr w:type="spellStart"/>
-      <w:r>
-        <w:rPr>
-          <w:rFonts w:ascii="微软雅黑" w:hAnsi="微软雅黑"/>
-          <w:color w:val="414141"/>
-          <w:szCs w:val="21"/>
-        </w:rPr>
-        <w:t>Uniapp</w:t>
-      </w:r>
-      <w:proofErr w:type="spellEnd"/>
-      <w:r>
-        <w:rPr>
-          <w:rFonts w:ascii="微软雅黑" w:hAnsi="微软雅黑"/>
-          <w:color w:val="414141"/>
-          <w:szCs w:val="21"/>
-        </w:rPr>
-        <w:t>实际</w:t>
+        <w:t>以及Uniapp实际</w:t>
       </w:r>
       <w:r>
         <w:rPr>
@@ -2057,25 +1966,7 @@
           <w:color w:val="414141"/>
           <w:szCs w:val="21"/>
         </w:rPr>
-        <w:t>，对</w:t>
-      </w:r>
-      <w:proofErr w:type="gramStart"/>
-      <w:r>
-        <w:rPr>
-          <w:rFonts w:ascii="微软雅黑" w:hAnsi="微软雅黑" w:hint="eastAsia"/>
-          <w:color w:val="414141"/>
-          <w:szCs w:val="21"/>
-        </w:rPr>
-        <w:t>脏数据</w:t>
-      </w:r>
-      <w:proofErr w:type="gramEnd"/>
-      <w:r>
-        <w:rPr>
-          <w:rFonts w:ascii="微软雅黑" w:hAnsi="微软雅黑" w:hint="eastAsia"/>
-          <w:color w:val="414141"/>
-          <w:szCs w:val="21"/>
-        </w:rPr>
-        <w:t>进行</w:t>
+        <w:t>，对脏数据进行</w:t>
       </w:r>
       <w:r>
         <w:rPr>
@@ -2250,18 +2141,8 @@
           <w:color w:val="414141"/>
           <w:szCs w:val="21"/>
         </w:rPr>
-        <w:t>参与</w:t>
-      </w:r>
-      <w:proofErr w:type="spellStart"/>
-      <w:r>
-        <w:rPr>
-          <w:rFonts w:ascii="微软雅黑" w:hAnsi="微软雅黑" w:hint="eastAsia"/>
-          <w:color w:val="414141"/>
-          <w:szCs w:val="21"/>
-        </w:rPr>
-        <w:t>FlinkCDC</w:t>
-      </w:r>
-      <w:proofErr w:type="spellEnd"/>
+        <w:t>参与FlinkCDC</w:t>
+      </w:r>
       <w:r>
         <w:rPr>
           <w:rFonts w:ascii="微软雅黑" w:hAnsi="微软雅黑" w:hint="eastAsia"/>
@@ -2525,43 +2406,7 @@
           <w:color w:val="414141"/>
           <w:szCs w:val="21"/>
         </w:rPr>
-        <w:t>是</w:t>
-      </w:r>
-      <w:proofErr w:type="gramStart"/>
-      <w:r>
-        <w:rPr>
-          <w:rFonts w:ascii="微软雅黑" w:hAnsi="微软雅黑" w:hint="eastAsia"/>
-          <w:color w:val="414141"/>
-          <w:szCs w:val="21"/>
-        </w:rPr>
-        <w:t>仿今日</w:t>
-      </w:r>
-      <w:proofErr w:type="gramEnd"/>
-      <w:r>
-        <w:rPr>
-          <w:rFonts w:ascii="微软雅黑" w:hAnsi="微软雅黑" w:hint="eastAsia"/>
-          <w:color w:val="414141"/>
-          <w:szCs w:val="21"/>
-        </w:rPr>
-        <w:t>头条的一个</w:t>
-      </w:r>
-      <w:proofErr w:type="gramStart"/>
-      <w:r>
-        <w:rPr>
-          <w:rFonts w:ascii="微软雅黑" w:hAnsi="微软雅黑" w:hint="eastAsia"/>
-          <w:color w:val="414141"/>
-          <w:szCs w:val="21"/>
-        </w:rPr>
-        <w:t>微服务</w:t>
-      </w:r>
-      <w:proofErr w:type="gramEnd"/>
-      <w:r>
-        <w:rPr>
-          <w:rFonts w:ascii="微软雅黑" w:hAnsi="微软雅黑" w:hint="eastAsia"/>
-          <w:color w:val="414141"/>
-          <w:szCs w:val="21"/>
-        </w:rPr>
-        <w:t>项目</w:t>
+        <w:t>是仿今日头条的一个微服务项目</w:t>
       </w:r>
       <w:r>
         <w:rPr>
@@ -2633,25 +2478,7 @@
           <w:color w:val="414141"/>
           <w:szCs w:val="21"/>
         </w:rPr>
-        <w:t>系统实现了对文章热度的计算，可以通过文章热度推送用户，同时对热度文章进行深度思考，参考直播设计短时间</w:t>
-      </w:r>
-      <w:proofErr w:type="gramStart"/>
-      <w:r>
-        <w:rPr>
-          <w:rFonts w:ascii="微软雅黑" w:hAnsi="微软雅黑" w:hint="eastAsia"/>
-          <w:color w:val="414141"/>
-          <w:szCs w:val="21"/>
-        </w:rPr>
-        <w:t>内文章热度高情况</w:t>
-      </w:r>
-      <w:proofErr w:type="gramEnd"/>
-      <w:r>
-        <w:rPr>
-          <w:rFonts w:ascii="微软雅黑" w:hAnsi="微软雅黑" w:hint="eastAsia"/>
-          <w:color w:val="414141"/>
-          <w:szCs w:val="21"/>
-        </w:rPr>
-        <w:t>下的处理</w:t>
+        <w:t>系统实现了对文章热度的计算，可以通过文章热度推送用户，同时对热度文章进行深度思考，参考直播设计短时间内文章热度高情况下的处理</w:t>
       </w:r>
       <w:r>
         <w:rPr>
@@ -2694,155 +2521,15 @@
           <w:color w:val="414141"/>
           <w:szCs w:val="21"/>
         </w:rPr>
-        <w:t>技术</w:t>
-      </w:r>
-      <w:proofErr w:type="gramStart"/>
-      <w:r>
-        <w:rPr>
-          <w:rFonts w:ascii="微软雅黑" w:hAnsi="微软雅黑" w:hint="eastAsia"/>
-          <w:b/>
-          <w:bCs/>
-          <w:color w:val="414141"/>
-          <w:szCs w:val="21"/>
-        </w:rPr>
-        <w:t>栈</w:t>
-      </w:r>
-      <w:proofErr w:type="gramEnd"/>
-      <w:r>
-        <w:rPr>
-          <w:rFonts w:ascii="微软雅黑" w:hAnsi="微软雅黑" w:hint="eastAsia"/>
-          <w:b/>
-          <w:bCs/>
-          <w:color w:val="414141"/>
-          <w:szCs w:val="21"/>
-        </w:rPr>
-        <w:t>：</w:t>
-      </w:r>
-      <w:proofErr w:type="spellStart"/>
-      <w:r>
-        <w:rPr>
-          <w:rFonts w:ascii="微软雅黑" w:hAnsi="微软雅黑"/>
-          <w:color w:val="414141"/>
-          <w:szCs w:val="21"/>
-        </w:rPr>
-        <w:t>SpringBoot</w:t>
-      </w:r>
-      <w:proofErr w:type="spellEnd"/>
-      <w:r>
-        <w:rPr>
-          <w:rFonts w:ascii="微软雅黑" w:hAnsi="微软雅黑"/>
-          <w:color w:val="414141"/>
-          <w:szCs w:val="21"/>
-        </w:rPr>
-        <w:t xml:space="preserve"> + </w:t>
-      </w:r>
-      <w:proofErr w:type="spellStart"/>
-      <w:r>
-        <w:rPr>
-          <w:rFonts w:ascii="微软雅黑" w:hAnsi="微软雅黑"/>
-          <w:color w:val="414141"/>
-          <w:szCs w:val="21"/>
-        </w:rPr>
-        <w:t>SpringCloud</w:t>
-      </w:r>
-      <w:proofErr w:type="spellEnd"/>
-      <w:r>
-        <w:rPr>
-          <w:rFonts w:ascii="微软雅黑" w:hAnsi="微软雅黑"/>
-          <w:color w:val="414141"/>
-          <w:szCs w:val="21"/>
-        </w:rPr>
-        <w:t xml:space="preserve"> + </w:t>
-      </w:r>
-      <w:proofErr w:type="spellStart"/>
-      <w:r>
-        <w:rPr>
-          <w:rFonts w:ascii="微软雅黑" w:hAnsi="微软雅黑"/>
-          <w:color w:val="414141"/>
-          <w:szCs w:val="21"/>
-        </w:rPr>
-        <w:t>freemarker</w:t>
-      </w:r>
-      <w:proofErr w:type="spellEnd"/>
-      <w:r>
-        <w:rPr>
-          <w:rFonts w:ascii="微软雅黑" w:hAnsi="微软雅黑"/>
-          <w:color w:val="414141"/>
-          <w:szCs w:val="21"/>
-        </w:rPr>
-        <w:t xml:space="preserve"> + Minio + </w:t>
-      </w:r>
-      <w:proofErr w:type="spellStart"/>
-      <w:r>
-        <w:rPr>
-          <w:rFonts w:ascii="微软雅黑" w:hAnsi="微软雅黑"/>
-          <w:color w:val="414141"/>
-          <w:szCs w:val="21"/>
-        </w:rPr>
-        <w:t>ElasticSearch</w:t>
-      </w:r>
-      <w:proofErr w:type="spellEnd"/>
-      <w:r>
-        <w:rPr>
-          <w:rFonts w:ascii="微软雅黑" w:hAnsi="微软雅黑"/>
-          <w:color w:val="414141"/>
-          <w:szCs w:val="21"/>
-        </w:rPr>
-        <w:t xml:space="preserve"> + </w:t>
-      </w:r>
-      <w:proofErr w:type="spellStart"/>
-      <w:r>
-        <w:rPr>
-          <w:rFonts w:ascii="微软雅黑" w:hAnsi="微软雅黑"/>
-          <w:color w:val="414141"/>
-          <w:szCs w:val="21"/>
-        </w:rPr>
-        <w:t>kafka</w:t>
-      </w:r>
-      <w:proofErr w:type="spellEnd"/>
-      <w:r>
-        <w:rPr>
-          <w:rFonts w:ascii="微软雅黑" w:hAnsi="微软雅黑"/>
-          <w:color w:val="414141"/>
-          <w:szCs w:val="21"/>
-        </w:rPr>
-        <w:t xml:space="preserve">/Stream + </w:t>
-      </w:r>
-      <w:proofErr w:type="spellStart"/>
-      <w:r>
-        <w:rPr>
-          <w:rFonts w:ascii="微软雅黑" w:hAnsi="微软雅黑"/>
-          <w:color w:val="414141"/>
-          <w:szCs w:val="21"/>
-        </w:rPr>
-        <w:t>xxl</w:t>
-      </w:r>
-      <w:proofErr w:type="spellEnd"/>
-      <w:r>
-        <w:rPr>
-          <w:rFonts w:ascii="微软雅黑" w:hAnsi="微软雅黑"/>
-          <w:color w:val="414141"/>
-          <w:szCs w:val="21"/>
-        </w:rPr>
-        <w:t xml:space="preserve">-job +Redis + </w:t>
-      </w:r>
-      <w:proofErr w:type="spellStart"/>
-      <w:r>
-        <w:rPr>
-          <w:rFonts w:ascii="微软雅黑" w:hAnsi="微软雅黑"/>
-          <w:color w:val="414141"/>
-          <w:szCs w:val="21"/>
-        </w:rPr>
-        <w:t>Mysql</w:t>
-      </w:r>
-      <w:proofErr w:type="spellEnd"/>
-      <w:r>
-        <w:rPr>
-          <w:rFonts w:ascii="微软雅黑" w:hAnsi="微软雅黑"/>
-          <w:color w:val="414141"/>
-          <w:szCs w:val="21"/>
-        </w:rPr>
-        <w:t xml:space="preserve"> + MongoDB</w:t>
+        <w:t>技术栈：</w:t>
+      </w:r>
+      <w:r>
+        <w:rPr>
+          <w:rFonts w:ascii="微软雅黑" w:hAnsi="微软雅黑"/>
+          <w:color w:val="414141"/>
+          <w:szCs w:val="21"/>
+        </w:rPr>
+        <w:t>SpringBoot + SpringCloud + freemarker + Minio + ElasticSearch + kafka/Stream + xxl-job +Redis + Mysql + MongoDB</w:t>
       </w:r>
     </w:p>
     <w:p>
@@ -2901,6 +2588,22 @@
           <w:szCs w:val="21"/>
         </w:rPr>
       </w:pPr>
+      <w:r>
+        <w:rPr>
+          <w:rFonts w:ascii="Open Sans" w:hAnsi="Open Sans" w:cs="Open Sans"/>
+          <w:color w:val="333333"/>
+          <w:shd w:val="clear" w:color="auto" w:fill="FFFFFF"/>
+        </w:rPr>
+        <w:t>对一些高并发的场景进行重构设计</w:t>
+      </w:r>
+      <w:r>
+        <w:rPr>
+          <w:rFonts w:ascii="Open Sans" w:hAnsi="Open Sans" w:cs="Open Sans" w:hint="eastAsia"/>
+          <w:color w:val="333333"/>
+          <w:shd w:val="clear" w:color="auto" w:fill="FFFFFF"/>
+        </w:rPr>
+        <w:t>。</w:t>
+      </w:r>
     </w:p>
     <w:p>
       <w:pPr>
@@ -3002,61 +2705,7 @@
           <w:color w:val="414141"/>
           <w:szCs w:val="21"/>
         </w:rPr>
-        <w:t>针对热点文章，使用</w:t>
-      </w:r>
-      <w:proofErr w:type="spellStart"/>
-      <w:r>
-        <w:rPr>
-          <w:rFonts w:ascii="微软雅黑" w:hAnsi="微软雅黑"/>
-          <w:color w:val="414141"/>
-          <w:szCs w:val="21"/>
-        </w:rPr>
-        <w:t>Freemarker</w:t>
-      </w:r>
-      <w:proofErr w:type="spellEnd"/>
-      <w:r>
-        <w:rPr>
-          <w:rFonts w:ascii="微软雅黑" w:hAnsi="微软雅黑"/>
-          <w:color w:val="414141"/>
-          <w:szCs w:val="21"/>
-        </w:rPr>
-        <w:t>视图渲染模版引擎，实现页面静态化，将静态</w:t>
-      </w:r>
-      <w:proofErr w:type="gramStart"/>
-      <w:r>
-        <w:rPr>
-          <w:rFonts w:ascii="微软雅黑" w:hAnsi="微软雅黑"/>
-          <w:color w:val="414141"/>
-          <w:szCs w:val="21"/>
-        </w:rPr>
-        <w:t>化资源</w:t>
-      </w:r>
-      <w:proofErr w:type="gramEnd"/>
-      <w:r>
-        <w:rPr>
-          <w:rFonts w:ascii="微软雅黑" w:hAnsi="微软雅黑"/>
-          <w:color w:val="414141"/>
-          <w:szCs w:val="21"/>
-        </w:rPr>
-        <w:t>部署到nginx服务器，并使用Sentinel进行限</w:t>
-      </w:r>
-      <w:proofErr w:type="gramStart"/>
-      <w:r>
-        <w:rPr>
-          <w:rFonts w:ascii="微软雅黑" w:hAnsi="微软雅黑"/>
-          <w:color w:val="414141"/>
-          <w:szCs w:val="21"/>
-        </w:rPr>
-        <w:t>流处理</w:t>
-      </w:r>
-      <w:proofErr w:type="gramEnd"/>
-      <w:r>
-        <w:rPr>
-          <w:rFonts w:ascii="微软雅黑" w:hAnsi="微软雅黑"/>
-          <w:color w:val="414141"/>
-          <w:szCs w:val="21"/>
-        </w:rPr>
-        <w:t>来应对基础高并发情况</w:t>
+        <w:t>针对热点文章，使用Freemarker视图渲染模版引擎，实现页面静态化，将静态化资源部署到nginx服务器，并使用Sentinel进行限流处理来应对基础高并发情况</w:t>
       </w:r>
       <w:r>
         <w:rPr>
@@ -3109,25 +2758,7 @@
           <w:color w:val="414141"/>
           <w:szCs w:val="21"/>
         </w:rPr>
-        <w:t>运用Redis，结合分布式</w:t>
-      </w:r>
-      <w:proofErr w:type="gramStart"/>
-      <w:r>
-        <w:rPr>
-          <w:rFonts w:ascii="微软雅黑" w:hAnsi="微软雅黑"/>
-          <w:color w:val="414141"/>
-          <w:szCs w:val="21"/>
-        </w:rPr>
-        <w:t>锁实现</w:t>
-      </w:r>
-      <w:proofErr w:type="gramEnd"/>
-      <w:r>
-        <w:rPr>
-          <w:rFonts w:ascii="微软雅黑" w:hAnsi="微软雅黑"/>
-          <w:color w:val="414141"/>
-          <w:szCs w:val="21"/>
-        </w:rPr>
-        <w:t>延时任务</w:t>
+        <w:t>运用Redis，结合分布式锁实现延时任务</w:t>
       </w:r>
       <w:r>
         <w:rPr>
@@ -3193,43 +2824,7 @@
           <w:color w:val="414141"/>
           <w:szCs w:val="21"/>
         </w:rPr>
-        <w:t>使用Mongo</w:t>
-      </w:r>
-      <w:proofErr w:type="gramStart"/>
-      <w:r>
-        <w:rPr>
-          <w:rFonts w:ascii="微软雅黑" w:hAnsi="微软雅黑"/>
-          <w:color w:val="414141"/>
-          <w:szCs w:val="21"/>
-        </w:rPr>
-        <w:t>异步为</w:t>
-      </w:r>
-      <w:proofErr w:type="gramEnd"/>
-      <w:r>
-        <w:rPr>
-          <w:rFonts w:ascii="微软雅黑" w:hAnsi="微软雅黑"/>
-          <w:color w:val="414141"/>
-          <w:szCs w:val="21"/>
-        </w:rPr>
-        <w:t>每个用户存储搜索记录，以保证用户</w:t>
-      </w:r>
-      <w:proofErr w:type="gramStart"/>
-      <w:r>
-        <w:rPr>
-          <w:rFonts w:ascii="微软雅黑" w:hAnsi="微软雅黑"/>
-          <w:color w:val="414141"/>
-          <w:szCs w:val="21"/>
-        </w:rPr>
-        <w:t>热数据</w:t>
-      </w:r>
-      <w:proofErr w:type="gramEnd"/>
-      <w:r>
-        <w:rPr>
-          <w:rFonts w:ascii="微软雅黑" w:hAnsi="微软雅黑"/>
-          <w:color w:val="414141"/>
-          <w:szCs w:val="21"/>
-        </w:rPr>
-        <w:t>高扩展和高性能指标。</w:t>
+        <w:t>使用Mongo异步为每个用户存储搜索记录，以保证用户热数据高扩展和高性能指标。</w:t>
       </w:r>
     </w:p>
     <w:p>
@@ -3341,23 +2936,13 @@
           <w:szCs w:val="21"/>
         </w:rPr>
       </w:pPr>
-      <w:proofErr w:type="spellStart"/>
-      <w:r>
-        <w:rPr>
-          <w:rFonts w:ascii="微软雅黑" w:hAnsi="微软雅黑" w:hint="eastAsia"/>
-          <w:color w:val="414141"/>
-          <w:szCs w:val="21"/>
-        </w:rPr>
-        <w:t>Github</w:t>
-      </w:r>
-      <w:proofErr w:type="spellEnd"/>
-      <w:r>
-        <w:rPr>
-          <w:rFonts w:ascii="微软雅黑" w:hAnsi="微软雅黑" w:hint="eastAsia"/>
-          <w:color w:val="414141"/>
-          <w:szCs w:val="21"/>
-        </w:rPr>
-        <w:t>：</w:t>
+      <w:r>
+        <w:rPr>
+          <w:rFonts w:ascii="微软雅黑" w:hAnsi="微软雅黑" w:hint="eastAsia"/>
+          <w:color w:val="414141"/>
+          <w:szCs w:val="21"/>
+        </w:rPr>
+        <w:t>Github：</w:t>
       </w:r>
       <w:hyperlink r:id="rId9" w:history="1">
         <w:r>

</xml_diff>